<commit_message>
Just to change compputer
</commit_message>
<xml_diff>
--- a/serie3-1920/serie3.docx
+++ b/serie3-1920/serie3.docx
@@ -322,7 +322,7 @@
     </w:p>
     <w:p>
       <w:pPr>
-        <w:pStyle w:val="ListParagraph"/>
+        <w:pStyle w:val="PargrafodaLista"/>
         <w:numPr>
           <w:ilvl w:val="0"/>
           <w:numId w:val="1"/>
@@ -398,7 +398,7 @@
     </w:p>
     <w:p>
       <w:pPr>
-        <w:pStyle w:val="ListParagraph"/>
+        <w:pStyle w:val="PargrafodaLista"/>
         <w:spacing w:before="100" w:beforeAutospacing="1" w:after="100" w:afterAutospacing="1"/>
         <w:rPr>
           <w:rFonts w:ascii="CMR10" w:eastAsia="Times New Roman" w:hAnsi="CMR10" w:cs="Times New Roman"/>
@@ -410,7 +410,7 @@
     </w:p>
     <w:p>
       <w:pPr>
-        <w:pStyle w:val="ListParagraph"/>
+        <w:pStyle w:val="PargrafodaLista"/>
         <w:numPr>
           <w:ilvl w:val="1"/>
           <w:numId w:val="3"/>
@@ -665,7 +665,7 @@
     </w:p>
     <w:p>
       <w:pPr>
-        <w:pStyle w:val="ListParagraph"/>
+        <w:pStyle w:val="PargrafodaLista"/>
         <w:spacing w:before="100" w:beforeAutospacing="1" w:after="100" w:afterAutospacing="1"/>
         <w:ind w:left="1080"/>
         <w:rPr>
@@ -678,7 +678,7 @@
     </w:p>
     <w:p>
       <w:pPr>
-        <w:pStyle w:val="ListParagraph"/>
+        <w:pStyle w:val="PargrafodaLista"/>
         <w:spacing w:before="100" w:beforeAutospacing="1" w:after="100" w:afterAutospacing="1"/>
         <w:ind w:left="1080"/>
         <w:rPr>
@@ -712,7 +712,7 @@
     </w:p>
     <w:p>
       <w:pPr>
-        <w:pStyle w:val="ListParagraph"/>
+        <w:pStyle w:val="PargrafodaLista"/>
         <w:spacing w:before="100" w:beforeAutospacing="1" w:after="100" w:afterAutospacing="1"/>
         <w:ind w:left="1080"/>
         <w:rPr>
@@ -725,7 +725,7 @@
     </w:p>
     <w:p>
       <w:pPr>
-        <w:pStyle w:val="ListParagraph"/>
+        <w:pStyle w:val="PargrafodaLista"/>
         <w:numPr>
           <w:ilvl w:val="1"/>
           <w:numId w:val="3"/>
@@ -840,7 +840,7 @@
     </w:p>
     <w:p>
       <w:pPr>
-        <w:pStyle w:val="ListParagraph"/>
+        <w:pStyle w:val="PargrafodaLista"/>
         <w:spacing w:before="100" w:beforeAutospacing="1" w:after="100" w:afterAutospacing="1"/>
         <w:ind w:left="1080"/>
         <w:rPr>
@@ -853,7 +853,7 @@
     </w:p>
     <w:p>
       <w:pPr>
-        <w:pStyle w:val="ListParagraph"/>
+        <w:pStyle w:val="PargrafodaLista"/>
         <w:spacing w:before="100" w:beforeAutospacing="1" w:after="100" w:afterAutospacing="1"/>
         <w:ind w:left="1080"/>
         <w:rPr>
@@ -922,7 +922,7 @@
     </w:p>
     <w:p>
       <w:pPr>
-        <w:pStyle w:val="ListParagraph"/>
+        <w:pStyle w:val="PargrafodaLista"/>
         <w:numPr>
           <w:ilvl w:val="0"/>
           <w:numId w:val="3"/>
@@ -1019,7 +1019,7 @@
     </w:p>
     <w:p>
       <w:pPr>
-        <w:pStyle w:val="ListParagraph"/>
+        <w:pStyle w:val="PargrafodaLista"/>
         <w:spacing w:before="100" w:beforeAutospacing="1" w:after="100" w:afterAutospacing="1"/>
         <w:ind w:left="360"/>
         <w:rPr>
@@ -1032,7 +1032,7 @@
     </w:p>
     <w:p>
       <w:pPr>
-        <w:pStyle w:val="ListParagraph"/>
+        <w:pStyle w:val="PargrafodaLista"/>
         <w:spacing w:before="100" w:beforeAutospacing="1" w:after="100" w:afterAutospacing="1"/>
         <w:ind w:left="360"/>
         <w:rPr>
@@ -1172,7 +1172,7 @@
     </w:p>
     <w:p>
       <w:pPr>
-        <w:pStyle w:val="ListParagraph"/>
+        <w:pStyle w:val="PargrafodaLista"/>
         <w:numPr>
           <w:ilvl w:val="0"/>
           <w:numId w:val="3"/>
@@ -1332,8 +1332,6 @@
           <w:lang w:val="pt-PT" w:eastAsia="en-GB"/>
         </w:rPr>
       </w:pPr>
-      <w:bookmarkStart w:id="0" w:name="_GoBack"/>
-      <w:bookmarkEnd w:id="0"/>
       <w:r>
         <w:rPr>
           <w:rFonts w:ascii="Times New Roman" w:eastAsia="Times New Roman" w:hAnsi="Times New Roman" w:cs="Times New Roman"/>
@@ -1347,7 +1345,7 @@
     </w:p>
     <w:p>
       <w:pPr>
-        <w:pStyle w:val="ListParagraph"/>
+        <w:pStyle w:val="PargrafodaLista"/>
         <w:numPr>
           <w:ilvl w:val="0"/>
           <w:numId w:val="3"/>
@@ -1486,7 +1484,7 @@
     </w:p>
     <w:p>
       <w:pPr>
-        <w:pStyle w:val="ListParagraph"/>
+        <w:pStyle w:val="PargrafodaLista"/>
         <w:spacing w:before="100" w:beforeAutospacing="1" w:after="100" w:afterAutospacing="1"/>
         <w:ind w:left="360"/>
         <w:rPr>
@@ -1549,6 +1547,116 @@
     </w:p>
     <w:p>
       <w:pPr>
+        <w:pStyle w:val="PargrafodaLista"/>
+        <w:spacing w:before="100" w:beforeAutospacing="1" w:after="100" w:afterAutospacing="1"/>
+        <w:ind w:left="360"/>
+        <w:rPr>
+          <w:rFonts w:ascii="Times New Roman" w:eastAsia="Times New Roman" w:hAnsi="Times New Roman" w:cs="Times New Roman"/>
+          <w:sz w:val="20"/>
+          <w:szCs w:val="20"/>
+          <w:lang w:val="pt-PT" w:eastAsia="en-GB"/>
+        </w:rPr>
+      </w:pPr>
+    </w:p>
+    <w:p>
+      <w:pPr>
+        <w:pStyle w:val="PargrafodaLista"/>
+        <w:spacing w:before="100" w:beforeAutospacing="1" w:after="100" w:afterAutospacing="1"/>
+        <w:ind w:left="360"/>
+        <w:rPr>
+          <w:rFonts w:ascii="Times New Roman" w:eastAsia="Times New Roman" w:hAnsi="Times New Roman" w:cs="Times New Roman"/>
+          <w:sz w:val="20"/>
+          <w:szCs w:val="20"/>
+          <w:lang w:val="pt-PT" w:eastAsia="en-GB"/>
+        </w:rPr>
+      </w:pPr>
+    </w:p>
+    <w:p>
+      <w:pPr>
+        <w:pStyle w:val="PargrafodaLista"/>
+        <w:spacing w:before="100" w:beforeAutospacing="1" w:after="100" w:afterAutospacing="1"/>
+        <w:ind w:left="360"/>
+        <w:rPr>
+          <w:rFonts w:ascii="Times New Roman" w:eastAsia="Times New Roman" w:hAnsi="Times New Roman" w:cs="Times New Roman"/>
+          <w:sz w:val="20"/>
+          <w:szCs w:val="20"/>
+          <w:lang w:val="pt-PT" w:eastAsia="en-GB"/>
+        </w:rPr>
+      </w:pPr>
+    </w:p>
+    <w:p>
+      <w:pPr>
+        <w:pStyle w:val="PargrafodaLista"/>
+        <w:spacing w:before="100" w:beforeAutospacing="1" w:after="100" w:afterAutospacing="1"/>
+        <w:ind w:left="360"/>
+        <w:rPr>
+          <w:lang w:val="pt-PT"/>
+        </w:rPr>
+      </w:pPr>
+      <w:r>
+        <w:rPr>
+          <w:lang w:val="pt-PT"/>
+        </w:rPr>
+        <w:t>6.1</w:t>
+      </w:r>
+      <w:r>
+        <w:rPr>
+          <w:lang w:val="pt-PT"/>
+        </w:rPr>
+        <w:t xml:space="preserve">. </w:t>
+      </w:r>
+    </w:p>
+    <w:p>
+      <w:pPr>
+        <w:pStyle w:val="PargrafodaLista"/>
+        <w:spacing w:before="100" w:beforeAutospacing="1" w:after="100" w:afterAutospacing="1"/>
+        <w:ind w:left="360"/>
+        <w:rPr>
+          <w:lang w:val="pt-PT"/>
+        </w:rPr>
+      </w:pPr>
+      <w:r>
+        <w:rPr>
+          <w:lang w:val="pt-PT"/>
+        </w:rPr>
+        <w:t>https://google-gruyere.appspot.com/609646299901679235229890844824895027074/</w:t>
+      </w:r>
+    </w:p>
+    <w:p>
+      <w:pPr>
+        <w:pStyle w:val="PargrafodaLista"/>
+        <w:spacing w:before="100" w:beforeAutospacing="1" w:after="100" w:afterAutospacing="1"/>
+        <w:ind w:left="360"/>
+        <w:rPr>
+          <w:lang w:val="pt-PT"/>
+        </w:rPr>
+      </w:pPr>
+    </w:p>
+    <w:p>
+      <w:pPr>
+        <w:pStyle w:val="PargrafodaLista"/>
+        <w:spacing w:before="100" w:beforeAutospacing="1" w:after="100" w:afterAutospacing="1"/>
+        <w:ind w:left="360"/>
+        <w:rPr>
+          <w:lang w:val="pt-PT"/>
+        </w:rPr>
+      </w:pPr>
+    </w:p>
+    <w:p>
+      <w:pPr>
+        <w:pStyle w:val="PargrafodaLista"/>
+        <w:spacing w:before="100" w:beforeAutospacing="1" w:after="100" w:afterAutospacing="1"/>
+        <w:ind w:left="360"/>
+        <w:rPr>
+          <w:rFonts w:ascii="Times New Roman" w:eastAsia="Times New Roman" w:hAnsi="Times New Roman" w:cs="Times New Roman"/>
+          <w:sz w:val="20"/>
+          <w:szCs w:val="20"/>
+          <w:lang w:val="pt-PT" w:eastAsia="en-GB"/>
+        </w:rPr>
+      </w:pPr>
+    </w:p>
+    <w:p>
+      <w:pPr>
         <w:pStyle w:val="NormalWeb"/>
         <w:rPr>
           <w:sz w:val="20"/>
@@ -1556,6 +1664,8 @@
           <w:lang w:val="pt-PT"/>
         </w:rPr>
       </w:pPr>
+      <w:bookmarkStart w:id="0" w:name="_GoBack"/>
+      <w:bookmarkEnd w:id="0"/>
     </w:p>
     <w:sectPr>
       <w:pgSz w:w="11900" w:h="16840"/>
@@ -2025,7 +2135,7 @@
     </w:rPrDefault>
     <w:pPrDefault/>
   </w:docDefaults>
-  <w:latentStyles w:defLockedState="0" w:defUIPriority="99" w:defSemiHidden="0" w:defUnhideWhenUsed="0" w:defQFormat="0" w:count="376">
+  <w:latentStyles w:defLockedState="0" w:defUIPriority="99" w:defSemiHidden="0" w:defUnhideWhenUsed="0" w:defQFormat="0" w:count="375">
     <w:lsdException w:name="Normal" w:uiPriority="0" w:qFormat="1"/>
     <w:lsdException w:name="heading 1" w:uiPriority="9" w:qFormat="1"/>
     <w:lsdException w:name="heading 2" w:semiHidden="1" w:uiPriority="9" w:unhideWhenUsed="1" w:qFormat="1"/>
@@ -2401,19 +2511,18 @@
     <w:lsdException w:name="Smart Hyperlink" w:semiHidden="1" w:unhideWhenUsed="1"/>
     <w:lsdException w:name="Hashtag" w:semiHidden="1" w:unhideWhenUsed="1"/>
     <w:lsdException w:name="Unresolved Mention" w:semiHidden="1" w:unhideWhenUsed="1"/>
-    <w:lsdException w:name="Smart Link" w:semiHidden="1" w:unhideWhenUsed="1"/>
   </w:latentStyles>
   <w:style w:type="paragraph" w:default="1" w:styleId="Normal">
     <w:name w:val="Normal"/>
     <w:qFormat/>
   </w:style>
-  <w:style w:type="character" w:default="1" w:styleId="DefaultParagraphFont">
+  <w:style w:type="character" w:default="1" w:styleId="Tipodeletrapredefinidodopargrafo">
     <w:name w:val="Default Paragraph Font"/>
     <w:uiPriority w:val="1"/>
     <w:semiHidden/>
     <w:unhideWhenUsed/>
   </w:style>
-  <w:style w:type="table" w:default="1" w:styleId="TableNormal">
+  <w:style w:type="table" w:default="1" w:styleId="Tabelanormal">
     <w:name w:val="Normal Table"/>
     <w:uiPriority w:val="99"/>
     <w:semiHidden/>
@@ -2428,7 +2537,7 @@
       </w:tblCellMar>
     </w:tblPr>
   </w:style>
-  <w:style w:type="numbering" w:default="1" w:styleId="NoList">
+  <w:style w:type="numbering" w:default="1" w:styleId="Semlista">
     <w:name w:val="No List"/>
     <w:uiPriority w:val="99"/>
     <w:semiHidden/>
@@ -2448,7 +2557,7 @@
       <w:lang w:eastAsia="en-GB"/>
     </w:rPr>
   </w:style>
-  <w:style w:type="paragraph" w:styleId="ListParagraph">
+  <w:style w:type="paragraph" w:styleId="PargrafodaLista">
     <w:name w:val="List Paragraph"/>
     <w:basedOn w:val="Normal"/>
     <w:uiPriority w:val="34"/>
@@ -2458,6 +2567,29 @@
       <w:ind w:left="720"/>
       <w:contextualSpacing/>
     </w:pPr>
+  </w:style>
+  <w:style w:type="character" w:styleId="Hiperligao">
+    <w:name w:val="Hyperlink"/>
+    <w:basedOn w:val="Tipodeletrapredefinidodopargrafo"/>
+    <w:uiPriority w:val="99"/>
+    <w:unhideWhenUsed/>
+    <w:rsid w:val="00B35C3D"/>
+    <w:rPr>
+      <w:color w:val="0000FF"/>
+      <w:u w:val="single"/>
+    </w:rPr>
+  </w:style>
+  <w:style w:type="character" w:styleId="MenoNoResolvida">
+    <w:name w:val="Unresolved Mention"/>
+    <w:basedOn w:val="Tipodeletrapredefinidodopargrafo"/>
+    <w:uiPriority w:val="99"/>
+    <w:semiHidden/>
+    <w:unhideWhenUsed/>
+    <w:rsid w:val="00B35C3D"/>
+    <w:rPr>
+      <w:color w:val="605E5C"/>
+      <w:shd w:val="clear" w:color="auto" w:fill="E1DFDD"/>
+    </w:rPr>
   </w:style>
 </w:styles>
 </file>

</xml_diff>

<commit_message>
6.3 working and Some changes on Rel
</commit_message>
<xml_diff>
--- a/serie3-1920/serie3.docx
+++ b/serie3-1920/serie3.docx
@@ -55,7 +55,7 @@
         <w:rPr>
           <w:lang w:val="pt-PT"/>
         </w:rPr>
-        <w:t>Diogo Leandro nº A44868</w:t>
+        <w:t>Diogo Leandro nº 44868</w:t>
       </w:r>
     </w:p>
     <w:p>
@@ -70,6 +70,12 @@
           <w:lang w:val="pt-PT"/>
         </w:rPr>
         <w:t>João Barata nº</w:t>
+      </w:r>
+      <w:r>
+        <w:rPr>
+          <w:lang w:val="pt-PT"/>
+        </w:rPr>
+        <w:t xml:space="preserve"> 44857</w:t>
       </w:r>
     </w:p>
     <w:p>
@@ -439,6 +445,15 @@
           <w:szCs w:val="20"/>
           <w:lang w:val="pt-PT" w:eastAsia="en-GB"/>
         </w:rPr>
+        <w:t>1</w:t>
+      </w:r>
+      <w:r>
+        <w:rPr>
+          <w:rFonts w:ascii="CMR10" w:eastAsia="Times New Roman" w:hAnsi="CMR10" w:cs="Times New Roman"/>
+          <w:sz w:val="20"/>
+          <w:szCs w:val="20"/>
+          <w:lang w:val="pt-PT" w:eastAsia="en-GB"/>
+        </w:rPr>
         <w:t>, é</w:t>
       </w:r>
       <w:r>
@@ -704,10 +719,207 @@
           <w:color w:val="000000" w:themeColor="text1"/>
           <w:sz w:val="20"/>
           <w:szCs w:val="20"/>
-          <w:highlight w:val="yellow"/>
-          <w:lang w:val="pt-PT" w:eastAsia="en-GB"/>
-        </w:rPr>
-        <w:t>Não??</w:t>
+          <w:lang w:val="pt-PT" w:eastAsia="en-GB"/>
+        </w:rPr>
+        <w:t xml:space="preserve">No modelo RBAC1 as roles estão estruturadas </w:t>
+      </w:r>
+      <w:proofErr w:type="gramStart"/>
+      <w:r>
+        <w:rPr>
+          <w:rFonts w:ascii="CMR10" w:eastAsia="Times New Roman" w:hAnsi="CMR10" w:cs="Times New Roman"/>
+          <w:color w:val="000000" w:themeColor="text1"/>
+          <w:sz w:val="20"/>
+          <w:szCs w:val="20"/>
+          <w:lang w:val="pt-PT" w:eastAsia="en-GB"/>
+        </w:rPr>
+        <w:t>de forma hierárquica ou seja</w:t>
+      </w:r>
+      <w:proofErr w:type="gramEnd"/>
+      <w:r>
+        <w:rPr>
+          <w:rFonts w:ascii="CMR10" w:eastAsia="Times New Roman" w:hAnsi="CMR10" w:cs="Times New Roman"/>
+          <w:color w:val="000000" w:themeColor="text1"/>
+          <w:sz w:val="20"/>
+          <w:szCs w:val="20"/>
+          <w:lang w:val="pt-PT" w:eastAsia="en-GB"/>
+        </w:rPr>
+        <w:t xml:space="preserve"> uma role mais acima na hierarquia herda todas as permissões das roles abaixo da mesma.</w:t>
+      </w:r>
+    </w:p>
+    <w:p>
+      <w:pPr>
+        <w:pStyle w:val="PargrafodaLista"/>
+        <w:spacing w:before="100" w:beforeAutospacing="1" w:after="100" w:afterAutospacing="1"/>
+        <w:ind w:left="1080"/>
+        <w:rPr>
+          <w:rFonts w:ascii="CMR10" w:eastAsia="Times New Roman" w:hAnsi="CMR10" w:cs="Times New Roman"/>
+          <w:color w:val="000000" w:themeColor="text1"/>
+          <w:sz w:val="20"/>
+          <w:szCs w:val="20"/>
+          <w:lang w:val="pt-PT" w:eastAsia="en-GB"/>
+        </w:rPr>
+      </w:pPr>
+      <w:proofErr w:type="spellStart"/>
+      <w:proofErr w:type="gramStart"/>
+      <w:r>
+        <w:rPr>
+          <w:rFonts w:ascii="CMR10" w:eastAsia="Times New Roman" w:hAnsi="CMR10" w:cs="Times New Roman"/>
+          <w:sz w:val="20"/>
+          <w:szCs w:val="20"/>
+          <w:lang w:val="pt-PT" w:eastAsia="en-GB"/>
+        </w:rPr>
+        <w:t>Logo,se</w:t>
+      </w:r>
+      <w:proofErr w:type="spellEnd"/>
+      <w:proofErr w:type="gramEnd"/>
+      <w:r>
+        <w:rPr>
+          <w:rFonts w:ascii="CMR10" w:eastAsia="Times New Roman" w:hAnsi="CMR10" w:cs="Times New Roman"/>
+          <w:sz w:val="20"/>
+          <w:szCs w:val="20"/>
+          <w:lang w:val="pt-PT" w:eastAsia="en-GB"/>
+        </w:rPr>
+        <w:t xml:space="preserve"> for associada uma determinada role na relação </w:t>
+      </w:r>
+      <w:proofErr w:type="spellStart"/>
+      <w:r>
+        <w:rPr>
+          <w:rFonts w:ascii="CMR10" w:eastAsia="Times New Roman" w:hAnsi="CMR10" w:cs="Times New Roman"/>
+          <w:sz w:val="20"/>
+          <w:szCs w:val="20"/>
+          <w:lang w:val="pt-PT" w:eastAsia="en-GB"/>
+        </w:rPr>
+        <w:t>user</w:t>
+      </w:r>
+      <w:proofErr w:type="spellEnd"/>
+      <w:r>
+        <w:rPr>
+          <w:rFonts w:ascii="CMR10" w:eastAsia="Times New Roman" w:hAnsi="CMR10" w:cs="Times New Roman"/>
+          <w:sz w:val="20"/>
+          <w:szCs w:val="20"/>
+          <w:lang w:val="pt-PT" w:eastAsia="en-GB"/>
+        </w:rPr>
+        <w:t xml:space="preserve"> </w:t>
+      </w:r>
+      <w:proofErr w:type="spellStart"/>
+      <w:r>
+        <w:rPr>
+          <w:rFonts w:ascii="CMR10" w:eastAsia="Times New Roman" w:hAnsi="CMR10" w:cs="Times New Roman"/>
+          <w:sz w:val="20"/>
+          <w:szCs w:val="20"/>
+          <w:lang w:val="pt-PT" w:eastAsia="en-GB"/>
+        </w:rPr>
+        <w:t>assignment</w:t>
+      </w:r>
+      <w:proofErr w:type="spellEnd"/>
+      <w:r>
+        <w:rPr>
+          <w:rFonts w:ascii="CMR10" w:eastAsia="Times New Roman" w:hAnsi="CMR10" w:cs="Times New Roman"/>
+          <w:sz w:val="20"/>
+          <w:szCs w:val="20"/>
+          <w:lang w:val="pt-PT" w:eastAsia="en-GB"/>
+        </w:rPr>
+        <w:t xml:space="preserve"> a um </w:t>
+      </w:r>
+      <w:proofErr w:type="spellStart"/>
+      <w:r>
+        <w:rPr>
+          <w:rFonts w:ascii="CMR10" w:eastAsia="Times New Roman" w:hAnsi="CMR10" w:cs="Times New Roman"/>
+          <w:sz w:val="20"/>
+          <w:szCs w:val="20"/>
+          <w:lang w:val="pt-PT" w:eastAsia="en-GB"/>
+        </w:rPr>
+        <w:t>user,o</w:t>
+      </w:r>
+      <w:proofErr w:type="spellEnd"/>
+      <w:r>
+        <w:rPr>
+          <w:rFonts w:ascii="CMR10" w:eastAsia="Times New Roman" w:hAnsi="CMR10" w:cs="Times New Roman"/>
+          <w:sz w:val="20"/>
+          <w:szCs w:val="20"/>
+          <w:lang w:val="pt-PT" w:eastAsia="en-GB"/>
+        </w:rPr>
+        <w:t xml:space="preserve"> mesmo terá como roles </w:t>
+      </w:r>
+      <w:proofErr w:type="spellStart"/>
+      <w:r>
+        <w:rPr>
+          <w:rFonts w:ascii="CMR10" w:eastAsia="Times New Roman" w:hAnsi="CMR10" w:cs="Times New Roman"/>
+          <w:sz w:val="20"/>
+          <w:szCs w:val="20"/>
+          <w:lang w:val="pt-PT" w:eastAsia="en-GB"/>
+        </w:rPr>
+        <w:t>activas</w:t>
+      </w:r>
+      <w:proofErr w:type="spellEnd"/>
+      <w:r>
+        <w:rPr>
+          <w:rFonts w:ascii="CMR10" w:eastAsia="Times New Roman" w:hAnsi="CMR10" w:cs="Times New Roman"/>
+          <w:sz w:val="20"/>
+          <w:szCs w:val="20"/>
+          <w:lang w:val="pt-PT" w:eastAsia="en-GB"/>
+        </w:rPr>
+        <w:t xml:space="preserve"> todas as roles abaixo da hierarquia da sua role </w:t>
+      </w:r>
+      <w:proofErr w:type="spellStart"/>
+      <w:r>
+        <w:rPr>
+          <w:rFonts w:ascii="CMR10" w:eastAsia="Times New Roman" w:hAnsi="CMR10" w:cs="Times New Roman"/>
+          <w:sz w:val="20"/>
+          <w:szCs w:val="20"/>
+          <w:lang w:val="pt-PT" w:eastAsia="en-GB"/>
+        </w:rPr>
+        <w:t>associada,o</w:t>
+      </w:r>
+      <w:proofErr w:type="spellEnd"/>
+      <w:r>
+        <w:rPr>
+          <w:rFonts w:ascii="CMR10" w:eastAsia="Times New Roman" w:hAnsi="CMR10" w:cs="Times New Roman"/>
+          <w:sz w:val="20"/>
+          <w:szCs w:val="20"/>
+          <w:lang w:val="pt-PT" w:eastAsia="en-GB"/>
+        </w:rPr>
+        <w:t xml:space="preserve"> que significa que é </w:t>
+      </w:r>
+      <w:proofErr w:type="spellStart"/>
+      <w:r>
+        <w:rPr>
+          <w:rFonts w:ascii="CMR10" w:eastAsia="Times New Roman" w:hAnsi="CMR10" w:cs="Times New Roman"/>
+          <w:sz w:val="20"/>
+          <w:szCs w:val="20"/>
+          <w:lang w:val="pt-PT" w:eastAsia="en-GB"/>
+        </w:rPr>
+        <w:t>possivel</w:t>
+      </w:r>
+      <w:proofErr w:type="spellEnd"/>
+      <w:r>
+        <w:rPr>
+          <w:rFonts w:ascii="CMR10" w:eastAsia="Times New Roman" w:hAnsi="CMR10" w:cs="Times New Roman"/>
+          <w:sz w:val="20"/>
+          <w:szCs w:val="20"/>
+          <w:lang w:val="pt-PT" w:eastAsia="en-GB"/>
+        </w:rPr>
+        <w:t xml:space="preserve"> existir uma sessão associada a um </w:t>
+      </w:r>
+      <w:proofErr w:type="spellStart"/>
+      <w:r>
+        <w:rPr>
+          <w:rFonts w:ascii="CMR10" w:eastAsia="Times New Roman" w:hAnsi="CMR10" w:cs="Times New Roman"/>
+          <w:sz w:val="20"/>
+          <w:szCs w:val="20"/>
+          <w:lang w:val="pt-PT" w:eastAsia="en-GB"/>
+        </w:rPr>
+        <w:t>user</w:t>
+      </w:r>
+      <w:proofErr w:type="spellEnd"/>
+      <w:r>
+        <w:rPr>
+          <w:rFonts w:ascii="CMR10" w:eastAsia="Times New Roman" w:hAnsi="CMR10" w:cs="Times New Roman"/>
+          <w:sz w:val="20"/>
+          <w:szCs w:val="20"/>
+          <w:lang w:val="pt-PT" w:eastAsia="en-GB"/>
+        </w:rPr>
+        <w:t xml:space="preserve"> com um determinado role sem que a mesma esteja na relação UA.</w:t>
       </w:r>
     </w:p>
     <w:p>
@@ -1339,7 +1551,6 @@
           <w:szCs w:val="20"/>
           <w:lang w:val="pt-PT" w:eastAsia="en-GB"/>
         </w:rPr>
-        <w:lastRenderedPageBreak/>
         <w:t>Questão 5:</w:t>
       </w:r>
     </w:p>
@@ -1508,33 +1719,30 @@
           <w:rFonts w:ascii="Times New Roman" w:eastAsia="Times New Roman" w:hAnsi="Times New Roman" w:cs="Times New Roman"/>
           <w:sz w:val="20"/>
           <w:szCs w:val="20"/>
-          <w:highlight w:val="yellow"/>
-          <w:lang w:val="pt-PT" w:eastAsia="en-GB"/>
-        </w:rPr>
-        <w:t>vulnerabilidade</w:t>
-      </w:r>
-      <w:proofErr w:type="gramStart"/>
-      <w:r>
-        <w:rPr>
-          <w:rFonts w:ascii="Times New Roman" w:eastAsia="Times New Roman" w:hAnsi="Times New Roman" w:cs="Times New Roman"/>
-          <w:sz w:val="20"/>
-          <w:szCs w:val="20"/>
-          <w:highlight w:val="yellow"/>
-          <w:lang w:val="pt-PT" w:eastAsia="en-GB"/>
-        </w:rPr>
-        <w:t xml:space="preserve"> ....</w:t>
-      </w:r>
-      <w:proofErr w:type="gramEnd"/>
-      <w:r>
-        <w:rPr>
-          <w:rFonts w:ascii="Times New Roman" w:eastAsia="Times New Roman" w:hAnsi="Times New Roman" w:cs="Times New Roman"/>
-          <w:sz w:val="20"/>
-          <w:szCs w:val="20"/>
-          <w:highlight w:val="yellow"/>
-          <w:lang w:val="pt-PT" w:eastAsia="en-GB"/>
-        </w:rPr>
-        <w:t>.</w:t>
-      </w:r>
+          <w:lang w:val="pt-PT" w:eastAsia="en-GB"/>
+        </w:rPr>
+        <w:t xml:space="preserve">vulnerabilidade </w:t>
+      </w:r>
+      <w:r>
+        <w:rPr>
+          <w:rFonts w:ascii="Times New Roman" w:eastAsia="Times New Roman" w:hAnsi="Times New Roman" w:cs="Times New Roman"/>
+          <w:sz w:val="20"/>
+          <w:szCs w:val="20"/>
+          <w:lang w:val="pt-PT" w:eastAsia="en-GB"/>
+        </w:rPr>
+        <w:t xml:space="preserve">acedendo aos cookies do utilizador e realizar o </w:t>
+      </w:r>
+      <w:proofErr w:type="spellStart"/>
+      <w:r>
+        <w:rPr>
+          <w:rFonts w:ascii="Times New Roman" w:eastAsia="Times New Roman" w:hAnsi="Times New Roman" w:cs="Times New Roman"/>
+          <w:sz w:val="20"/>
+          <w:szCs w:val="20"/>
+          <w:lang w:val="pt-PT" w:eastAsia="en-GB"/>
+        </w:rPr>
+        <w:t>login,por</w:t>
+      </w:r>
+      <w:proofErr w:type="spellEnd"/>
       <w:r>
         <w:rPr>
           <w:rFonts w:ascii="Times New Roman" w:eastAsia="Times New Roman" w:hAnsi="Times New Roman" w:cs="Times New Roman"/>
@@ -1543,6 +1751,57 @@
           <w:lang w:val="pt-PT" w:eastAsia="en-GB"/>
         </w:rPr>
         <w:t xml:space="preserve"> </w:t>
+      </w:r>
+      <w:proofErr w:type="spellStart"/>
+      <w:r>
+        <w:rPr>
+          <w:rFonts w:ascii="Times New Roman" w:eastAsia="Times New Roman" w:hAnsi="Times New Roman" w:cs="Times New Roman"/>
+          <w:sz w:val="20"/>
+          <w:szCs w:val="20"/>
+          <w:lang w:val="pt-PT" w:eastAsia="en-GB"/>
+        </w:rPr>
+        <w:t>exemplo,na</w:t>
+      </w:r>
+      <w:proofErr w:type="spellEnd"/>
+      <w:r>
+        <w:rPr>
+          <w:rFonts w:ascii="Times New Roman" w:eastAsia="Times New Roman" w:hAnsi="Times New Roman" w:cs="Times New Roman"/>
+          <w:sz w:val="20"/>
+          <w:szCs w:val="20"/>
+          <w:lang w:val="pt-PT" w:eastAsia="en-GB"/>
+        </w:rPr>
+        <w:t xml:space="preserve"> </w:t>
+      </w:r>
+      <w:proofErr w:type="spellStart"/>
+      <w:r>
+        <w:rPr>
+          <w:rFonts w:ascii="Times New Roman" w:eastAsia="Times New Roman" w:hAnsi="Times New Roman" w:cs="Times New Roman"/>
+          <w:sz w:val="20"/>
+          <w:szCs w:val="20"/>
+          <w:lang w:val="pt-PT" w:eastAsia="en-GB"/>
+        </w:rPr>
+        <w:t>respectiva</w:t>
+      </w:r>
+      <w:proofErr w:type="spellEnd"/>
+      <w:r>
+        <w:rPr>
+          <w:rFonts w:ascii="Times New Roman" w:eastAsia="Times New Roman" w:hAnsi="Times New Roman" w:cs="Times New Roman"/>
+          <w:sz w:val="20"/>
+          <w:szCs w:val="20"/>
+          <w:lang w:val="pt-PT" w:eastAsia="en-GB"/>
+        </w:rPr>
+        <w:t xml:space="preserve"> conta bancária </w:t>
+      </w:r>
+      <w:bookmarkStart w:id="0" w:name="_GoBack"/>
+      <w:bookmarkEnd w:id="0"/>
+      <w:r>
+        <w:rPr>
+          <w:rFonts w:ascii="Times New Roman" w:eastAsia="Times New Roman" w:hAnsi="Times New Roman" w:cs="Times New Roman"/>
+          <w:sz w:val="20"/>
+          <w:szCs w:val="20"/>
+          <w:lang w:val="pt-PT" w:eastAsia="en-GB"/>
+        </w:rPr>
+        <w:t>e realizar uma transferência para a conta do atacante sem o consentimento do utilizador.</w:t>
       </w:r>
     </w:p>
     <w:p>
@@ -1652,14 +1911,8 @@
         <w:pStyle w:val="PargrafodaLista"/>
         <w:spacing w:before="100" w:beforeAutospacing="1" w:after="100" w:afterAutospacing="1"/>
         <w:ind w:left="360"/>
-        <w:rPr>
-          <w:lang w:val="pt-PT"/>
-        </w:rPr>
-      </w:pPr>
-      <w:r>
-        <w:rPr>
-          <w:lang w:val="pt-PT"/>
-        </w:rPr>
+      </w:pPr>
+      <w:r>
         <w:t>6.2)</w:t>
       </w:r>
     </w:p>
@@ -1668,9 +1921,6 @@
         <w:pStyle w:val="PargrafodaLista"/>
         <w:spacing w:before="100" w:beforeAutospacing="1" w:after="100" w:afterAutospacing="1"/>
         <w:ind w:left="360"/>
-        <w:rPr>
-          <w:lang w:val="pt-PT"/>
-        </w:rPr>
       </w:pPr>
     </w:p>
     <w:p>
@@ -1716,6 +1966,9 @@
         <w:pStyle w:val="PargrafodaLista"/>
         <w:spacing w:before="100" w:beforeAutospacing="1" w:after="100" w:afterAutospacing="1"/>
         <w:ind w:left="360"/>
+        <w:rPr>
+          <w:lang w:val="pt-PT"/>
+        </w:rPr>
       </w:pPr>
       <w:proofErr w:type="spellStart"/>
       <w:r>
@@ -1746,6 +1999,9 @@
         <w:pStyle w:val="PargrafodaLista"/>
         <w:spacing w:before="100" w:beforeAutospacing="1" w:after="100" w:afterAutospacing="1"/>
         <w:ind w:left="360"/>
+        <w:rPr>
+          <w:lang w:val="pt-PT"/>
+        </w:rPr>
       </w:pPr>
     </w:p>
     <w:p>
@@ -1819,15 +2075,145 @@
         <w:pStyle w:val="PargrafodaLista"/>
         <w:spacing w:before="100" w:beforeAutospacing="1" w:after="100" w:afterAutospacing="1"/>
         <w:ind w:left="360"/>
-      </w:pPr>
-      <w:bookmarkStart w:id="0" w:name="_GoBack"/>
-      <w:bookmarkEnd w:id="0"/>
+        <w:rPr>
+          <w:lang w:val="pt-PT"/>
+        </w:rPr>
+      </w:pPr>
+      <w:r>
+        <w:rPr>
+          <w:lang w:val="pt-PT"/>
+        </w:rPr>
+        <w:t>O atacante poderia colocar u</w:t>
+      </w:r>
+      <w:r>
+        <w:rPr>
+          <w:lang w:val="pt-PT"/>
+        </w:rPr>
+        <w:t xml:space="preserve">m script </w:t>
+      </w:r>
+      <w:proofErr w:type="spellStart"/>
+      <w:r>
+        <w:rPr>
+          <w:lang w:val="pt-PT"/>
+        </w:rPr>
+        <w:t>atráves</w:t>
+      </w:r>
+      <w:proofErr w:type="spellEnd"/>
+      <w:r>
+        <w:rPr>
+          <w:lang w:val="pt-PT"/>
+        </w:rPr>
+        <w:t xml:space="preserve"> de qualquer um dos métodos de Cross Site </w:t>
+      </w:r>
+      <w:proofErr w:type="spellStart"/>
+      <w:r>
+        <w:rPr>
+          <w:lang w:val="pt-PT"/>
+        </w:rPr>
+        <w:t>Scripting</w:t>
+      </w:r>
+      <w:proofErr w:type="spellEnd"/>
+      <w:r>
+        <w:rPr>
+          <w:lang w:val="pt-PT"/>
+        </w:rPr>
+        <w:t xml:space="preserve"> (Upload file </w:t>
+      </w:r>
+      <w:proofErr w:type="spellStart"/>
+      <w:proofErr w:type="gramStart"/>
+      <w:r>
+        <w:rPr>
+          <w:lang w:val="pt-PT"/>
+        </w:rPr>
+        <w:t>XSS,Reflect</w:t>
+      </w:r>
+      <w:proofErr w:type="spellEnd"/>
+      <w:proofErr w:type="gramEnd"/>
+      <w:r>
+        <w:rPr>
+          <w:lang w:val="pt-PT"/>
+        </w:rPr>
+        <w:t xml:space="preserve"> </w:t>
+      </w:r>
+      <w:proofErr w:type="spellStart"/>
+      <w:r>
+        <w:rPr>
+          <w:lang w:val="pt-PT"/>
+        </w:rPr>
+        <w:t>Xss</w:t>
+      </w:r>
+      <w:proofErr w:type="spellEnd"/>
+      <w:r>
+        <w:rPr>
+          <w:lang w:val="pt-PT"/>
+        </w:rPr>
+        <w:t xml:space="preserve"> ou </w:t>
+      </w:r>
+      <w:proofErr w:type="spellStart"/>
+      <w:r>
+        <w:rPr>
+          <w:lang w:val="pt-PT"/>
+        </w:rPr>
+        <w:t>Store</w:t>
+      </w:r>
+      <w:proofErr w:type="spellEnd"/>
+      <w:r>
+        <w:rPr>
+          <w:lang w:val="pt-PT"/>
+        </w:rPr>
+        <w:t xml:space="preserve"> XSS)  em que esse script iria realizar um pedido HTTP ao site do atacante e passaria como parâmetro da </w:t>
+      </w:r>
+      <w:proofErr w:type="spellStart"/>
+      <w:r>
+        <w:rPr>
+          <w:lang w:val="pt-PT"/>
+        </w:rPr>
+        <w:t>query</w:t>
+      </w:r>
+      <w:proofErr w:type="spellEnd"/>
+      <w:r>
+        <w:rPr>
+          <w:lang w:val="pt-PT"/>
+        </w:rPr>
+        <w:t xml:space="preserve"> </w:t>
+      </w:r>
+      <w:proofErr w:type="spellStart"/>
+      <w:r>
+        <w:rPr>
+          <w:lang w:val="pt-PT"/>
+        </w:rPr>
+        <w:t>string</w:t>
+      </w:r>
+      <w:proofErr w:type="spellEnd"/>
+      <w:r>
+        <w:rPr>
+          <w:lang w:val="pt-PT"/>
+        </w:rPr>
+        <w:t xml:space="preserve"> os cookies do utilizador através do campo </w:t>
+      </w:r>
+      <w:proofErr w:type="spellStart"/>
+      <w:r>
+        <w:rPr>
+          <w:lang w:val="pt-PT"/>
+        </w:rPr>
+        <w:t>document.cookie</w:t>
+      </w:r>
+      <w:proofErr w:type="spellEnd"/>
+      <w:r>
+        <w:rPr>
+          <w:lang w:val="pt-PT"/>
+        </w:rPr>
+        <w:t>.</w:t>
+      </w:r>
     </w:p>
     <w:p>
       <w:pPr>
         <w:pStyle w:val="PargrafodaLista"/>
         <w:spacing w:before="100" w:beforeAutospacing="1" w:after="100" w:afterAutospacing="1"/>
         <w:ind w:left="360"/>
+        <w:rPr>
+          <w:lang w:val="pt-PT"/>
+        </w:rPr>
       </w:pPr>
     </w:p>
     <w:p>
@@ -1836,8 +2222,28 @@
         <w:spacing w:before="100" w:beforeAutospacing="1" w:after="100" w:afterAutospacing="1"/>
         <w:ind w:left="360"/>
         <w:rPr>
+          <w:lang w:val="pt-PT"/>
+        </w:rPr>
+      </w:pPr>
+    </w:p>
+    <w:p>
+      <w:pPr>
+        <w:pStyle w:val="PargrafodaLista"/>
+        <w:spacing w:before="100" w:beforeAutospacing="1" w:after="100" w:afterAutospacing="1"/>
+        <w:ind w:left="360"/>
+        <w:rPr>
+          <w:lang w:val="pt-PT"/>
+        </w:rPr>
+      </w:pPr>
+    </w:p>
+    <w:p>
+      <w:pPr>
+        <w:pStyle w:val="PargrafodaLista"/>
+        <w:spacing w:before="100" w:beforeAutospacing="1" w:after="100" w:afterAutospacing="1"/>
+        <w:ind w:left="360"/>
+        <w:rPr>
           <w:u w:val="single"/>
-          <w:lang w:val="en-GB"/>
+          <w:lang w:val="pt-PT"/>
         </w:rPr>
       </w:pPr>
     </w:p>
@@ -1847,7 +2253,7 @@
         <w:spacing w:before="100" w:beforeAutospacing="1" w:after="100" w:afterAutospacing="1"/>
         <w:ind w:left="360"/>
         <w:rPr>
-          <w:lang w:val="en-GB"/>
+          <w:lang w:val="pt-PT"/>
         </w:rPr>
       </w:pPr>
     </w:p>
@@ -1858,7 +2264,7 @@
         <w:ind w:left="360"/>
         <w:rPr>
           <w:u w:val="single"/>
-          <w:lang w:val="en-GB"/>
+          <w:lang w:val="pt-PT"/>
         </w:rPr>
       </w:pPr>
     </w:p>
@@ -1868,7 +2274,7 @@
         <w:spacing w:before="100" w:beforeAutospacing="1" w:after="100" w:afterAutospacing="1"/>
         <w:ind w:left="360"/>
         <w:rPr>
-          <w:lang w:val="en-GB"/>
+          <w:lang w:val="pt-PT"/>
         </w:rPr>
       </w:pPr>
     </w:p>
@@ -1878,7 +2284,7 @@
         <w:spacing w:before="100" w:beforeAutospacing="1" w:after="100" w:afterAutospacing="1"/>
         <w:ind w:left="360"/>
         <w:rPr>
-          <w:lang w:val="en-GB"/>
+          <w:lang w:val="pt-PT"/>
         </w:rPr>
       </w:pPr>
     </w:p>
@@ -1891,7 +2297,7 @@
           <w:rFonts w:ascii="Times New Roman" w:eastAsia="Times New Roman" w:hAnsi="Times New Roman" w:cs="Times New Roman"/>
           <w:sz w:val="20"/>
           <w:szCs w:val="20"/>
-          <w:lang w:val="en-GB" w:eastAsia="en-GB"/>
+          <w:lang w:val="pt-PT" w:eastAsia="en-GB"/>
         </w:rPr>
       </w:pPr>
     </w:p>
@@ -1901,7 +2307,7 @@
         <w:rPr>
           <w:sz w:val="20"/>
           <w:szCs w:val="20"/>
-          <w:lang w:val="en-GB"/>
+          <w:lang w:val="pt-PT"/>
         </w:rPr>
       </w:pPr>
     </w:p>
@@ -2373,7 +2779,7 @@
     </w:rPrDefault>
     <w:pPrDefault/>
   </w:docDefaults>
-  <w:latentStyles w:defLockedState="0" w:defUIPriority="99" w:defSemiHidden="0" w:defUnhideWhenUsed="0" w:defQFormat="0" w:count="376">
+  <w:latentStyles w:defLockedState="0" w:defUIPriority="99" w:defSemiHidden="0" w:defUnhideWhenUsed="0" w:defQFormat="0" w:count="375">
     <w:lsdException w:name="Normal" w:uiPriority="0" w:qFormat="1"/>
     <w:lsdException w:name="heading 1" w:uiPriority="9" w:qFormat="1"/>
     <w:lsdException w:name="heading 2" w:semiHidden="1" w:uiPriority="9" w:unhideWhenUsed="1" w:qFormat="1"/>
@@ -2479,6 +2885,7 @@
     <w:lsdException w:name="HTML Sample" w:semiHidden="1" w:unhideWhenUsed="1"/>
     <w:lsdException w:name="HTML Typewriter" w:semiHidden="1" w:unhideWhenUsed="1"/>
     <w:lsdException w:name="HTML Variable" w:semiHidden="1" w:unhideWhenUsed="1"/>
+    <w:lsdException w:name="Normal Table" w:semiHidden="1" w:unhideWhenUsed="1"/>
     <w:lsdException w:name="annotation subject" w:semiHidden="1" w:unhideWhenUsed="1"/>
     <w:lsdException w:name="No List" w:semiHidden="1" w:unhideWhenUsed="1"/>
     <w:lsdException w:name="Outline List 1" w:semiHidden="1" w:unhideWhenUsed="1"/>
@@ -2525,8 +2932,10 @@
     <w:lsdException w:name="Table Subtle 2" w:semiHidden="1" w:unhideWhenUsed="1"/>
     <w:lsdException w:name="Table Web 1" w:semiHidden="1" w:unhideWhenUsed="1"/>
     <w:lsdException w:name="Table Web 2" w:semiHidden="1" w:unhideWhenUsed="1"/>
+    <w:lsdException w:name="Table Web 3" w:semiHidden="1" w:unhideWhenUsed="1"/>
     <w:lsdException w:name="Balloon Text" w:semiHidden="1" w:unhideWhenUsed="1"/>
     <w:lsdException w:name="Table Grid" w:uiPriority="39"/>
+    <w:lsdException w:name="Table Theme" w:semiHidden="1" w:unhideWhenUsed="1"/>
     <w:lsdException w:name="Placeholder Text" w:semiHidden="1"/>
     <w:lsdException w:name="No Spacing" w:uiPriority="1" w:qFormat="1"/>
     <w:lsdException w:name="Light Shading" w:uiPriority="60"/>
@@ -2746,7 +3155,6 @@
     <w:lsdException w:name="Smart Hyperlink" w:semiHidden="1" w:unhideWhenUsed="1"/>
     <w:lsdException w:name="Hashtag" w:semiHidden="1" w:unhideWhenUsed="1"/>
     <w:lsdException w:name="Unresolved Mention" w:semiHidden="1" w:unhideWhenUsed="1"/>
-    <w:lsdException w:name="Smart Link" w:semiHidden="1" w:unhideWhenUsed="1"/>
   </w:latentStyles>
   <w:style w:type="paragraph" w:default="1" w:styleId="Normal">
     <w:name w:val="Normal"/>

</xml_diff>

<commit_message>
rel of ex 7 started
</commit_message>
<xml_diff>
--- a/serie3-1920/serie3.docx
+++ b/serie3-1920/serie3.docx
@@ -1790,18 +1790,7 @@
           <w:szCs w:val="20"/>
           <w:lang w:val="pt-PT" w:eastAsia="en-GB"/>
         </w:rPr>
-        <w:t xml:space="preserve"> conta bancária </w:t>
-      </w:r>
-      <w:bookmarkStart w:id="0" w:name="_GoBack"/>
-      <w:bookmarkEnd w:id="0"/>
-      <w:r>
-        <w:rPr>
-          <w:rFonts w:ascii="Times New Roman" w:eastAsia="Times New Roman" w:hAnsi="Times New Roman" w:cs="Times New Roman"/>
-          <w:sz w:val="20"/>
-          <w:szCs w:val="20"/>
-          <w:lang w:val="pt-PT" w:eastAsia="en-GB"/>
-        </w:rPr>
-        <w:t>e realizar uma transferência para a conta do atacante sem o consentimento do utilizador.</w:t>
+        <w:t xml:space="preserve"> conta bancária e realizar uma transferência para a conta do atacante sem o consentimento do utilizador.</w:t>
       </w:r>
     </w:p>
     <w:p>
@@ -2303,13 +2292,1208 @@
     </w:p>
     <w:p>
       <w:pPr>
-        <w:pStyle w:val="NormalWeb"/>
-        <w:rPr>
-          <w:sz w:val="20"/>
-          <w:szCs w:val="20"/>
-          <w:lang w:val="pt-PT"/>
-        </w:rPr>
-      </w:pPr>
+        <w:pStyle w:val="PargrafodaLista"/>
+        <w:spacing w:before="100" w:beforeAutospacing="1" w:after="100" w:afterAutospacing="1"/>
+        <w:ind w:left="360"/>
+        <w:rPr>
+          <w:rFonts w:ascii="Arial" w:hAnsi="Arial" w:cs="Arial"/>
+          <w:color w:val="3C4043"/>
+          <w:sz w:val="21"/>
+          <w:szCs w:val="21"/>
+          <w:shd w:val="clear" w:color="auto" w:fill="FFFFFF"/>
+          <w:lang w:val="pt-PT"/>
+        </w:rPr>
+      </w:pPr>
+      <w:r>
+        <w:rPr>
+          <w:lang w:val="pt-PT"/>
+        </w:rPr>
+        <w:t xml:space="preserve">7.1) </w:t>
+      </w:r>
+      <w:r>
+        <w:rPr>
+          <w:lang w:val="pt-PT"/>
+        </w:rPr>
+        <w:t xml:space="preserve">A alínea 7.1 consistia num </w:t>
+      </w:r>
+      <w:r>
+        <w:rPr>
+          <w:rFonts w:ascii="Arial" w:hAnsi="Arial" w:cs="Arial"/>
+          <w:color w:val="3C4043"/>
+          <w:sz w:val="21"/>
+          <w:szCs w:val="21"/>
+          <w:shd w:val="clear" w:color="auto" w:fill="FFFFFF"/>
+          <w:lang w:val="pt-PT"/>
+        </w:rPr>
+        <w:t> </w:t>
+      </w:r>
+      <w:r>
+        <w:rPr>
+          <w:rStyle w:val="nfase"/>
+          <w:rFonts w:ascii="Arial" w:hAnsi="Arial" w:cs="Arial"/>
+          <w:b/>
+          <w:bCs/>
+          <w:i w:val="0"/>
+          <w:iCs w:val="0"/>
+          <w:color w:val="52565A"/>
+          <w:sz w:val="21"/>
+          <w:szCs w:val="21"/>
+          <w:shd w:val="clear" w:color="auto" w:fill="FFFFFF"/>
+          <w:lang w:val="pt-PT"/>
+        </w:rPr>
+        <w:t xml:space="preserve">cross-site </w:t>
+      </w:r>
+      <w:proofErr w:type="spellStart"/>
+      <w:r>
+        <w:rPr>
+          <w:rStyle w:val="nfase"/>
+          <w:rFonts w:ascii="Arial" w:hAnsi="Arial" w:cs="Arial"/>
+          <w:b/>
+          <w:bCs/>
+          <w:i w:val="0"/>
+          <w:iCs w:val="0"/>
+          <w:color w:val="52565A"/>
+          <w:sz w:val="21"/>
+          <w:szCs w:val="21"/>
+          <w:shd w:val="clear" w:color="auto" w:fill="FFFFFF"/>
+          <w:lang w:val="pt-PT"/>
+        </w:rPr>
+        <w:t>request</w:t>
+      </w:r>
+      <w:proofErr w:type="spellEnd"/>
+      <w:r>
+        <w:rPr>
+          <w:rStyle w:val="nfase"/>
+          <w:rFonts w:ascii="Arial" w:hAnsi="Arial" w:cs="Arial"/>
+          <w:b/>
+          <w:bCs/>
+          <w:i w:val="0"/>
+          <w:iCs w:val="0"/>
+          <w:color w:val="52565A"/>
+          <w:sz w:val="21"/>
+          <w:szCs w:val="21"/>
+          <w:shd w:val="clear" w:color="auto" w:fill="FFFFFF"/>
+          <w:lang w:val="pt-PT"/>
+        </w:rPr>
+        <w:t xml:space="preserve"> </w:t>
+      </w:r>
+      <w:proofErr w:type="spellStart"/>
+      <w:r>
+        <w:rPr>
+          <w:rStyle w:val="nfase"/>
+          <w:rFonts w:ascii="Arial" w:hAnsi="Arial" w:cs="Arial"/>
+          <w:b/>
+          <w:bCs/>
+          <w:i w:val="0"/>
+          <w:iCs w:val="0"/>
+          <w:color w:val="52565A"/>
+          <w:sz w:val="21"/>
+          <w:szCs w:val="21"/>
+          <w:shd w:val="clear" w:color="auto" w:fill="FFFFFF"/>
+          <w:lang w:val="pt-PT"/>
+        </w:rPr>
+        <w:t>forgery</w:t>
+      </w:r>
+      <w:proofErr w:type="spellEnd"/>
+      <w:r>
+        <w:rPr>
+          <w:rFonts w:ascii="Arial" w:hAnsi="Arial" w:cs="Arial"/>
+          <w:color w:val="3C4043"/>
+          <w:sz w:val="21"/>
+          <w:szCs w:val="21"/>
+          <w:shd w:val="clear" w:color="auto" w:fill="FFFFFF"/>
+          <w:lang w:val="pt-PT"/>
+        </w:rPr>
+        <w:t> (</w:t>
+      </w:r>
+      <w:r>
+        <w:rPr>
+          <w:rStyle w:val="nfase"/>
+          <w:rFonts w:ascii="Arial" w:hAnsi="Arial" w:cs="Arial"/>
+          <w:b/>
+          <w:bCs/>
+          <w:i w:val="0"/>
+          <w:iCs w:val="0"/>
+          <w:color w:val="52565A"/>
+          <w:sz w:val="21"/>
+          <w:szCs w:val="21"/>
+          <w:shd w:val="clear" w:color="auto" w:fill="FFFFFF"/>
+          <w:lang w:val="pt-PT"/>
+        </w:rPr>
+        <w:t>CSRF</w:t>
+      </w:r>
+      <w:r>
+        <w:rPr>
+          <w:rFonts w:ascii="Arial" w:hAnsi="Arial" w:cs="Arial"/>
+          <w:color w:val="3C4043"/>
+          <w:sz w:val="21"/>
+          <w:szCs w:val="21"/>
+          <w:shd w:val="clear" w:color="auto" w:fill="FFFFFF"/>
+          <w:lang w:val="pt-PT"/>
+        </w:rPr>
+        <w:t xml:space="preserve"> ), em português falsificação de solicitação entre </w:t>
+      </w:r>
+      <w:proofErr w:type="spellStart"/>
+      <w:r>
+        <w:rPr>
+          <w:rFonts w:ascii="Arial" w:hAnsi="Arial" w:cs="Arial"/>
+          <w:color w:val="3C4043"/>
+          <w:sz w:val="21"/>
+          <w:szCs w:val="21"/>
+          <w:shd w:val="clear" w:color="auto" w:fill="FFFFFF"/>
+          <w:lang w:val="pt-PT"/>
+        </w:rPr>
+        <w:t>sites,</w:t>
+      </w:r>
+      <w:r>
+        <w:rPr>
+          <w:rFonts w:ascii="Arial" w:hAnsi="Arial" w:cs="Arial"/>
+          <w:color w:val="3C4043"/>
+          <w:sz w:val="21"/>
+          <w:szCs w:val="21"/>
+          <w:shd w:val="clear" w:color="auto" w:fill="FFFFFF"/>
+          <w:lang w:val="pt-PT"/>
+        </w:rPr>
+        <w:t>que</w:t>
+      </w:r>
+      <w:proofErr w:type="spellEnd"/>
+      <w:r>
+        <w:rPr>
+          <w:rFonts w:ascii="Arial" w:hAnsi="Arial" w:cs="Arial"/>
+          <w:color w:val="3C4043"/>
+          <w:sz w:val="21"/>
+          <w:szCs w:val="21"/>
+          <w:shd w:val="clear" w:color="auto" w:fill="FFFFFF"/>
+          <w:lang w:val="pt-PT"/>
+        </w:rPr>
+        <w:t xml:space="preserve"> </w:t>
+      </w:r>
+      <w:proofErr w:type="spellStart"/>
+      <w:r>
+        <w:rPr>
+          <w:rFonts w:ascii="Arial" w:hAnsi="Arial" w:cs="Arial"/>
+          <w:color w:val="3C4043"/>
+          <w:sz w:val="21"/>
+          <w:szCs w:val="21"/>
+          <w:shd w:val="clear" w:color="auto" w:fill="FFFFFF"/>
+          <w:lang w:val="pt-PT"/>
+        </w:rPr>
+        <w:t>consite</w:t>
+      </w:r>
+      <w:proofErr w:type="spellEnd"/>
+      <w:r>
+        <w:rPr>
+          <w:rFonts w:ascii="Arial" w:hAnsi="Arial" w:cs="Arial"/>
+          <w:color w:val="3C4043"/>
+          <w:sz w:val="21"/>
+          <w:szCs w:val="21"/>
+          <w:shd w:val="clear" w:color="auto" w:fill="FFFFFF"/>
+          <w:lang w:val="pt-PT"/>
+        </w:rPr>
+        <w:t xml:space="preserve"> em persuadir a pessoa que esta a ser atacada a clicar num link ou abrir uma pagina maliciosa construída pelo </w:t>
+      </w:r>
+      <w:proofErr w:type="spellStart"/>
+      <w:r>
+        <w:rPr>
+          <w:rFonts w:ascii="Arial" w:hAnsi="Arial" w:cs="Arial"/>
+          <w:color w:val="3C4043"/>
+          <w:sz w:val="21"/>
+          <w:szCs w:val="21"/>
+          <w:shd w:val="clear" w:color="auto" w:fill="FFFFFF"/>
+          <w:lang w:val="pt-PT"/>
+        </w:rPr>
+        <w:t>atacante,que</w:t>
+      </w:r>
+      <w:proofErr w:type="spellEnd"/>
+      <w:r>
+        <w:rPr>
+          <w:rFonts w:ascii="Arial" w:hAnsi="Arial" w:cs="Arial"/>
+          <w:color w:val="3C4043"/>
+          <w:sz w:val="21"/>
+          <w:szCs w:val="21"/>
+          <w:shd w:val="clear" w:color="auto" w:fill="FFFFFF"/>
+          <w:lang w:val="pt-PT"/>
+        </w:rPr>
+        <w:t xml:space="preserve"> faz um pedido HTTP ao site que o utilizador atacado foi </w:t>
+      </w:r>
+      <w:proofErr w:type="spellStart"/>
+      <w:r>
+        <w:rPr>
+          <w:rFonts w:ascii="Arial" w:hAnsi="Arial" w:cs="Arial"/>
+          <w:color w:val="3C4043"/>
+          <w:sz w:val="21"/>
+          <w:szCs w:val="21"/>
+          <w:shd w:val="clear" w:color="auto" w:fill="FFFFFF"/>
+          <w:lang w:val="pt-PT"/>
+        </w:rPr>
+        <w:t>autenticado,neste</w:t>
+      </w:r>
+      <w:proofErr w:type="spellEnd"/>
+      <w:r>
+        <w:rPr>
+          <w:rFonts w:ascii="Arial" w:hAnsi="Arial" w:cs="Arial"/>
+          <w:color w:val="3C4043"/>
+          <w:sz w:val="21"/>
+          <w:szCs w:val="21"/>
+          <w:shd w:val="clear" w:color="auto" w:fill="FFFFFF"/>
+          <w:lang w:val="pt-PT"/>
+        </w:rPr>
+        <w:t xml:space="preserve"> caso esse site foi o </w:t>
+      </w:r>
+      <w:proofErr w:type="spellStart"/>
+      <w:r>
+        <w:rPr>
+          <w:rFonts w:ascii="Arial" w:hAnsi="Arial" w:cs="Arial"/>
+          <w:color w:val="3C4043"/>
+          <w:sz w:val="21"/>
+          <w:szCs w:val="21"/>
+          <w:shd w:val="clear" w:color="auto" w:fill="FFFFFF"/>
+          <w:lang w:val="pt-PT"/>
+        </w:rPr>
+        <w:t>Elgg</w:t>
+      </w:r>
+      <w:proofErr w:type="spellEnd"/>
+      <w:r>
+        <w:rPr>
+          <w:rFonts w:ascii="Arial" w:hAnsi="Arial" w:cs="Arial"/>
+          <w:color w:val="3C4043"/>
+          <w:sz w:val="21"/>
+          <w:szCs w:val="21"/>
+          <w:shd w:val="clear" w:color="auto" w:fill="FFFFFF"/>
+          <w:lang w:val="pt-PT"/>
+        </w:rPr>
+        <w:t>, uma rede social.</w:t>
+      </w:r>
+    </w:p>
+    <w:p>
+      <w:pPr>
+        <w:pStyle w:val="PargrafodaLista"/>
+        <w:spacing w:before="100" w:beforeAutospacing="1" w:after="100" w:afterAutospacing="1"/>
+        <w:ind w:left="360"/>
+        <w:rPr>
+          <w:lang w:val="pt-PT"/>
+        </w:rPr>
+      </w:pPr>
+      <w:proofErr w:type="spellStart"/>
+      <w:proofErr w:type="gramStart"/>
+      <w:r>
+        <w:rPr>
+          <w:lang w:val="pt-PT"/>
+        </w:rPr>
+        <w:t>Inicialmente,para</w:t>
+      </w:r>
+      <w:proofErr w:type="spellEnd"/>
+      <w:proofErr w:type="gramEnd"/>
+      <w:r>
+        <w:rPr>
+          <w:lang w:val="pt-PT"/>
+        </w:rPr>
+        <w:t xml:space="preserve"> forjar pedidos </w:t>
+      </w:r>
+      <w:proofErr w:type="spellStart"/>
+      <w:r>
+        <w:rPr>
+          <w:lang w:val="pt-PT"/>
+        </w:rPr>
+        <w:t>http</w:t>
+      </w:r>
+      <w:proofErr w:type="spellEnd"/>
+      <w:r>
+        <w:rPr>
+          <w:lang w:val="pt-PT"/>
+        </w:rPr>
+        <w:t xml:space="preserve"> ao </w:t>
+      </w:r>
+      <w:proofErr w:type="spellStart"/>
+      <w:r>
+        <w:rPr>
+          <w:lang w:val="pt-PT"/>
+        </w:rPr>
+        <w:t>Elgg,era</w:t>
+      </w:r>
+      <w:proofErr w:type="spellEnd"/>
+      <w:r>
+        <w:rPr>
+          <w:lang w:val="pt-PT"/>
+        </w:rPr>
+        <w:t xml:space="preserve"> necessário saber os </w:t>
+      </w:r>
+      <w:proofErr w:type="spellStart"/>
+      <w:r>
+        <w:rPr>
+          <w:lang w:val="pt-PT"/>
+        </w:rPr>
+        <w:t>headers</w:t>
+      </w:r>
+      <w:proofErr w:type="spellEnd"/>
+      <w:r>
+        <w:rPr>
+          <w:lang w:val="pt-PT"/>
+        </w:rPr>
+        <w:t xml:space="preserve"> necessários para fazer tanto um pedido </w:t>
+      </w:r>
+      <w:proofErr w:type="spellStart"/>
+      <w:r>
+        <w:rPr>
+          <w:lang w:val="pt-PT"/>
+        </w:rPr>
+        <w:t>Get</w:t>
+      </w:r>
+      <w:proofErr w:type="spellEnd"/>
+      <w:r>
+        <w:rPr>
+          <w:lang w:val="pt-PT"/>
+        </w:rPr>
+        <w:t xml:space="preserve"> como um pedido </w:t>
+      </w:r>
+      <w:proofErr w:type="spellStart"/>
+      <w:r>
+        <w:rPr>
+          <w:lang w:val="pt-PT"/>
+        </w:rPr>
+        <w:t>Post,para</w:t>
+      </w:r>
+      <w:proofErr w:type="spellEnd"/>
+      <w:r>
+        <w:rPr>
+          <w:lang w:val="pt-PT"/>
+        </w:rPr>
+        <w:t xml:space="preserve"> saber </w:t>
+      </w:r>
+      <w:proofErr w:type="spellStart"/>
+      <w:r>
+        <w:rPr>
+          <w:lang w:val="pt-PT"/>
+        </w:rPr>
+        <w:t>isso,foi</w:t>
+      </w:r>
+      <w:proofErr w:type="spellEnd"/>
+      <w:r>
+        <w:rPr>
+          <w:lang w:val="pt-PT"/>
+        </w:rPr>
+        <w:t xml:space="preserve"> utilizada uma extensão do Firefox denominada “HTTP </w:t>
+      </w:r>
+      <w:proofErr w:type="spellStart"/>
+      <w:r>
+        <w:rPr>
+          <w:lang w:val="pt-PT"/>
+        </w:rPr>
+        <w:t>Header</w:t>
+      </w:r>
+      <w:proofErr w:type="spellEnd"/>
+      <w:r>
+        <w:rPr>
+          <w:lang w:val="pt-PT"/>
+        </w:rPr>
+        <w:t xml:space="preserve"> </w:t>
+      </w:r>
+      <w:proofErr w:type="spellStart"/>
+      <w:r>
+        <w:rPr>
+          <w:lang w:val="pt-PT"/>
+        </w:rPr>
+        <w:t>Live”que</w:t>
+      </w:r>
+      <w:proofErr w:type="spellEnd"/>
+      <w:r>
+        <w:rPr>
+          <w:lang w:val="pt-PT"/>
+        </w:rPr>
+        <w:t xml:space="preserve"> mostra exatamente esses </w:t>
+      </w:r>
+      <w:proofErr w:type="spellStart"/>
+      <w:r>
+        <w:rPr>
+          <w:lang w:val="pt-PT"/>
+        </w:rPr>
+        <w:t>headers</w:t>
+      </w:r>
+      <w:proofErr w:type="spellEnd"/>
+      <w:r>
+        <w:rPr>
+          <w:lang w:val="pt-PT"/>
+        </w:rPr>
+        <w:t>.</w:t>
+      </w:r>
+    </w:p>
+    <w:p>
+      <w:pPr>
+        <w:pStyle w:val="PargrafodaLista"/>
+        <w:spacing w:before="100" w:beforeAutospacing="1" w:after="100" w:afterAutospacing="1"/>
+        <w:ind w:left="360"/>
+        <w:rPr>
+          <w:lang w:val="pt-PT"/>
+        </w:rPr>
+      </w:pPr>
+      <w:proofErr w:type="spellStart"/>
+      <w:proofErr w:type="gramStart"/>
+      <w:r>
+        <w:rPr>
+          <w:lang w:val="pt-PT"/>
+        </w:rPr>
+        <w:t>Posteriormente,depois</w:t>
+      </w:r>
+      <w:proofErr w:type="spellEnd"/>
+      <w:proofErr w:type="gramEnd"/>
+      <w:r>
+        <w:rPr>
+          <w:lang w:val="pt-PT"/>
+        </w:rPr>
+        <w:t xml:space="preserve"> de entender os </w:t>
+      </w:r>
+      <w:proofErr w:type="spellStart"/>
+      <w:r>
+        <w:rPr>
+          <w:lang w:val="pt-PT"/>
+        </w:rPr>
+        <w:t>headers</w:t>
+      </w:r>
+      <w:proofErr w:type="spellEnd"/>
+      <w:r>
+        <w:rPr>
+          <w:lang w:val="pt-PT"/>
+        </w:rPr>
+        <w:t xml:space="preserve"> necessários para fazer os </w:t>
+      </w:r>
+      <w:proofErr w:type="spellStart"/>
+      <w:r>
+        <w:rPr>
+          <w:lang w:val="pt-PT"/>
+        </w:rPr>
+        <w:t>respectivos</w:t>
+      </w:r>
+      <w:proofErr w:type="spellEnd"/>
+      <w:r>
+        <w:rPr>
+          <w:lang w:val="pt-PT"/>
+        </w:rPr>
+        <w:t xml:space="preserve"> </w:t>
+      </w:r>
+      <w:proofErr w:type="spellStart"/>
+      <w:r>
+        <w:rPr>
+          <w:lang w:val="pt-PT"/>
+        </w:rPr>
+        <w:t>pedidos,o</w:t>
+      </w:r>
+      <w:proofErr w:type="spellEnd"/>
+      <w:r>
+        <w:rPr>
+          <w:lang w:val="pt-PT"/>
+        </w:rPr>
+        <w:t xml:space="preserve"> </w:t>
+      </w:r>
+      <w:proofErr w:type="spellStart"/>
+      <w:r>
+        <w:rPr>
+          <w:lang w:val="pt-PT"/>
+        </w:rPr>
+        <w:t>objectivo</w:t>
+      </w:r>
+      <w:proofErr w:type="spellEnd"/>
+      <w:r>
+        <w:rPr>
+          <w:lang w:val="pt-PT"/>
+        </w:rPr>
+        <w:t xml:space="preserve"> seria fazer com que o </w:t>
+      </w:r>
+      <w:proofErr w:type="spellStart"/>
+      <w:r>
+        <w:rPr>
+          <w:lang w:val="pt-PT"/>
+        </w:rPr>
+        <w:t>utlizador</w:t>
+      </w:r>
+      <w:proofErr w:type="spellEnd"/>
+      <w:r>
+        <w:rPr>
+          <w:lang w:val="pt-PT"/>
+        </w:rPr>
+        <w:t xml:space="preserve"> atacado adicionasse o atacante aos amigos na rede social </w:t>
+      </w:r>
+      <w:proofErr w:type="spellStart"/>
+      <w:r>
+        <w:rPr>
+          <w:lang w:val="pt-PT"/>
+        </w:rPr>
+        <w:t>Elgg</w:t>
+      </w:r>
+      <w:proofErr w:type="spellEnd"/>
+      <w:r>
+        <w:rPr>
+          <w:lang w:val="pt-PT"/>
+        </w:rPr>
+        <w:t>.</w:t>
+      </w:r>
+    </w:p>
+    <w:p>
+      <w:pPr>
+        <w:pStyle w:val="PargrafodaLista"/>
+        <w:spacing w:before="100" w:beforeAutospacing="1" w:after="100" w:afterAutospacing="1"/>
+        <w:ind w:left="360"/>
+        <w:rPr>
+          <w:lang w:val="pt-PT"/>
+        </w:rPr>
+      </w:pPr>
+      <w:r>
+        <w:rPr>
+          <w:lang w:val="pt-PT"/>
+        </w:rPr>
+        <w:t xml:space="preserve">Para tal acontecer tínhamos que programar o site do atacante para que quando fosse aberto </w:t>
+      </w:r>
+      <w:r>
+        <w:rPr>
+          <w:lang w:val="pt-PT"/>
+        </w:rPr>
+        <w:t xml:space="preserve">realizasse um pedido de amizade ao atacante sem ter de realizar qualquer </w:t>
+      </w:r>
+      <w:proofErr w:type="spellStart"/>
+      <w:proofErr w:type="gramStart"/>
+      <w:r>
+        <w:rPr>
+          <w:lang w:val="pt-PT"/>
+        </w:rPr>
+        <w:t>clique,para</w:t>
+      </w:r>
+      <w:proofErr w:type="spellEnd"/>
+      <w:proofErr w:type="gramEnd"/>
+      <w:r>
+        <w:rPr>
+          <w:lang w:val="pt-PT"/>
+        </w:rPr>
+        <w:t xml:space="preserve"> </w:t>
+      </w:r>
+      <w:proofErr w:type="spellStart"/>
+      <w:r>
+        <w:rPr>
+          <w:lang w:val="pt-PT"/>
+        </w:rPr>
+        <w:t>isso,foi</w:t>
+      </w:r>
+      <w:proofErr w:type="spellEnd"/>
+      <w:r>
+        <w:rPr>
+          <w:lang w:val="pt-PT"/>
+        </w:rPr>
+        <w:t xml:space="preserve"> utilizado a </w:t>
+      </w:r>
+      <w:proofErr w:type="spellStart"/>
+      <w:r>
+        <w:rPr>
+          <w:lang w:val="pt-PT"/>
+        </w:rPr>
+        <w:t>tag</w:t>
+      </w:r>
+      <w:proofErr w:type="spellEnd"/>
+      <w:r>
+        <w:rPr>
+          <w:lang w:val="pt-PT"/>
+        </w:rPr>
+        <w:t xml:space="preserve"> </w:t>
+      </w:r>
+      <w:proofErr w:type="spellStart"/>
+      <w:r>
+        <w:rPr>
+          <w:lang w:val="pt-PT"/>
+        </w:rPr>
+        <w:t>img</w:t>
+      </w:r>
+      <w:proofErr w:type="spellEnd"/>
+      <w:r>
+        <w:rPr>
+          <w:lang w:val="pt-PT"/>
+        </w:rPr>
+        <w:t xml:space="preserve"> que faz um pedido HTTP </w:t>
+      </w:r>
+      <w:proofErr w:type="spellStart"/>
+      <w:r>
+        <w:rPr>
+          <w:lang w:val="pt-PT"/>
+        </w:rPr>
+        <w:t>Get</w:t>
+      </w:r>
+      <w:proofErr w:type="spellEnd"/>
+      <w:r>
+        <w:rPr>
+          <w:lang w:val="pt-PT"/>
+        </w:rPr>
+        <w:t xml:space="preserve"> ao </w:t>
+      </w:r>
+      <w:proofErr w:type="spellStart"/>
+      <w:r>
+        <w:rPr>
+          <w:lang w:val="pt-PT"/>
+        </w:rPr>
+        <w:t>url</w:t>
+      </w:r>
+      <w:proofErr w:type="spellEnd"/>
+      <w:r>
+        <w:rPr>
+          <w:lang w:val="pt-PT"/>
+        </w:rPr>
+        <w:t xml:space="preserve"> colocado no campo </w:t>
+      </w:r>
+      <w:proofErr w:type="spellStart"/>
+      <w:r>
+        <w:rPr>
+          <w:lang w:val="pt-PT"/>
+        </w:rPr>
+        <w:t>src.Logo</w:t>
+      </w:r>
+      <w:proofErr w:type="spellEnd"/>
+      <w:r>
+        <w:rPr>
+          <w:lang w:val="pt-PT"/>
+        </w:rPr>
+        <w:t xml:space="preserve"> no campo </w:t>
+      </w:r>
+      <w:proofErr w:type="spellStart"/>
+      <w:r>
+        <w:rPr>
+          <w:lang w:val="pt-PT"/>
+        </w:rPr>
+        <w:t>src</w:t>
+      </w:r>
+      <w:proofErr w:type="spellEnd"/>
+      <w:r>
+        <w:rPr>
+          <w:lang w:val="pt-PT"/>
+        </w:rPr>
+        <w:t xml:space="preserve"> colocamos o </w:t>
+      </w:r>
+      <w:proofErr w:type="spellStart"/>
+      <w:r>
+        <w:rPr>
+          <w:lang w:val="pt-PT"/>
+        </w:rPr>
+        <w:t>url</w:t>
+      </w:r>
+      <w:proofErr w:type="spellEnd"/>
+      <w:r>
+        <w:rPr>
+          <w:lang w:val="pt-PT"/>
+        </w:rPr>
+        <w:t xml:space="preserve"> que realiza o pedido de amizade.</w:t>
+      </w:r>
+    </w:p>
+    <w:p>
+      <w:pPr>
+        <w:pStyle w:val="PargrafodaLista"/>
+        <w:spacing w:before="100" w:beforeAutospacing="1" w:after="100" w:afterAutospacing="1"/>
+        <w:ind w:left="360"/>
+        <w:rPr>
+          <w:lang w:val="pt-PT"/>
+        </w:rPr>
+      </w:pPr>
+    </w:p>
+    <w:p>
+      <w:pPr>
+        <w:pStyle w:val="PargrafodaLista"/>
+        <w:spacing w:before="100" w:beforeAutospacing="1" w:after="100" w:afterAutospacing="1"/>
+        <w:ind w:left="360"/>
+        <w:rPr>
+          <w:lang w:val="pt-PT"/>
+        </w:rPr>
+      </w:pPr>
+    </w:p>
+    <w:p>
+      <w:pPr>
+        <w:pStyle w:val="PargrafodaLista"/>
+        <w:spacing w:before="100" w:beforeAutospacing="1" w:after="100" w:afterAutospacing="1"/>
+        <w:ind w:left="360"/>
+        <w:rPr>
+          <w:lang w:val="pt-PT"/>
+        </w:rPr>
+      </w:pPr>
+    </w:p>
+    <w:p>
+      <w:pPr>
+        <w:pStyle w:val="PargrafodaLista"/>
+        <w:spacing w:before="100" w:beforeAutospacing="1" w:after="100" w:afterAutospacing="1"/>
+        <w:ind w:left="360"/>
+        <w:rPr>
+          <w:rFonts w:ascii="Arial" w:hAnsi="Arial" w:cs="Arial"/>
+          <w:color w:val="3C4043"/>
+          <w:sz w:val="21"/>
+          <w:szCs w:val="21"/>
+          <w:shd w:val="clear" w:color="auto" w:fill="FFFFFF"/>
+          <w:lang w:val="pt-PT"/>
+        </w:rPr>
+      </w:pPr>
+      <w:proofErr w:type="gramStart"/>
+      <w:r>
+        <w:rPr>
+          <w:lang w:val="pt-PT"/>
+        </w:rPr>
+        <w:t>7.2)O</w:t>
+      </w:r>
+      <w:proofErr w:type="gramEnd"/>
+      <w:r>
+        <w:rPr>
+          <w:lang w:val="pt-PT"/>
+        </w:rPr>
+        <w:t xml:space="preserve"> </w:t>
+      </w:r>
+      <w:proofErr w:type="spellStart"/>
+      <w:r>
+        <w:rPr>
+          <w:lang w:val="pt-PT"/>
+        </w:rPr>
+        <w:t>objectivo</w:t>
+      </w:r>
+      <w:proofErr w:type="spellEnd"/>
+      <w:r>
+        <w:rPr>
+          <w:lang w:val="pt-PT"/>
+        </w:rPr>
+        <w:t xml:space="preserve"> da alínea 7.2 era o mesmo da alínea 7.1,ou </w:t>
+      </w:r>
+      <w:proofErr w:type="spellStart"/>
+      <w:r>
+        <w:rPr>
+          <w:lang w:val="pt-PT"/>
+        </w:rPr>
+        <w:t>seja,realizar</w:t>
+      </w:r>
+      <w:proofErr w:type="spellEnd"/>
+      <w:r>
+        <w:rPr>
+          <w:lang w:val="pt-PT"/>
+        </w:rPr>
+        <w:t xml:space="preserve"> um pedido de </w:t>
+      </w:r>
+      <w:r>
+        <w:rPr>
+          <w:rStyle w:val="nfase"/>
+          <w:rFonts w:ascii="Arial" w:hAnsi="Arial" w:cs="Arial"/>
+          <w:b/>
+          <w:bCs/>
+          <w:i w:val="0"/>
+          <w:iCs w:val="0"/>
+          <w:color w:val="52565A"/>
+          <w:sz w:val="21"/>
+          <w:szCs w:val="21"/>
+          <w:shd w:val="clear" w:color="auto" w:fill="FFFFFF"/>
+          <w:lang w:val="pt-PT"/>
+        </w:rPr>
+        <w:t xml:space="preserve">cross-site </w:t>
+      </w:r>
+      <w:proofErr w:type="spellStart"/>
+      <w:r>
+        <w:rPr>
+          <w:rStyle w:val="nfase"/>
+          <w:rFonts w:ascii="Arial" w:hAnsi="Arial" w:cs="Arial"/>
+          <w:b/>
+          <w:bCs/>
+          <w:i w:val="0"/>
+          <w:iCs w:val="0"/>
+          <w:color w:val="52565A"/>
+          <w:sz w:val="21"/>
+          <w:szCs w:val="21"/>
+          <w:shd w:val="clear" w:color="auto" w:fill="FFFFFF"/>
+          <w:lang w:val="pt-PT"/>
+        </w:rPr>
+        <w:t>request</w:t>
+      </w:r>
+      <w:proofErr w:type="spellEnd"/>
+      <w:r>
+        <w:rPr>
+          <w:rStyle w:val="nfase"/>
+          <w:rFonts w:ascii="Arial" w:hAnsi="Arial" w:cs="Arial"/>
+          <w:b/>
+          <w:bCs/>
+          <w:i w:val="0"/>
+          <w:iCs w:val="0"/>
+          <w:color w:val="52565A"/>
+          <w:sz w:val="21"/>
+          <w:szCs w:val="21"/>
+          <w:shd w:val="clear" w:color="auto" w:fill="FFFFFF"/>
+          <w:lang w:val="pt-PT"/>
+        </w:rPr>
+        <w:t xml:space="preserve"> </w:t>
+      </w:r>
+      <w:proofErr w:type="spellStart"/>
+      <w:r>
+        <w:rPr>
+          <w:rStyle w:val="nfase"/>
+          <w:rFonts w:ascii="Arial" w:hAnsi="Arial" w:cs="Arial"/>
+          <w:b/>
+          <w:bCs/>
+          <w:i w:val="0"/>
+          <w:iCs w:val="0"/>
+          <w:color w:val="52565A"/>
+          <w:sz w:val="21"/>
+          <w:szCs w:val="21"/>
+          <w:shd w:val="clear" w:color="auto" w:fill="FFFFFF"/>
+          <w:lang w:val="pt-PT"/>
+        </w:rPr>
+        <w:t>forgery</w:t>
+      </w:r>
+      <w:proofErr w:type="spellEnd"/>
+      <w:r>
+        <w:rPr>
+          <w:rFonts w:ascii="Arial" w:hAnsi="Arial" w:cs="Arial"/>
+          <w:color w:val="3C4043"/>
+          <w:sz w:val="21"/>
+          <w:szCs w:val="21"/>
+          <w:shd w:val="clear" w:color="auto" w:fill="FFFFFF"/>
+          <w:lang w:val="pt-PT"/>
+        </w:rPr>
+        <w:t> (</w:t>
+      </w:r>
+      <w:r>
+        <w:rPr>
+          <w:rStyle w:val="nfase"/>
+          <w:rFonts w:ascii="Arial" w:hAnsi="Arial" w:cs="Arial"/>
+          <w:b/>
+          <w:bCs/>
+          <w:i w:val="0"/>
+          <w:iCs w:val="0"/>
+          <w:color w:val="52565A"/>
+          <w:sz w:val="21"/>
+          <w:szCs w:val="21"/>
+          <w:shd w:val="clear" w:color="auto" w:fill="FFFFFF"/>
+          <w:lang w:val="pt-PT"/>
+        </w:rPr>
+        <w:t>CSRF</w:t>
+      </w:r>
+      <w:r>
+        <w:rPr>
+          <w:rFonts w:ascii="Arial" w:hAnsi="Arial" w:cs="Arial"/>
+          <w:color w:val="3C4043"/>
+          <w:sz w:val="21"/>
+          <w:szCs w:val="21"/>
+          <w:shd w:val="clear" w:color="auto" w:fill="FFFFFF"/>
+          <w:lang w:val="pt-PT"/>
+        </w:rPr>
+        <w:t> ),</w:t>
+      </w:r>
+      <w:r>
+        <w:rPr>
+          <w:rFonts w:ascii="Arial" w:hAnsi="Arial" w:cs="Arial"/>
+          <w:color w:val="3C4043"/>
+          <w:sz w:val="21"/>
+          <w:szCs w:val="21"/>
+          <w:shd w:val="clear" w:color="auto" w:fill="FFFFFF"/>
+          <w:lang w:val="pt-PT"/>
+        </w:rPr>
+        <w:t xml:space="preserve">no </w:t>
+      </w:r>
+      <w:proofErr w:type="spellStart"/>
+      <w:r>
+        <w:rPr>
+          <w:rFonts w:ascii="Arial" w:hAnsi="Arial" w:cs="Arial"/>
+          <w:color w:val="3C4043"/>
+          <w:sz w:val="21"/>
+          <w:szCs w:val="21"/>
+          <w:shd w:val="clear" w:color="auto" w:fill="FFFFFF"/>
+          <w:lang w:val="pt-PT"/>
+        </w:rPr>
+        <w:t>entanto,em</w:t>
+      </w:r>
+      <w:proofErr w:type="spellEnd"/>
+      <w:r>
+        <w:rPr>
+          <w:rFonts w:ascii="Arial" w:hAnsi="Arial" w:cs="Arial"/>
+          <w:color w:val="3C4043"/>
+          <w:sz w:val="21"/>
+          <w:szCs w:val="21"/>
+          <w:shd w:val="clear" w:color="auto" w:fill="FFFFFF"/>
+          <w:lang w:val="pt-PT"/>
+        </w:rPr>
+        <w:t xml:space="preserve"> maquinas virtuais diferentes.</w:t>
+      </w:r>
+    </w:p>
+    <w:p>
+      <w:pPr>
+        <w:pStyle w:val="PargrafodaLista"/>
+        <w:spacing w:before="100" w:beforeAutospacing="1" w:after="100" w:afterAutospacing="1"/>
+        <w:ind w:left="360"/>
+        <w:rPr>
+          <w:rFonts w:ascii="Arial" w:hAnsi="Arial" w:cs="Arial"/>
+          <w:color w:val="3C4043"/>
+          <w:sz w:val="21"/>
+          <w:szCs w:val="21"/>
+          <w:shd w:val="clear" w:color="auto" w:fill="FFFFFF"/>
+          <w:lang w:val="pt-PT"/>
+        </w:rPr>
+      </w:pPr>
+      <w:r>
+        <w:rPr>
+          <w:rFonts w:ascii="Arial" w:hAnsi="Arial" w:cs="Arial"/>
+          <w:color w:val="3C4043"/>
+          <w:sz w:val="21"/>
+          <w:szCs w:val="21"/>
+          <w:shd w:val="clear" w:color="auto" w:fill="FFFFFF"/>
+          <w:lang w:val="pt-PT"/>
+        </w:rPr>
+        <w:tab/>
+        <w:t xml:space="preserve">Para isso começamos por clonar a </w:t>
+      </w:r>
+      <w:proofErr w:type="gramStart"/>
+      <w:r>
+        <w:rPr>
+          <w:rFonts w:ascii="Arial" w:hAnsi="Arial" w:cs="Arial"/>
+          <w:color w:val="3C4043"/>
+          <w:sz w:val="21"/>
+          <w:szCs w:val="21"/>
+          <w:shd w:val="clear" w:color="auto" w:fill="FFFFFF"/>
+          <w:lang w:val="pt-PT"/>
+        </w:rPr>
+        <w:t>maquina</w:t>
+      </w:r>
+      <w:proofErr w:type="gramEnd"/>
+      <w:r>
+        <w:rPr>
+          <w:rFonts w:ascii="Arial" w:hAnsi="Arial" w:cs="Arial"/>
+          <w:color w:val="3C4043"/>
+          <w:sz w:val="21"/>
+          <w:szCs w:val="21"/>
+          <w:shd w:val="clear" w:color="auto" w:fill="FFFFFF"/>
+          <w:lang w:val="pt-PT"/>
+        </w:rPr>
+        <w:t xml:space="preserve"> virtual previamente criada para a alínea 7.1.</w:t>
+      </w:r>
+    </w:p>
+    <w:p>
+      <w:pPr>
+        <w:pStyle w:val="PargrafodaLista"/>
+        <w:spacing w:before="100" w:beforeAutospacing="1" w:after="100" w:afterAutospacing="1"/>
+        <w:ind w:left="360"/>
+        <w:rPr>
+          <w:rFonts w:ascii="Arial" w:hAnsi="Arial" w:cs="Arial"/>
+          <w:color w:val="3C4043"/>
+          <w:sz w:val="21"/>
+          <w:szCs w:val="21"/>
+          <w:shd w:val="clear" w:color="auto" w:fill="FFFFFF"/>
+          <w:lang w:val="pt-PT"/>
+        </w:rPr>
+      </w:pPr>
+      <w:r>
+        <w:rPr>
+          <w:rFonts w:ascii="Arial" w:hAnsi="Arial" w:cs="Arial"/>
+          <w:color w:val="3C4043"/>
+          <w:sz w:val="21"/>
+          <w:szCs w:val="21"/>
+          <w:shd w:val="clear" w:color="auto" w:fill="FFFFFF"/>
+          <w:lang w:val="pt-PT"/>
+        </w:rPr>
+        <w:t xml:space="preserve">Posteriormente era necessário que essas duas maquinas conseguissem enviar informação entre </w:t>
+      </w:r>
+      <w:proofErr w:type="spellStart"/>
+      <w:proofErr w:type="gramStart"/>
+      <w:r>
+        <w:rPr>
+          <w:rFonts w:ascii="Arial" w:hAnsi="Arial" w:cs="Arial"/>
+          <w:color w:val="3C4043"/>
+          <w:sz w:val="21"/>
+          <w:szCs w:val="21"/>
+          <w:shd w:val="clear" w:color="auto" w:fill="FFFFFF"/>
+          <w:lang w:val="pt-PT"/>
+        </w:rPr>
+        <w:t>elas.Para</w:t>
+      </w:r>
+      <w:proofErr w:type="spellEnd"/>
+      <w:proofErr w:type="gramEnd"/>
+      <w:r>
+        <w:rPr>
+          <w:rFonts w:ascii="Arial" w:hAnsi="Arial" w:cs="Arial"/>
+          <w:color w:val="3C4043"/>
+          <w:sz w:val="21"/>
+          <w:szCs w:val="21"/>
+          <w:shd w:val="clear" w:color="auto" w:fill="FFFFFF"/>
+          <w:lang w:val="pt-PT"/>
+        </w:rPr>
+        <w:t xml:space="preserve"> isso era necessário que estivessem ambas ligadas á mesma rede NAT.</w:t>
+      </w:r>
+    </w:p>
+    <w:p>
+      <w:pPr>
+        <w:pStyle w:val="PargrafodaLista"/>
+        <w:spacing w:before="100" w:beforeAutospacing="1" w:after="100" w:afterAutospacing="1"/>
+        <w:ind w:left="360"/>
+        <w:rPr>
+          <w:rFonts w:ascii="Arial" w:hAnsi="Arial" w:cs="Arial"/>
+          <w:color w:val="3C4043"/>
+          <w:sz w:val="21"/>
+          <w:szCs w:val="21"/>
+          <w:shd w:val="clear" w:color="auto" w:fill="FFFFFF"/>
+          <w:lang w:val="pt-PT"/>
+        </w:rPr>
+      </w:pPr>
+      <w:r>
+        <w:rPr>
+          <w:rFonts w:ascii="Arial" w:hAnsi="Arial" w:cs="Arial"/>
+          <w:color w:val="3C4043"/>
+          <w:sz w:val="21"/>
+          <w:szCs w:val="21"/>
+          <w:shd w:val="clear" w:color="auto" w:fill="FFFFFF"/>
+          <w:lang w:val="pt-PT"/>
+        </w:rPr>
+        <w:t xml:space="preserve">Depois de criarmos a rede NAT constituída pelas 2 maquinas </w:t>
+      </w:r>
+      <w:proofErr w:type="spellStart"/>
+      <w:proofErr w:type="gramStart"/>
+      <w:r>
+        <w:rPr>
+          <w:rFonts w:ascii="Arial" w:hAnsi="Arial" w:cs="Arial"/>
+          <w:color w:val="3C4043"/>
+          <w:sz w:val="21"/>
+          <w:szCs w:val="21"/>
+          <w:shd w:val="clear" w:color="auto" w:fill="FFFFFF"/>
+          <w:lang w:val="pt-PT"/>
+        </w:rPr>
+        <w:t>virtuais,fizemos</w:t>
+      </w:r>
+      <w:proofErr w:type="spellEnd"/>
+      <w:proofErr w:type="gramEnd"/>
+      <w:r>
+        <w:rPr>
+          <w:rFonts w:ascii="Arial" w:hAnsi="Arial" w:cs="Arial"/>
+          <w:color w:val="3C4043"/>
+          <w:sz w:val="21"/>
+          <w:szCs w:val="21"/>
+          <w:shd w:val="clear" w:color="auto" w:fill="FFFFFF"/>
+          <w:lang w:val="pt-PT"/>
+        </w:rPr>
+        <w:t xml:space="preserve"> uns testes a ver se era possível passar informação da maquina A para a maquina B e vice-versa através do comando </w:t>
+      </w:r>
+      <w:proofErr w:type="spellStart"/>
+      <w:r>
+        <w:rPr>
+          <w:rFonts w:ascii="Arial" w:hAnsi="Arial" w:cs="Arial"/>
+          <w:color w:val="3C4043"/>
+          <w:sz w:val="21"/>
+          <w:szCs w:val="21"/>
+          <w:shd w:val="clear" w:color="auto" w:fill="FFFFFF"/>
+          <w:lang w:val="pt-PT"/>
+        </w:rPr>
+        <w:t>ping</w:t>
+      </w:r>
+      <w:proofErr w:type="spellEnd"/>
+      <w:r>
+        <w:rPr>
+          <w:rFonts w:ascii="Arial" w:hAnsi="Arial" w:cs="Arial"/>
+          <w:color w:val="3C4043"/>
+          <w:sz w:val="21"/>
+          <w:szCs w:val="21"/>
+          <w:shd w:val="clear" w:color="auto" w:fill="FFFFFF"/>
+          <w:lang w:val="pt-PT"/>
+        </w:rPr>
+        <w:t>.</w:t>
+      </w:r>
+    </w:p>
+    <w:p>
+      <w:pPr>
+        <w:pStyle w:val="PargrafodaLista"/>
+        <w:spacing w:before="100" w:beforeAutospacing="1" w:after="100" w:afterAutospacing="1"/>
+        <w:ind w:left="360"/>
+        <w:rPr>
+          <w:rFonts w:ascii="Arial" w:hAnsi="Arial" w:cs="Arial"/>
+          <w:color w:val="3C4043"/>
+          <w:sz w:val="21"/>
+          <w:szCs w:val="21"/>
+          <w:shd w:val="clear" w:color="auto" w:fill="FFFFFF"/>
+          <w:lang w:val="pt-PT"/>
+        </w:rPr>
+      </w:pPr>
+      <w:r>
+        <w:rPr>
+          <w:rFonts w:ascii="Arial" w:hAnsi="Arial" w:cs="Arial"/>
+          <w:color w:val="3C4043"/>
+          <w:sz w:val="21"/>
+          <w:szCs w:val="21"/>
+          <w:shd w:val="clear" w:color="auto" w:fill="FFFFFF"/>
+          <w:lang w:val="pt-PT"/>
+        </w:rPr>
+        <w:t xml:space="preserve">Ao verificar que tudo estava a funcionar corretamente faltava apenas configurar o ficheiro de </w:t>
+      </w:r>
+      <w:proofErr w:type="spellStart"/>
+      <w:r>
+        <w:rPr>
+          <w:rFonts w:ascii="Arial" w:hAnsi="Arial" w:cs="Arial"/>
+          <w:color w:val="3C4043"/>
+          <w:sz w:val="21"/>
+          <w:szCs w:val="21"/>
+          <w:shd w:val="clear" w:color="auto" w:fill="FFFFFF"/>
+          <w:lang w:val="pt-PT"/>
+        </w:rPr>
+        <w:t>hosts</w:t>
+      </w:r>
+      <w:proofErr w:type="spellEnd"/>
+      <w:r>
+        <w:rPr>
+          <w:rFonts w:ascii="Arial" w:hAnsi="Arial" w:cs="Arial"/>
+          <w:color w:val="3C4043"/>
+          <w:sz w:val="21"/>
+          <w:szCs w:val="21"/>
+          <w:shd w:val="clear" w:color="auto" w:fill="FFFFFF"/>
+          <w:lang w:val="pt-PT"/>
+        </w:rPr>
+        <w:t xml:space="preserve"> do utilizador atacado para que quando fosse realizado o pedido </w:t>
+      </w:r>
+      <w:proofErr w:type="spellStart"/>
+      <w:r>
+        <w:rPr>
+          <w:rFonts w:ascii="Arial" w:hAnsi="Arial" w:cs="Arial"/>
+          <w:color w:val="3C4043"/>
+          <w:sz w:val="21"/>
+          <w:szCs w:val="21"/>
+          <w:shd w:val="clear" w:color="auto" w:fill="FFFFFF"/>
+          <w:lang w:val="pt-PT"/>
+        </w:rPr>
+        <w:t>Http</w:t>
+      </w:r>
+      <w:proofErr w:type="spellEnd"/>
+      <w:r>
+        <w:rPr>
+          <w:rFonts w:ascii="Arial" w:hAnsi="Arial" w:cs="Arial"/>
+          <w:color w:val="3C4043"/>
+          <w:sz w:val="21"/>
+          <w:szCs w:val="21"/>
+          <w:shd w:val="clear" w:color="auto" w:fill="FFFFFF"/>
+          <w:lang w:val="pt-PT"/>
+        </w:rPr>
+        <w:t xml:space="preserve"> para o </w:t>
+      </w:r>
+      <w:proofErr w:type="spellStart"/>
+      <w:r>
+        <w:rPr>
+          <w:rFonts w:ascii="Arial" w:hAnsi="Arial" w:cs="Arial"/>
+          <w:color w:val="3C4043"/>
+          <w:sz w:val="21"/>
+          <w:szCs w:val="21"/>
+          <w:shd w:val="clear" w:color="auto" w:fill="FFFFFF"/>
+          <w:lang w:val="pt-PT"/>
+        </w:rPr>
+        <w:t>Elgg</w:t>
+      </w:r>
+      <w:proofErr w:type="spellEnd"/>
+      <w:r>
+        <w:rPr>
+          <w:rFonts w:ascii="Arial" w:hAnsi="Arial" w:cs="Arial"/>
+          <w:color w:val="3C4043"/>
+          <w:sz w:val="21"/>
+          <w:szCs w:val="21"/>
+          <w:shd w:val="clear" w:color="auto" w:fill="FFFFFF"/>
+          <w:lang w:val="pt-PT"/>
+        </w:rPr>
+        <w:t xml:space="preserve"> através da sua maquina o mesmo apontasse para o IP do atacante</w:t>
+      </w:r>
+      <w:r>
+        <w:rPr>
+          <w:rFonts w:ascii="Arial" w:hAnsi="Arial" w:cs="Arial"/>
+          <w:color w:val="3C4043"/>
+          <w:sz w:val="21"/>
+          <w:szCs w:val="21"/>
+          <w:shd w:val="clear" w:color="auto" w:fill="FFFFFF"/>
+          <w:lang w:val="pt-PT"/>
+        </w:rPr>
+        <w:t>.</w:t>
+      </w:r>
+      <w:bookmarkStart w:id="0" w:name="_GoBack"/>
+      <w:bookmarkEnd w:id="0"/>
     </w:p>
     <w:sectPr>
       <w:pgSz w:w="11900" w:h="16840"/>
@@ -2779,7 +3963,7 @@
     </w:rPrDefault>
     <w:pPrDefault/>
   </w:docDefaults>
-  <w:latentStyles w:defLockedState="0" w:defUIPriority="99" w:defSemiHidden="0" w:defUnhideWhenUsed="0" w:defQFormat="0" w:count="375">
+  <w:latentStyles w:defLockedState="0" w:defUIPriority="99" w:defSemiHidden="0" w:defUnhideWhenUsed="0" w:defQFormat="0" w:count="376">
     <w:lsdException w:name="Normal" w:uiPriority="0" w:qFormat="1"/>
     <w:lsdException w:name="heading 1" w:uiPriority="9" w:qFormat="1"/>
     <w:lsdException w:name="heading 2" w:semiHidden="1" w:uiPriority="9" w:unhideWhenUsed="1" w:qFormat="1"/>
@@ -3155,6 +4339,7 @@
     <w:lsdException w:name="Smart Hyperlink" w:semiHidden="1" w:unhideWhenUsed="1"/>
     <w:lsdException w:name="Hashtag" w:semiHidden="1" w:unhideWhenUsed="1"/>
     <w:lsdException w:name="Unresolved Mention" w:semiHidden="1" w:unhideWhenUsed="1"/>
+    <w:lsdException w:name="Smart Link" w:semiHidden="1" w:unhideWhenUsed="1"/>
   </w:latentStyles>
   <w:style w:type="paragraph" w:default="1" w:styleId="Normal">
     <w:name w:val="Normal"/>
@@ -3245,6 +4430,17 @@
     <w:rPr>
       <w:color w:val="954F72" w:themeColor="followedHyperlink"/>
       <w:u w:val="single"/>
+    </w:rPr>
+  </w:style>
+  <w:style w:type="character" w:styleId="nfase">
+    <w:name w:val="Emphasis"/>
+    <w:basedOn w:val="Tipodeletrapredefinidodopargrafo"/>
+    <w:uiPriority w:val="20"/>
+    <w:qFormat/>
+    <w:rsid w:val="00400F53"/>
+    <w:rPr>
+      <w:i/>
+      <w:iCs/>
     </w:rPr>
   </w:style>
 </w:styles>

</xml_diff>

<commit_message>
word corrected and info added
</commit_message>
<xml_diff>
--- a/serie3-1920/serie3.docx
+++ b/serie3-1920/serie3.docx
@@ -80,27 +80,31 @@
     </w:p>
     <w:p>
       <w:pPr>
-        <w:rPr>
-          <w:lang w:val="pt-PT"/>
-        </w:rPr>
-      </w:pPr>
-    </w:p>
-    <w:p>
-      <w:pPr>
-        <w:rPr>
-          <w:lang w:val="pt-PT"/>
-        </w:rPr>
-      </w:pPr>
-    </w:p>
-    <w:p>
-      <w:pPr>
-        <w:rPr>
-          <w:lang w:val="pt-PT"/>
-        </w:rPr>
-      </w:pPr>
-    </w:p>
-    <w:p>
-      <w:pPr>
+        <w:jc w:val="both"/>
+        <w:rPr>
+          <w:lang w:val="pt-PT"/>
+        </w:rPr>
+      </w:pPr>
+    </w:p>
+    <w:p>
+      <w:pPr>
+        <w:jc w:val="both"/>
+        <w:rPr>
+          <w:lang w:val="pt-PT"/>
+        </w:rPr>
+      </w:pPr>
+    </w:p>
+    <w:p>
+      <w:pPr>
+        <w:jc w:val="both"/>
+        <w:rPr>
+          <w:lang w:val="pt-PT"/>
+        </w:rPr>
+      </w:pPr>
+    </w:p>
+    <w:p>
+      <w:pPr>
+        <w:jc w:val="both"/>
         <w:rPr>
           <w:rFonts w:ascii="Times New Roman" w:hAnsi="Times New Roman" w:cs="Times New Roman"/>
           <w:sz w:val="20"/>
@@ -125,6 +129,7 @@
           <w:ilvl w:val="0"/>
           <w:numId w:val="4"/>
         </w:numPr>
+        <w:jc w:val="both"/>
         <w:rPr>
           <w:rFonts w:ascii="CMR10" w:hAnsi="CMR10"/>
           <w:sz w:val="20"/>
@@ -163,6 +168,7 @@
     <w:p>
       <w:pPr>
         <w:pStyle w:val="NormalWeb"/>
+        <w:jc w:val="both"/>
         <w:rPr>
           <w:sz w:val="20"/>
           <w:szCs w:val="20"/>
@@ -311,6 +317,7 @@
     <w:p>
       <w:pPr>
         <w:pStyle w:val="NormalWeb"/>
+        <w:jc w:val="both"/>
         <w:rPr>
           <w:sz w:val="20"/>
           <w:szCs w:val="20"/>
@@ -334,6 +341,7 @@
           <w:numId w:val="1"/>
         </w:numPr>
         <w:spacing w:before="100" w:beforeAutospacing="1" w:after="100" w:afterAutospacing="1"/>
+        <w:jc w:val="both"/>
         <w:rPr>
           <w:rFonts w:ascii="CMR10" w:eastAsia="Times New Roman" w:hAnsi="CMR10" w:cs="Times New Roman"/>
           <w:sz w:val="20"/>
@@ -406,6 +414,7 @@
       <w:pPr>
         <w:pStyle w:val="PargrafodaLista"/>
         <w:spacing w:before="100" w:beforeAutospacing="1" w:after="100" w:afterAutospacing="1"/>
+        <w:jc w:val="both"/>
         <w:rPr>
           <w:rFonts w:ascii="CMR10" w:eastAsia="Times New Roman" w:hAnsi="CMR10" w:cs="Times New Roman"/>
           <w:sz w:val="20"/>
@@ -422,6 +431,7 @@
           <w:numId w:val="3"/>
         </w:numPr>
         <w:spacing w:before="100" w:beforeAutospacing="1" w:after="100" w:afterAutospacing="1"/>
+        <w:jc w:val="both"/>
         <w:rPr>
           <w:rFonts w:ascii="CMR10" w:eastAsia="Times New Roman" w:hAnsi="CMR10" w:cs="Times New Roman"/>
           <w:sz w:val="20"/>
@@ -683,6 +693,7 @@
         <w:pStyle w:val="PargrafodaLista"/>
         <w:spacing w:before="100" w:beforeAutospacing="1" w:after="100" w:afterAutospacing="1"/>
         <w:ind w:left="1080"/>
+        <w:jc w:val="both"/>
         <w:rPr>
           <w:rFonts w:ascii="CMR10" w:eastAsia="Times New Roman" w:hAnsi="CMR10" w:cs="Times New Roman"/>
           <w:sz w:val="20"/>
@@ -696,6 +707,7 @@
         <w:pStyle w:val="PargrafodaLista"/>
         <w:spacing w:before="100" w:beforeAutospacing="1" w:after="100" w:afterAutospacing="1"/>
         <w:ind w:left="1080"/>
+        <w:jc w:val="both"/>
         <w:rPr>
           <w:rFonts w:ascii="CMR10" w:eastAsia="Times New Roman" w:hAnsi="CMR10" w:cs="Times New Roman"/>
           <w:color w:val="000000" w:themeColor="text1"/>
@@ -721,9 +733,8 @@
           <w:szCs w:val="20"/>
           <w:lang w:val="pt-PT" w:eastAsia="en-GB"/>
         </w:rPr>
-        <w:t xml:space="preserve">No modelo RBAC1 as roles estão estruturadas </w:t>
-      </w:r>
-      <w:proofErr w:type="gramStart"/>
+        <w:t xml:space="preserve">No modelo RBAC1 </w:t>
+      </w:r>
       <w:r>
         <w:rPr>
           <w:rFonts w:ascii="CMR10" w:eastAsia="Times New Roman" w:hAnsi="CMR10" w:cs="Times New Roman"/>
@@ -732,9 +743,8 @@
           <w:szCs w:val="20"/>
           <w:lang w:val="pt-PT" w:eastAsia="en-GB"/>
         </w:rPr>
-        <w:t>de forma hierárquica ou seja</w:t>
-      </w:r>
-      <w:proofErr w:type="gramEnd"/>
+        <w:t xml:space="preserve">os papéis </w:t>
+      </w:r>
       <w:r>
         <w:rPr>
           <w:rFonts w:ascii="CMR10" w:eastAsia="Times New Roman" w:hAnsi="CMR10" w:cs="Times New Roman"/>
@@ -743,7 +753,127 @@
           <w:szCs w:val="20"/>
           <w:lang w:val="pt-PT" w:eastAsia="en-GB"/>
         </w:rPr>
-        <w:t xml:space="preserve"> uma role mais acima na hierarquia herda todas as permissões das roles abaixo da mesma.</w:t>
+        <w:t>estão estruturad</w:t>
+      </w:r>
+      <w:r>
+        <w:rPr>
+          <w:rFonts w:ascii="CMR10" w:eastAsia="Times New Roman" w:hAnsi="CMR10" w:cs="Times New Roman"/>
+          <w:color w:val="000000" w:themeColor="text1"/>
+          <w:sz w:val="20"/>
+          <w:szCs w:val="20"/>
+          <w:lang w:val="pt-PT" w:eastAsia="en-GB"/>
+        </w:rPr>
+        <w:t>o</w:t>
+      </w:r>
+      <w:r>
+        <w:rPr>
+          <w:rFonts w:ascii="CMR10" w:eastAsia="Times New Roman" w:hAnsi="CMR10" w:cs="Times New Roman"/>
+          <w:color w:val="000000" w:themeColor="text1"/>
+          <w:sz w:val="20"/>
+          <w:szCs w:val="20"/>
+          <w:lang w:val="pt-PT" w:eastAsia="en-GB"/>
+        </w:rPr>
+        <w:t>s de</w:t>
+      </w:r>
+      <w:r>
+        <w:rPr>
+          <w:rFonts w:ascii="CMR10" w:eastAsia="Times New Roman" w:hAnsi="CMR10" w:cs="Times New Roman"/>
+          <w:color w:val="000000" w:themeColor="text1"/>
+          <w:sz w:val="20"/>
+          <w:szCs w:val="20"/>
+          <w:lang w:val="pt-PT" w:eastAsia="en-GB"/>
+        </w:rPr>
+        <w:t xml:space="preserve"> </w:t>
+      </w:r>
+      <w:r>
+        <w:rPr>
+          <w:rFonts w:ascii="CMR10" w:eastAsia="Times New Roman" w:hAnsi="CMR10" w:cs="Times New Roman"/>
+          <w:color w:val="000000" w:themeColor="text1"/>
+          <w:sz w:val="20"/>
+          <w:szCs w:val="20"/>
+          <w:lang w:val="pt-PT" w:eastAsia="en-GB"/>
+        </w:rPr>
+        <w:t>forma hierárquica</w:t>
+      </w:r>
+      <w:r>
+        <w:rPr>
+          <w:rFonts w:ascii="CMR10" w:eastAsia="Times New Roman" w:hAnsi="CMR10" w:cs="Times New Roman"/>
+          <w:color w:val="000000" w:themeColor="text1"/>
+          <w:sz w:val="20"/>
+          <w:szCs w:val="20"/>
+          <w:lang w:val="pt-PT" w:eastAsia="en-GB"/>
+        </w:rPr>
+        <w:t>,</w:t>
+      </w:r>
+      <w:r>
+        <w:rPr>
+          <w:rFonts w:ascii="CMR10" w:eastAsia="Times New Roman" w:hAnsi="CMR10" w:cs="Times New Roman"/>
+          <w:color w:val="000000" w:themeColor="text1"/>
+          <w:sz w:val="20"/>
+          <w:szCs w:val="20"/>
+          <w:lang w:val="pt-PT" w:eastAsia="en-GB"/>
+        </w:rPr>
+        <w:t xml:space="preserve"> ou seja</w:t>
+      </w:r>
+      <w:r>
+        <w:rPr>
+          <w:rFonts w:ascii="CMR10" w:eastAsia="Times New Roman" w:hAnsi="CMR10" w:cs="Times New Roman"/>
+          <w:color w:val="000000" w:themeColor="text1"/>
+          <w:sz w:val="20"/>
+          <w:szCs w:val="20"/>
+          <w:lang w:val="pt-PT" w:eastAsia="en-GB"/>
+        </w:rPr>
+        <w:t>,</w:t>
+      </w:r>
+      <w:r>
+        <w:rPr>
+          <w:rFonts w:ascii="CMR10" w:eastAsia="Times New Roman" w:hAnsi="CMR10" w:cs="Times New Roman"/>
+          <w:color w:val="000000" w:themeColor="text1"/>
+          <w:sz w:val="20"/>
+          <w:szCs w:val="20"/>
+          <w:lang w:val="pt-PT" w:eastAsia="en-GB"/>
+        </w:rPr>
+        <w:t xml:space="preserve"> um</w:t>
+      </w:r>
+      <w:r>
+        <w:rPr>
+          <w:rFonts w:ascii="CMR10" w:eastAsia="Times New Roman" w:hAnsi="CMR10" w:cs="Times New Roman"/>
+          <w:color w:val="000000" w:themeColor="text1"/>
+          <w:sz w:val="20"/>
+          <w:szCs w:val="20"/>
+          <w:lang w:val="pt-PT" w:eastAsia="en-GB"/>
+        </w:rPr>
+        <w:t xml:space="preserve"> papel </w:t>
+      </w:r>
+      <w:r>
+        <w:rPr>
+          <w:rFonts w:ascii="CMR10" w:eastAsia="Times New Roman" w:hAnsi="CMR10" w:cs="Times New Roman"/>
+          <w:color w:val="000000" w:themeColor="text1"/>
+          <w:sz w:val="20"/>
+          <w:szCs w:val="20"/>
+          <w:lang w:val="pt-PT" w:eastAsia="en-GB"/>
+        </w:rPr>
+        <w:t>mais acima na hierarquia herda todas as permissões d</w:t>
+      </w:r>
+      <w:r>
+        <w:rPr>
+          <w:rFonts w:ascii="CMR10" w:eastAsia="Times New Roman" w:hAnsi="CMR10" w:cs="Times New Roman"/>
+          <w:color w:val="000000" w:themeColor="text1"/>
+          <w:sz w:val="20"/>
+          <w:szCs w:val="20"/>
+          <w:lang w:val="pt-PT" w:eastAsia="en-GB"/>
+        </w:rPr>
+        <w:t>os papeis</w:t>
+      </w:r>
+      <w:r>
+        <w:rPr>
+          <w:rFonts w:ascii="CMR10" w:eastAsia="Times New Roman" w:hAnsi="CMR10" w:cs="Times New Roman"/>
+          <w:color w:val="000000" w:themeColor="text1"/>
+          <w:sz w:val="20"/>
+          <w:szCs w:val="20"/>
+          <w:lang w:val="pt-PT" w:eastAsia="en-GB"/>
+        </w:rPr>
+        <w:t xml:space="preserve"> abaixo da mesma.</w:t>
       </w:r>
     </w:p>
     <w:p>
@@ -751,6 +881,7 @@
         <w:pStyle w:val="PargrafodaLista"/>
         <w:spacing w:before="100" w:beforeAutospacing="1" w:after="100" w:afterAutospacing="1"/>
         <w:ind w:left="1080"/>
+        <w:jc w:val="both"/>
         <w:rPr>
           <w:rFonts w:ascii="CMR10" w:eastAsia="Times New Roman" w:hAnsi="CMR10" w:cs="Times New Roman"/>
           <w:color w:val="000000" w:themeColor="text1"/>
@@ -759,27 +890,79 @@
           <w:lang w:val="pt-PT" w:eastAsia="en-GB"/>
         </w:rPr>
       </w:pPr>
+      <w:r>
+        <w:rPr>
+          <w:rFonts w:ascii="CMR10" w:eastAsia="Times New Roman" w:hAnsi="CMR10" w:cs="Times New Roman"/>
+          <w:sz w:val="20"/>
+          <w:szCs w:val="20"/>
+          <w:lang w:val="pt-PT" w:eastAsia="en-GB"/>
+        </w:rPr>
+        <w:t xml:space="preserve">Tendo isto em conta, </w:t>
+      </w:r>
+      <w:r>
+        <w:rPr>
+          <w:rFonts w:ascii="CMR10" w:eastAsia="Times New Roman" w:hAnsi="CMR10" w:cs="Times New Roman"/>
+          <w:sz w:val="20"/>
+          <w:szCs w:val="20"/>
+          <w:lang w:val="pt-PT" w:eastAsia="en-GB"/>
+        </w:rPr>
+        <w:t>se for associad</w:t>
+      </w:r>
+      <w:r>
+        <w:rPr>
+          <w:rFonts w:ascii="CMR10" w:eastAsia="Times New Roman" w:hAnsi="CMR10" w:cs="Times New Roman"/>
+          <w:sz w:val="20"/>
+          <w:szCs w:val="20"/>
+          <w:lang w:val="pt-PT" w:eastAsia="en-GB"/>
+        </w:rPr>
+        <w:t>o</w:t>
+      </w:r>
+      <w:r>
+        <w:rPr>
+          <w:rFonts w:ascii="CMR10" w:eastAsia="Times New Roman" w:hAnsi="CMR10" w:cs="Times New Roman"/>
+          <w:sz w:val="20"/>
+          <w:szCs w:val="20"/>
+          <w:lang w:val="pt-PT" w:eastAsia="en-GB"/>
+        </w:rPr>
+        <w:t xml:space="preserve"> um determinad</w:t>
+      </w:r>
+      <w:r>
+        <w:rPr>
+          <w:rFonts w:ascii="CMR10" w:eastAsia="Times New Roman" w:hAnsi="CMR10" w:cs="Times New Roman"/>
+          <w:sz w:val="20"/>
+          <w:szCs w:val="20"/>
+          <w:lang w:val="pt-PT" w:eastAsia="en-GB"/>
+        </w:rPr>
+        <w:t>o papel</w:t>
+      </w:r>
+      <w:r>
+        <w:rPr>
+          <w:rFonts w:ascii="CMR10" w:eastAsia="Times New Roman" w:hAnsi="CMR10" w:cs="Times New Roman"/>
+          <w:sz w:val="20"/>
+          <w:szCs w:val="20"/>
+          <w:lang w:val="pt-PT" w:eastAsia="en-GB"/>
+        </w:rPr>
+        <w:t xml:space="preserve"> na relação </w:t>
+      </w:r>
       <w:proofErr w:type="spellStart"/>
-      <w:proofErr w:type="gramStart"/>
-      <w:r>
-        <w:rPr>
-          <w:rFonts w:ascii="CMR10" w:eastAsia="Times New Roman" w:hAnsi="CMR10" w:cs="Times New Roman"/>
-          <w:sz w:val="20"/>
-          <w:szCs w:val="20"/>
-          <w:lang w:val="pt-PT" w:eastAsia="en-GB"/>
-        </w:rPr>
-        <w:t>Logo,se</w:t>
+      <w:r>
+        <w:rPr>
+          <w:rFonts w:ascii="CMR10" w:eastAsia="Times New Roman" w:hAnsi="CMR10" w:cs="Times New Roman"/>
+          <w:sz w:val="20"/>
+          <w:szCs w:val="20"/>
+          <w:lang w:val="pt-PT" w:eastAsia="en-GB"/>
+        </w:rPr>
+        <w:t>user</w:t>
       </w:r>
       <w:proofErr w:type="spellEnd"/>
-      <w:proofErr w:type="gramEnd"/>
-      <w:r>
-        <w:rPr>
-          <w:rFonts w:ascii="CMR10" w:eastAsia="Times New Roman" w:hAnsi="CMR10" w:cs="Times New Roman"/>
-          <w:sz w:val="20"/>
-          <w:szCs w:val="20"/>
-          <w:lang w:val="pt-PT" w:eastAsia="en-GB"/>
-        </w:rPr>
-        <w:t xml:space="preserve"> for associada uma determinada role na relação </w:t>
+      <w:r>
+        <w:rPr>
+          <w:rFonts w:ascii="CMR10" w:eastAsia="Times New Roman" w:hAnsi="CMR10" w:cs="Times New Roman"/>
+          <w:sz w:val="20"/>
+          <w:szCs w:val="20"/>
+          <w:lang w:val="pt-PT" w:eastAsia="en-GB"/>
+        </w:rPr>
+        <w:t xml:space="preserve"> </w:t>
       </w:r>
       <w:proofErr w:type="spellStart"/>
       <w:r>
@@ -789,7 +972,7 @@
           <w:szCs w:val="20"/>
           <w:lang w:val="pt-PT" w:eastAsia="en-GB"/>
         </w:rPr>
-        <w:t>user</w:t>
+        <w:t>assignment</w:t>
       </w:r>
       <w:proofErr w:type="spellEnd"/>
       <w:r>
@@ -799,127 +982,277 @@
           <w:szCs w:val="20"/>
           <w:lang w:val="pt-PT" w:eastAsia="en-GB"/>
         </w:rPr>
+        <w:t xml:space="preserve"> a um </w:t>
+      </w:r>
+      <w:r>
+        <w:rPr>
+          <w:rFonts w:ascii="CMR10" w:eastAsia="Times New Roman" w:hAnsi="CMR10" w:cs="Times New Roman"/>
+          <w:sz w:val="20"/>
+          <w:szCs w:val="20"/>
+          <w:lang w:val="pt-PT" w:eastAsia="en-GB"/>
+        </w:rPr>
+        <w:t>utilizador</w:t>
+      </w:r>
+      <w:r>
+        <w:rPr>
+          <w:rFonts w:ascii="CMR10" w:eastAsia="Times New Roman" w:hAnsi="CMR10" w:cs="Times New Roman"/>
+          <w:sz w:val="20"/>
+          <w:szCs w:val="20"/>
+          <w:lang w:val="pt-PT" w:eastAsia="en-GB"/>
+        </w:rPr>
+        <w:t>,</w:t>
+      </w:r>
+      <w:r>
+        <w:rPr>
+          <w:rFonts w:ascii="CMR10" w:eastAsia="Times New Roman" w:hAnsi="CMR10" w:cs="Times New Roman"/>
+          <w:sz w:val="20"/>
+          <w:szCs w:val="20"/>
+          <w:lang w:val="pt-PT" w:eastAsia="en-GB"/>
+        </w:rPr>
         <w:t xml:space="preserve"> </w:t>
       </w:r>
-      <w:proofErr w:type="spellStart"/>
-      <w:r>
-        <w:rPr>
-          <w:rFonts w:ascii="CMR10" w:eastAsia="Times New Roman" w:hAnsi="CMR10" w:cs="Times New Roman"/>
-          <w:sz w:val="20"/>
-          <w:szCs w:val="20"/>
-          <w:lang w:val="pt-PT" w:eastAsia="en-GB"/>
-        </w:rPr>
-        <w:t>assignment</w:t>
-      </w:r>
-      <w:proofErr w:type="spellEnd"/>
-      <w:r>
-        <w:rPr>
-          <w:rFonts w:ascii="CMR10" w:eastAsia="Times New Roman" w:hAnsi="CMR10" w:cs="Times New Roman"/>
-          <w:sz w:val="20"/>
-          <w:szCs w:val="20"/>
-          <w:lang w:val="pt-PT" w:eastAsia="en-GB"/>
-        </w:rPr>
-        <w:t xml:space="preserve"> a um </w:t>
-      </w:r>
-      <w:proofErr w:type="spellStart"/>
-      <w:r>
-        <w:rPr>
-          <w:rFonts w:ascii="CMR10" w:eastAsia="Times New Roman" w:hAnsi="CMR10" w:cs="Times New Roman"/>
-          <w:sz w:val="20"/>
-          <w:szCs w:val="20"/>
-          <w:lang w:val="pt-PT" w:eastAsia="en-GB"/>
-        </w:rPr>
-        <w:t>user,o</w:t>
-      </w:r>
-      <w:proofErr w:type="spellEnd"/>
-      <w:r>
-        <w:rPr>
-          <w:rFonts w:ascii="CMR10" w:eastAsia="Times New Roman" w:hAnsi="CMR10" w:cs="Times New Roman"/>
-          <w:sz w:val="20"/>
-          <w:szCs w:val="20"/>
-          <w:lang w:val="pt-PT" w:eastAsia="en-GB"/>
-        </w:rPr>
-        <w:t xml:space="preserve"> mesmo terá como roles </w:t>
-      </w:r>
-      <w:proofErr w:type="spellStart"/>
-      <w:r>
-        <w:rPr>
-          <w:rFonts w:ascii="CMR10" w:eastAsia="Times New Roman" w:hAnsi="CMR10" w:cs="Times New Roman"/>
-          <w:sz w:val="20"/>
-          <w:szCs w:val="20"/>
-          <w:lang w:val="pt-PT" w:eastAsia="en-GB"/>
-        </w:rPr>
-        <w:t>activas</w:t>
-      </w:r>
-      <w:proofErr w:type="spellEnd"/>
-      <w:r>
-        <w:rPr>
-          <w:rFonts w:ascii="CMR10" w:eastAsia="Times New Roman" w:hAnsi="CMR10" w:cs="Times New Roman"/>
-          <w:sz w:val="20"/>
-          <w:szCs w:val="20"/>
-          <w:lang w:val="pt-PT" w:eastAsia="en-GB"/>
-        </w:rPr>
-        <w:t xml:space="preserve"> todas as roles abaixo da hierarquia da sua role </w:t>
-      </w:r>
-      <w:proofErr w:type="spellStart"/>
-      <w:r>
-        <w:rPr>
-          <w:rFonts w:ascii="CMR10" w:eastAsia="Times New Roman" w:hAnsi="CMR10" w:cs="Times New Roman"/>
-          <w:sz w:val="20"/>
-          <w:szCs w:val="20"/>
-          <w:lang w:val="pt-PT" w:eastAsia="en-GB"/>
-        </w:rPr>
-        <w:t>associada,o</w:t>
-      </w:r>
-      <w:proofErr w:type="spellEnd"/>
-      <w:r>
-        <w:rPr>
-          <w:rFonts w:ascii="CMR10" w:eastAsia="Times New Roman" w:hAnsi="CMR10" w:cs="Times New Roman"/>
-          <w:sz w:val="20"/>
-          <w:szCs w:val="20"/>
-          <w:lang w:val="pt-PT" w:eastAsia="en-GB"/>
-        </w:rPr>
-        <w:t xml:space="preserve"> que significa que é </w:t>
-      </w:r>
-      <w:proofErr w:type="spellStart"/>
-      <w:r>
-        <w:rPr>
-          <w:rFonts w:ascii="CMR10" w:eastAsia="Times New Roman" w:hAnsi="CMR10" w:cs="Times New Roman"/>
-          <w:sz w:val="20"/>
-          <w:szCs w:val="20"/>
-          <w:lang w:val="pt-PT" w:eastAsia="en-GB"/>
-        </w:rPr>
-        <w:t>possivel</w:t>
-      </w:r>
-      <w:proofErr w:type="spellEnd"/>
-      <w:r>
-        <w:rPr>
-          <w:rFonts w:ascii="CMR10" w:eastAsia="Times New Roman" w:hAnsi="CMR10" w:cs="Times New Roman"/>
-          <w:sz w:val="20"/>
-          <w:szCs w:val="20"/>
-          <w:lang w:val="pt-PT" w:eastAsia="en-GB"/>
-        </w:rPr>
-        <w:t xml:space="preserve"> existir uma sessão associada a um </w:t>
-      </w:r>
-      <w:proofErr w:type="spellStart"/>
-      <w:r>
-        <w:rPr>
-          <w:rFonts w:ascii="CMR10" w:eastAsia="Times New Roman" w:hAnsi="CMR10" w:cs="Times New Roman"/>
-          <w:sz w:val="20"/>
-          <w:szCs w:val="20"/>
-          <w:lang w:val="pt-PT" w:eastAsia="en-GB"/>
-        </w:rPr>
-        <w:t>user</w:t>
-      </w:r>
-      <w:proofErr w:type="spellEnd"/>
-      <w:r>
-        <w:rPr>
-          <w:rFonts w:ascii="CMR10" w:eastAsia="Times New Roman" w:hAnsi="CMR10" w:cs="Times New Roman"/>
-          <w:sz w:val="20"/>
-          <w:szCs w:val="20"/>
-          <w:lang w:val="pt-PT" w:eastAsia="en-GB"/>
-        </w:rPr>
-        <w:t xml:space="preserve"> com um determinado role sem que a mesma esteja na relação UA.</w:t>
+      <w:r>
+        <w:rPr>
+          <w:rFonts w:ascii="CMR10" w:eastAsia="Times New Roman" w:hAnsi="CMR10" w:cs="Times New Roman"/>
+          <w:sz w:val="20"/>
+          <w:szCs w:val="20"/>
+          <w:lang w:val="pt-PT" w:eastAsia="en-GB"/>
+        </w:rPr>
+        <w:t xml:space="preserve">o mesmo terá como </w:t>
+      </w:r>
+      <w:r>
+        <w:rPr>
+          <w:rFonts w:ascii="CMR10" w:eastAsia="Times New Roman" w:hAnsi="CMR10" w:cs="Times New Roman"/>
+          <w:sz w:val="20"/>
+          <w:szCs w:val="20"/>
+          <w:lang w:val="pt-PT" w:eastAsia="en-GB"/>
+        </w:rPr>
+        <w:t>papéis</w:t>
+      </w:r>
+      <w:r>
+        <w:rPr>
+          <w:rFonts w:ascii="CMR10" w:eastAsia="Times New Roman" w:hAnsi="CMR10" w:cs="Times New Roman"/>
+          <w:sz w:val="20"/>
+          <w:szCs w:val="20"/>
+          <w:lang w:val="pt-PT" w:eastAsia="en-GB"/>
+        </w:rPr>
+        <w:t xml:space="preserve"> ativ</w:t>
+      </w:r>
+      <w:r>
+        <w:rPr>
+          <w:rFonts w:ascii="CMR10" w:eastAsia="Times New Roman" w:hAnsi="CMR10" w:cs="Times New Roman"/>
+          <w:sz w:val="20"/>
+          <w:szCs w:val="20"/>
+          <w:lang w:val="pt-PT" w:eastAsia="en-GB"/>
+        </w:rPr>
+        <w:t>os</w:t>
+      </w:r>
+      <w:r>
+        <w:rPr>
+          <w:rFonts w:ascii="CMR10" w:eastAsia="Times New Roman" w:hAnsi="CMR10" w:cs="Times New Roman"/>
+          <w:sz w:val="20"/>
+          <w:szCs w:val="20"/>
+          <w:lang w:val="pt-PT" w:eastAsia="en-GB"/>
+        </w:rPr>
+        <w:t xml:space="preserve"> tod</w:t>
+      </w:r>
+      <w:r>
+        <w:rPr>
+          <w:rFonts w:ascii="CMR10" w:eastAsia="Times New Roman" w:hAnsi="CMR10" w:cs="Times New Roman"/>
+          <w:sz w:val="20"/>
+          <w:szCs w:val="20"/>
+          <w:lang w:val="pt-PT" w:eastAsia="en-GB"/>
+        </w:rPr>
+        <w:t>o</w:t>
+      </w:r>
+      <w:r>
+        <w:rPr>
+          <w:rFonts w:ascii="CMR10" w:eastAsia="Times New Roman" w:hAnsi="CMR10" w:cs="Times New Roman"/>
+          <w:sz w:val="20"/>
+          <w:szCs w:val="20"/>
+          <w:lang w:val="pt-PT" w:eastAsia="en-GB"/>
+        </w:rPr>
+        <w:t xml:space="preserve">s </w:t>
+      </w:r>
+      <w:r>
+        <w:rPr>
+          <w:rFonts w:ascii="CMR10" w:eastAsia="Times New Roman" w:hAnsi="CMR10" w:cs="Times New Roman"/>
+          <w:sz w:val="20"/>
+          <w:szCs w:val="20"/>
+          <w:lang w:val="pt-PT" w:eastAsia="en-GB"/>
+        </w:rPr>
+        <w:t>o</w:t>
+      </w:r>
+      <w:r>
+        <w:rPr>
+          <w:rFonts w:ascii="CMR10" w:eastAsia="Times New Roman" w:hAnsi="CMR10" w:cs="Times New Roman"/>
+          <w:sz w:val="20"/>
+          <w:szCs w:val="20"/>
+          <w:lang w:val="pt-PT" w:eastAsia="en-GB"/>
+        </w:rPr>
+        <w:t>s</w:t>
+      </w:r>
+      <w:r>
+        <w:rPr>
+          <w:rFonts w:ascii="CMR10" w:eastAsia="Times New Roman" w:hAnsi="CMR10" w:cs="Times New Roman"/>
+          <w:sz w:val="20"/>
+          <w:szCs w:val="20"/>
+          <w:lang w:val="pt-PT" w:eastAsia="en-GB"/>
+        </w:rPr>
+        <w:t xml:space="preserve"> papeis</w:t>
+      </w:r>
+      <w:r>
+        <w:rPr>
+          <w:rFonts w:ascii="CMR10" w:eastAsia="Times New Roman" w:hAnsi="CMR10" w:cs="Times New Roman"/>
+          <w:sz w:val="20"/>
+          <w:szCs w:val="20"/>
+          <w:lang w:val="pt-PT" w:eastAsia="en-GB"/>
+        </w:rPr>
+        <w:t xml:space="preserve"> abaixo </w:t>
+      </w:r>
+      <w:r>
+        <w:rPr>
+          <w:rFonts w:ascii="CMR10" w:eastAsia="Times New Roman" w:hAnsi="CMR10" w:cs="Times New Roman"/>
+          <w:sz w:val="20"/>
+          <w:szCs w:val="20"/>
+          <w:lang w:val="pt-PT" w:eastAsia="en-GB"/>
+        </w:rPr>
+        <w:t>n</w:t>
+      </w:r>
+      <w:r>
+        <w:rPr>
+          <w:rFonts w:ascii="CMR10" w:eastAsia="Times New Roman" w:hAnsi="CMR10" w:cs="Times New Roman"/>
+          <w:sz w:val="20"/>
+          <w:szCs w:val="20"/>
+          <w:lang w:val="pt-PT" w:eastAsia="en-GB"/>
+        </w:rPr>
+        <w:t>a hierarquia</w:t>
+      </w:r>
+      <w:r>
+        <w:rPr>
+          <w:rFonts w:ascii="CMR10" w:eastAsia="Times New Roman" w:hAnsi="CMR10" w:cs="Times New Roman"/>
+          <w:sz w:val="20"/>
+          <w:szCs w:val="20"/>
+          <w:lang w:val="pt-PT" w:eastAsia="en-GB"/>
+        </w:rPr>
+        <w:t xml:space="preserve"> de papeis</w:t>
+      </w:r>
+      <w:r>
+        <w:rPr>
+          <w:rFonts w:ascii="CMR10" w:eastAsia="Times New Roman" w:hAnsi="CMR10" w:cs="Times New Roman"/>
+          <w:sz w:val="20"/>
+          <w:szCs w:val="20"/>
+          <w:lang w:val="pt-PT" w:eastAsia="en-GB"/>
+        </w:rPr>
+        <w:t>,</w:t>
+      </w:r>
+      <w:r>
+        <w:rPr>
+          <w:rFonts w:ascii="CMR10" w:eastAsia="Times New Roman" w:hAnsi="CMR10" w:cs="Times New Roman"/>
+          <w:sz w:val="20"/>
+          <w:szCs w:val="20"/>
+          <w:lang w:val="pt-PT" w:eastAsia="en-GB"/>
+        </w:rPr>
+        <w:t xml:space="preserve"> </w:t>
+      </w:r>
+      <w:r>
+        <w:rPr>
+          <w:rFonts w:ascii="CMR10" w:eastAsia="Times New Roman" w:hAnsi="CMR10" w:cs="Times New Roman"/>
+          <w:sz w:val="20"/>
+          <w:szCs w:val="20"/>
+          <w:lang w:val="pt-PT" w:eastAsia="en-GB"/>
+        </w:rPr>
+        <w:t>o que significa que é poss</w:t>
+      </w:r>
+      <w:r>
+        <w:rPr>
+          <w:rFonts w:ascii="CMR10" w:eastAsia="Times New Roman" w:hAnsi="CMR10" w:cs="Times New Roman"/>
+          <w:sz w:val="20"/>
+          <w:szCs w:val="20"/>
+          <w:lang w:val="pt-PT" w:eastAsia="en-GB"/>
+        </w:rPr>
+        <w:t>í</w:t>
+      </w:r>
+      <w:r>
+        <w:rPr>
+          <w:rFonts w:ascii="CMR10" w:eastAsia="Times New Roman" w:hAnsi="CMR10" w:cs="Times New Roman"/>
+          <w:sz w:val="20"/>
+          <w:szCs w:val="20"/>
+          <w:lang w:val="pt-PT" w:eastAsia="en-GB"/>
+        </w:rPr>
+        <w:t xml:space="preserve">vel existir uma sessão associada a um </w:t>
+      </w:r>
+      <w:r>
+        <w:rPr>
+          <w:rFonts w:ascii="CMR10" w:eastAsia="Times New Roman" w:hAnsi="CMR10" w:cs="Times New Roman"/>
+          <w:sz w:val="20"/>
+          <w:szCs w:val="20"/>
+          <w:lang w:val="pt-PT" w:eastAsia="en-GB"/>
+        </w:rPr>
+        <w:t>utilizador</w:t>
+      </w:r>
+      <w:r>
+        <w:rPr>
+          <w:rFonts w:ascii="CMR10" w:eastAsia="Times New Roman" w:hAnsi="CMR10" w:cs="Times New Roman"/>
+          <w:sz w:val="20"/>
+          <w:szCs w:val="20"/>
+          <w:lang w:val="pt-PT" w:eastAsia="en-GB"/>
+        </w:rPr>
+        <w:t xml:space="preserve"> com um determinado </w:t>
+      </w:r>
+      <w:r>
+        <w:rPr>
+          <w:rFonts w:ascii="CMR10" w:eastAsia="Times New Roman" w:hAnsi="CMR10" w:cs="Times New Roman"/>
+          <w:sz w:val="20"/>
+          <w:szCs w:val="20"/>
+          <w:lang w:val="pt-PT" w:eastAsia="en-GB"/>
+        </w:rPr>
+        <w:t>papel</w:t>
+      </w:r>
+      <w:r>
+        <w:rPr>
+          <w:rFonts w:ascii="CMR10" w:eastAsia="Times New Roman" w:hAnsi="CMR10" w:cs="Times New Roman"/>
+          <w:sz w:val="20"/>
+          <w:szCs w:val="20"/>
+          <w:lang w:val="pt-PT" w:eastAsia="en-GB"/>
+        </w:rPr>
+        <w:t xml:space="preserve"> sem que </w:t>
+      </w:r>
+      <w:r>
+        <w:rPr>
+          <w:rFonts w:ascii="CMR10" w:eastAsia="Times New Roman" w:hAnsi="CMR10" w:cs="Times New Roman"/>
+          <w:sz w:val="20"/>
+          <w:szCs w:val="20"/>
+          <w:lang w:val="pt-PT" w:eastAsia="en-GB"/>
+        </w:rPr>
+        <w:t>o</w:t>
+      </w:r>
+      <w:r>
+        <w:rPr>
+          <w:rFonts w:ascii="CMR10" w:eastAsia="Times New Roman" w:hAnsi="CMR10" w:cs="Times New Roman"/>
+          <w:sz w:val="20"/>
+          <w:szCs w:val="20"/>
+          <w:lang w:val="pt-PT" w:eastAsia="en-GB"/>
+        </w:rPr>
+        <w:t xml:space="preserve"> mesm</w:t>
+      </w:r>
+      <w:r>
+        <w:rPr>
+          <w:rFonts w:ascii="CMR10" w:eastAsia="Times New Roman" w:hAnsi="CMR10" w:cs="Times New Roman"/>
+          <w:sz w:val="20"/>
+          <w:szCs w:val="20"/>
+          <w:lang w:val="pt-PT" w:eastAsia="en-GB"/>
+        </w:rPr>
+        <w:t>o</w:t>
+      </w:r>
+      <w:r>
+        <w:rPr>
+          <w:rFonts w:ascii="CMR10" w:eastAsia="Times New Roman" w:hAnsi="CMR10" w:cs="Times New Roman"/>
+          <w:sz w:val="20"/>
+          <w:szCs w:val="20"/>
+          <w:lang w:val="pt-PT" w:eastAsia="en-GB"/>
+        </w:rPr>
+        <w:t xml:space="preserve"> esteja na relação UA.</w:t>
       </w:r>
     </w:p>
     <w:p>
@@ -927,6 +1260,7 @@
         <w:pStyle w:val="PargrafodaLista"/>
         <w:spacing w:before="100" w:beforeAutospacing="1" w:after="100" w:afterAutospacing="1"/>
         <w:ind w:left="1080"/>
+        <w:jc w:val="both"/>
         <w:rPr>
           <w:rFonts w:ascii="CMR10" w:eastAsia="Times New Roman" w:hAnsi="CMR10" w:cs="Times New Roman"/>
           <w:sz w:val="20"/>
@@ -943,6 +1277,7 @@
           <w:numId w:val="3"/>
         </w:numPr>
         <w:spacing w:before="100" w:beforeAutospacing="1" w:after="100" w:afterAutospacing="1"/>
+        <w:jc w:val="both"/>
         <w:rPr>
           <w:rFonts w:ascii="CMR10" w:eastAsia="Times New Roman" w:hAnsi="CMR10" w:cs="Times New Roman"/>
           <w:sz w:val="20"/>
@@ -1055,6 +1390,7 @@
         <w:pStyle w:val="PargrafodaLista"/>
         <w:spacing w:before="100" w:beforeAutospacing="1" w:after="100" w:afterAutospacing="1"/>
         <w:ind w:left="1080"/>
+        <w:jc w:val="both"/>
         <w:rPr>
           <w:rFonts w:ascii="CMR10" w:eastAsia="Times New Roman" w:hAnsi="CMR10" w:cs="Times New Roman"/>
           <w:sz w:val="20"/>
@@ -1068,6 +1404,7 @@
         <w:pStyle w:val="PargrafodaLista"/>
         <w:spacing w:before="100" w:beforeAutospacing="1" w:after="100" w:afterAutospacing="1"/>
         <w:ind w:left="1080"/>
+        <w:jc w:val="both"/>
         <w:rPr>
           <w:rFonts w:ascii="CMR10" w:eastAsia="Times New Roman" w:hAnsi="CMR10" w:cs="Times New Roman"/>
           <w:sz w:val="20"/>
@@ -1115,6 +1452,7 @@
     <w:p>
       <w:pPr>
         <w:spacing w:before="100" w:beforeAutospacing="1" w:after="100" w:afterAutospacing="1"/>
+        <w:jc w:val="both"/>
         <w:rPr>
           <w:rFonts w:ascii="CMR10" w:eastAsia="Times New Roman" w:hAnsi="CMR10" w:cs="Times New Roman"/>
           <w:sz w:val="20"/>
@@ -1140,6 +1478,7 @@
           <w:numId w:val="3"/>
         </w:numPr>
         <w:spacing w:before="100" w:beforeAutospacing="1" w:after="100" w:afterAutospacing="1"/>
+        <w:jc w:val="both"/>
         <w:rPr>
           <w:rFonts w:ascii="Times New Roman" w:eastAsia="Times New Roman" w:hAnsi="Times New Roman" w:cs="Times New Roman"/>
           <w:sz w:val="20"/>
@@ -1234,19 +1573,21 @@
         <w:pStyle w:val="PargrafodaLista"/>
         <w:spacing w:before="100" w:beforeAutospacing="1" w:after="100" w:afterAutospacing="1"/>
         <w:ind w:left="360"/>
-        <w:rPr>
-          <w:rFonts w:ascii="Times New Roman" w:eastAsia="Times New Roman" w:hAnsi="Times New Roman" w:cs="Times New Roman"/>
-          <w:sz w:val="20"/>
-          <w:szCs w:val="20"/>
-          <w:lang w:val="pt-PT" w:eastAsia="en-GB"/>
-        </w:rPr>
-      </w:pPr>
-    </w:p>
-    <w:p>
-      <w:pPr>
-        <w:pStyle w:val="PargrafodaLista"/>
-        <w:spacing w:before="100" w:beforeAutospacing="1" w:after="100" w:afterAutospacing="1"/>
-        <w:ind w:left="360"/>
+        <w:jc w:val="both"/>
+        <w:rPr>
+          <w:rFonts w:ascii="Times New Roman" w:eastAsia="Times New Roman" w:hAnsi="Times New Roman" w:cs="Times New Roman"/>
+          <w:sz w:val="20"/>
+          <w:szCs w:val="20"/>
+          <w:lang w:val="pt-PT" w:eastAsia="en-GB"/>
+        </w:rPr>
+      </w:pPr>
+    </w:p>
+    <w:p>
+      <w:pPr>
+        <w:pStyle w:val="PargrafodaLista"/>
+        <w:spacing w:before="100" w:beforeAutospacing="1" w:after="100" w:afterAutospacing="1"/>
+        <w:ind w:left="360"/>
+        <w:jc w:val="both"/>
         <w:rPr>
           <w:rFonts w:ascii="Times New Roman" w:eastAsia="Times New Roman" w:hAnsi="Times New Roman" w:cs="Times New Roman"/>
           <w:sz w:val="20"/>
@@ -1301,25 +1642,43 @@
           <w:szCs w:val="20"/>
           <w:lang w:val="pt-PT" w:eastAsia="en-GB"/>
         </w:rPr>
-        <w:t xml:space="preserve"> para determinado código que o atacante inseriu em determinado s</w:t>
-      </w:r>
-      <w:r>
-        <w:rPr>
-          <w:rFonts w:ascii="Times New Roman" w:eastAsia="Times New Roman" w:hAnsi="Times New Roman" w:cs="Times New Roman"/>
-          <w:sz w:val="20"/>
-          <w:szCs w:val="20"/>
-          <w:lang w:val="pt-PT" w:eastAsia="en-GB"/>
-        </w:rPr>
-        <w:t>í</w:t>
-      </w:r>
-      <w:r>
-        <w:rPr>
-          <w:rFonts w:ascii="Times New Roman" w:eastAsia="Times New Roman" w:hAnsi="Times New Roman" w:cs="Times New Roman"/>
-          <w:sz w:val="20"/>
-          <w:szCs w:val="20"/>
-          <w:lang w:val="pt-PT" w:eastAsia="en-GB"/>
-        </w:rPr>
-        <w:t xml:space="preserve">tio na aplicação, quando o </w:t>
+        <w:t xml:space="preserve"> para determinado código que o atacante inseriu na aplicação</w:t>
+      </w:r>
+      <w:r>
+        <w:rPr>
+          <w:rFonts w:ascii="Times New Roman" w:eastAsia="Times New Roman" w:hAnsi="Times New Roman" w:cs="Times New Roman"/>
+          <w:sz w:val="20"/>
+          <w:szCs w:val="20"/>
+          <w:lang w:val="pt-PT" w:eastAsia="en-GB"/>
+        </w:rPr>
+        <w:t>.</w:t>
+      </w:r>
+      <w:r>
+        <w:rPr>
+          <w:rFonts w:ascii="Times New Roman" w:eastAsia="Times New Roman" w:hAnsi="Times New Roman" w:cs="Times New Roman"/>
+          <w:sz w:val="20"/>
+          <w:szCs w:val="20"/>
+          <w:lang w:val="pt-PT" w:eastAsia="en-GB"/>
+        </w:rPr>
+        <w:t xml:space="preserve"> </w:t>
+      </w:r>
+      <w:r>
+        <w:rPr>
+          <w:rFonts w:ascii="Times New Roman" w:eastAsia="Times New Roman" w:hAnsi="Times New Roman" w:cs="Times New Roman"/>
+          <w:sz w:val="20"/>
+          <w:szCs w:val="20"/>
+          <w:lang w:val="pt-PT" w:eastAsia="en-GB"/>
+        </w:rPr>
+        <w:t>Q</w:t>
+      </w:r>
+      <w:r>
+        <w:rPr>
+          <w:rFonts w:ascii="Times New Roman" w:eastAsia="Times New Roman" w:hAnsi="Times New Roman" w:cs="Times New Roman"/>
+          <w:sz w:val="20"/>
+          <w:szCs w:val="20"/>
+          <w:lang w:val="pt-PT" w:eastAsia="en-GB"/>
+        </w:rPr>
+        <w:t xml:space="preserve">uando o </w:t>
       </w:r>
       <w:proofErr w:type="spellStart"/>
       <w:r>
@@ -1365,6 +1724,7 @@
     <w:p>
       <w:pPr>
         <w:spacing w:before="100" w:beforeAutospacing="1" w:after="100" w:afterAutospacing="1"/>
+        <w:jc w:val="both"/>
         <w:rPr>
           <w:rFonts w:ascii="Times New Roman" w:eastAsia="Times New Roman" w:hAnsi="Times New Roman" w:cs="Times New Roman"/>
           <w:sz w:val="20"/>
@@ -1390,6 +1750,7 @@
           <w:numId w:val="3"/>
         </w:numPr>
         <w:spacing w:before="100" w:beforeAutospacing="1" w:after="100" w:afterAutospacing="1"/>
+        <w:jc w:val="both"/>
         <w:rPr>
           <w:rFonts w:ascii="Times New Roman" w:eastAsia="Times New Roman" w:hAnsi="Times New Roman" w:cs="Times New Roman"/>
           <w:sz w:val="20"/>
@@ -1468,6 +1829,7 @@
     <w:p>
       <w:pPr>
         <w:spacing w:before="100" w:beforeAutospacing="1" w:after="100" w:afterAutospacing="1"/>
+        <w:jc w:val="both"/>
         <w:rPr>
           <w:rFonts w:ascii="Times New Roman" w:eastAsia="Times New Roman" w:hAnsi="Times New Roman" w:cs="Times New Roman"/>
           <w:sz w:val="20"/>
@@ -1511,32 +1873,44 @@
         </w:rPr>
         <w:t>, código este que pode ser prejudicial para o funcionamento da aplicação</w:t>
       </w:r>
-    </w:p>
-    <w:p>
-      <w:pPr>
-        <w:spacing w:before="100" w:beforeAutospacing="1" w:after="100" w:afterAutospacing="1"/>
-        <w:rPr>
-          <w:rFonts w:ascii="Times New Roman" w:eastAsia="Times New Roman" w:hAnsi="Times New Roman" w:cs="Times New Roman"/>
-          <w:sz w:val="20"/>
-          <w:szCs w:val="20"/>
-          <w:lang w:val="pt-PT" w:eastAsia="en-GB"/>
-        </w:rPr>
-      </w:pPr>
-    </w:p>
-    <w:p>
-      <w:pPr>
-        <w:spacing w:before="100" w:beforeAutospacing="1" w:after="100" w:afterAutospacing="1"/>
-        <w:rPr>
-          <w:rFonts w:ascii="Times New Roman" w:eastAsia="Times New Roman" w:hAnsi="Times New Roman" w:cs="Times New Roman"/>
-          <w:sz w:val="20"/>
-          <w:szCs w:val="20"/>
-          <w:lang w:val="pt-PT" w:eastAsia="en-GB"/>
-        </w:rPr>
-      </w:pPr>
-    </w:p>
-    <w:p>
-      <w:pPr>
-        <w:spacing w:before="100" w:beforeAutospacing="1" w:after="100" w:afterAutospacing="1"/>
+      <w:r>
+        <w:rPr>
+          <w:rFonts w:ascii="Times New Roman" w:eastAsia="Times New Roman" w:hAnsi="Times New Roman" w:cs="Times New Roman"/>
+          <w:sz w:val="20"/>
+          <w:szCs w:val="20"/>
+          <w:lang w:val="pt-PT" w:eastAsia="en-GB"/>
+        </w:rPr>
+        <w:t>. Isto poderá provocar a publicação de informações privadas pela parte do atacante.</w:t>
+      </w:r>
+    </w:p>
+    <w:p>
+      <w:pPr>
+        <w:spacing w:before="100" w:beforeAutospacing="1" w:after="100" w:afterAutospacing="1"/>
+        <w:jc w:val="both"/>
+        <w:rPr>
+          <w:rFonts w:ascii="Times New Roman" w:eastAsia="Times New Roman" w:hAnsi="Times New Roman" w:cs="Times New Roman"/>
+          <w:sz w:val="20"/>
+          <w:szCs w:val="20"/>
+          <w:lang w:val="pt-PT" w:eastAsia="en-GB"/>
+        </w:rPr>
+      </w:pPr>
+    </w:p>
+    <w:p>
+      <w:pPr>
+        <w:spacing w:before="100" w:beforeAutospacing="1" w:after="100" w:afterAutospacing="1"/>
+        <w:jc w:val="both"/>
+        <w:rPr>
+          <w:rFonts w:ascii="Times New Roman" w:eastAsia="Times New Roman" w:hAnsi="Times New Roman" w:cs="Times New Roman"/>
+          <w:sz w:val="20"/>
+          <w:szCs w:val="20"/>
+          <w:lang w:val="pt-PT" w:eastAsia="en-GB"/>
+        </w:rPr>
+      </w:pPr>
+    </w:p>
+    <w:p>
+      <w:pPr>
+        <w:spacing w:before="100" w:beforeAutospacing="1" w:after="100" w:afterAutospacing="1"/>
+        <w:jc w:val="both"/>
         <w:rPr>
           <w:rFonts w:ascii="Times New Roman" w:eastAsia="Times New Roman" w:hAnsi="Times New Roman" w:cs="Times New Roman"/>
           <w:sz w:val="20"/>
@@ -1562,6 +1936,7 @@
           <w:numId w:val="3"/>
         </w:numPr>
         <w:spacing w:before="100" w:beforeAutospacing="1" w:after="100" w:afterAutospacing="1"/>
+        <w:jc w:val="both"/>
         <w:rPr>
           <w:rFonts w:ascii="Times New Roman" w:eastAsia="Times New Roman" w:hAnsi="Times New Roman" w:cs="Times New Roman"/>
           <w:sz w:val="20"/>
@@ -1698,6 +2073,7 @@
         <w:pStyle w:val="PargrafodaLista"/>
         <w:spacing w:before="100" w:beforeAutospacing="1" w:after="100" w:afterAutospacing="1"/>
         <w:ind w:left="360"/>
+        <w:jc w:val="both"/>
         <w:rPr>
           <w:rFonts w:ascii="Times New Roman" w:eastAsia="Times New Roman" w:hAnsi="Times New Roman" w:cs="Times New Roman"/>
           <w:sz w:val="20"/>
@@ -1730,118 +2106,97 @@
           <w:szCs w:val="20"/>
           <w:lang w:val="pt-PT" w:eastAsia="en-GB"/>
         </w:rPr>
-        <w:t xml:space="preserve">acedendo aos cookies do utilizador e realizar o </w:t>
-      </w:r>
-      <w:proofErr w:type="spellStart"/>
-      <w:r>
-        <w:rPr>
-          <w:rFonts w:ascii="Times New Roman" w:eastAsia="Times New Roman" w:hAnsi="Times New Roman" w:cs="Times New Roman"/>
-          <w:sz w:val="20"/>
-          <w:szCs w:val="20"/>
-          <w:lang w:val="pt-PT" w:eastAsia="en-GB"/>
-        </w:rPr>
-        <w:t>login,por</w:t>
-      </w:r>
-      <w:proofErr w:type="spellEnd"/>
-      <w:r>
-        <w:rPr>
-          <w:rFonts w:ascii="Times New Roman" w:eastAsia="Times New Roman" w:hAnsi="Times New Roman" w:cs="Times New Roman"/>
-          <w:sz w:val="20"/>
-          <w:szCs w:val="20"/>
-          <w:lang w:val="pt-PT" w:eastAsia="en-GB"/>
-        </w:rPr>
-        <w:t xml:space="preserve"> </w:t>
-      </w:r>
-      <w:proofErr w:type="spellStart"/>
-      <w:r>
-        <w:rPr>
-          <w:rFonts w:ascii="Times New Roman" w:eastAsia="Times New Roman" w:hAnsi="Times New Roman" w:cs="Times New Roman"/>
-          <w:sz w:val="20"/>
-          <w:szCs w:val="20"/>
-          <w:lang w:val="pt-PT" w:eastAsia="en-GB"/>
-        </w:rPr>
-        <w:t>exemplo,na</w:t>
-      </w:r>
-      <w:proofErr w:type="spellEnd"/>
-      <w:r>
-        <w:rPr>
-          <w:rFonts w:ascii="Times New Roman" w:eastAsia="Times New Roman" w:hAnsi="Times New Roman" w:cs="Times New Roman"/>
-          <w:sz w:val="20"/>
-          <w:szCs w:val="20"/>
-          <w:lang w:val="pt-PT" w:eastAsia="en-GB"/>
-        </w:rPr>
-        <w:t xml:space="preserve"> </w:t>
-      </w:r>
-      <w:proofErr w:type="spellStart"/>
-      <w:r>
-        <w:rPr>
-          <w:rFonts w:ascii="Times New Roman" w:eastAsia="Times New Roman" w:hAnsi="Times New Roman" w:cs="Times New Roman"/>
-          <w:sz w:val="20"/>
-          <w:szCs w:val="20"/>
-          <w:lang w:val="pt-PT" w:eastAsia="en-GB"/>
-        </w:rPr>
-        <w:t>respectiva</w:t>
-      </w:r>
-      <w:proofErr w:type="spellEnd"/>
-      <w:r>
-        <w:rPr>
-          <w:rFonts w:ascii="Times New Roman" w:eastAsia="Times New Roman" w:hAnsi="Times New Roman" w:cs="Times New Roman"/>
-          <w:sz w:val="20"/>
-          <w:szCs w:val="20"/>
-          <w:lang w:val="pt-PT" w:eastAsia="en-GB"/>
-        </w:rPr>
-        <w:t xml:space="preserve"> conta bancária e realizar uma transferência para a conta do atacante sem o consentimento do utilizador.</w:t>
-      </w:r>
-    </w:p>
-    <w:p>
-      <w:pPr>
-        <w:pStyle w:val="PargrafodaLista"/>
-        <w:spacing w:before="100" w:beforeAutospacing="1" w:after="100" w:afterAutospacing="1"/>
-        <w:ind w:left="360"/>
-        <w:rPr>
-          <w:rFonts w:ascii="Times New Roman" w:eastAsia="Times New Roman" w:hAnsi="Times New Roman" w:cs="Times New Roman"/>
-          <w:sz w:val="20"/>
-          <w:szCs w:val="20"/>
-          <w:lang w:val="pt-PT" w:eastAsia="en-GB"/>
-        </w:rPr>
-      </w:pPr>
-    </w:p>
-    <w:p>
-      <w:pPr>
-        <w:pStyle w:val="PargrafodaLista"/>
-        <w:spacing w:before="100" w:beforeAutospacing="1" w:after="100" w:afterAutospacing="1"/>
-        <w:ind w:left="360"/>
-        <w:rPr>
-          <w:rFonts w:ascii="Times New Roman" w:eastAsia="Times New Roman" w:hAnsi="Times New Roman" w:cs="Times New Roman"/>
-          <w:sz w:val="20"/>
-          <w:szCs w:val="20"/>
-          <w:lang w:val="pt-PT" w:eastAsia="en-GB"/>
-        </w:rPr>
-      </w:pPr>
-    </w:p>
-    <w:p>
-      <w:pPr>
-        <w:pStyle w:val="PargrafodaLista"/>
-        <w:spacing w:before="100" w:beforeAutospacing="1" w:after="100" w:afterAutospacing="1"/>
-        <w:ind w:left="360"/>
-        <w:rPr>
-          <w:rFonts w:ascii="Times New Roman" w:eastAsia="Times New Roman" w:hAnsi="Times New Roman" w:cs="Times New Roman"/>
-          <w:sz w:val="20"/>
-          <w:szCs w:val="20"/>
-          <w:lang w:val="pt-PT" w:eastAsia="en-GB"/>
-        </w:rPr>
-      </w:pPr>
-    </w:p>
-    <w:p>
-      <w:pPr>
-        <w:pStyle w:val="PargrafodaLista"/>
-        <w:spacing w:before="100" w:beforeAutospacing="1" w:after="100" w:afterAutospacing="1"/>
-        <w:ind w:left="360"/>
-        <w:rPr>
-          <w:lang w:val="pt-PT"/>
-        </w:rPr>
-      </w:pPr>
-      <w:proofErr w:type="gramStart"/>
+        <w:t>acedendo aos cookies do utilizador e realiza</w:t>
+      </w:r>
+      <w:r>
+        <w:rPr>
+          <w:rFonts w:ascii="Times New Roman" w:eastAsia="Times New Roman" w:hAnsi="Times New Roman" w:cs="Times New Roman"/>
+          <w:sz w:val="20"/>
+          <w:szCs w:val="20"/>
+          <w:lang w:val="pt-PT" w:eastAsia="en-GB"/>
+        </w:rPr>
+        <w:t xml:space="preserve">ndo um login na </w:t>
+      </w:r>
+      <w:r>
+        <w:rPr>
+          <w:rFonts w:ascii="Times New Roman" w:eastAsia="Times New Roman" w:hAnsi="Times New Roman" w:cs="Times New Roman"/>
+          <w:sz w:val="20"/>
+          <w:szCs w:val="20"/>
+          <w:lang w:val="pt-PT" w:eastAsia="en-GB"/>
+        </w:rPr>
+        <w:t>respetiva conta</w:t>
+      </w:r>
+      <w:r>
+        <w:rPr>
+          <w:rFonts w:ascii="Times New Roman" w:eastAsia="Times New Roman" w:hAnsi="Times New Roman" w:cs="Times New Roman"/>
+          <w:sz w:val="20"/>
+          <w:szCs w:val="20"/>
+          <w:lang w:val="pt-PT" w:eastAsia="en-GB"/>
+        </w:rPr>
+        <w:t xml:space="preserve"> ganhando desta forma acesso a informações </w:t>
+      </w:r>
+      <w:r>
+        <w:rPr>
+          <w:rFonts w:ascii="Times New Roman" w:eastAsia="Times New Roman" w:hAnsi="Times New Roman" w:cs="Times New Roman"/>
+          <w:sz w:val="20"/>
+          <w:szCs w:val="20"/>
+          <w:lang w:val="pt-PT" w:eastAsia="en-GB"/>
+        </w:rPr>
+        <w:t>que deveriam ser apenas vistas pelo utilizador que acedeu e não pelo atacante.</w:t>
+      </w:r>
+    </w:p>
+    <w:p>
+      <w:pPr>
+        <w:pStyle w:val="PargrafodaLista"/>
+        <w:spacing w:before="100" w:beforeAutospacing="1" w:after="100" w:afterAutospacing="1"/>
+        <w:ind w:left="360"/>
+        <w:jc w:val="both"/>
+        <w:rPr>
+          <w:rFonts w:ascii="Times New Roman" w:eastAsia="Times New Roman" w:hAnsi="Times New Roman" w:cs="Times New Roman"/>
+          <w:sz w:val="20"/>
+          <w:szCs w:val="20"/>
+          <w:lang w:val="pt-PT" w:eastAsia="en-GB"/>
+        </w:rPr>
+      </w:pPr>
+    </w:p>
+    <w:p>
+      <w:pPr>
+        <w:pStyle w:val="PargrafodaLista"/>
+        <w:spacing w:before="100" w:beforeAutospacing="1" w:after="100" w:afterAutospacing="1"/>
+        <w:ind w:left="360"/>
+        <w:jc w:val="both"/>
+        <w:rPr>
+          <w:rFonts w:ascii="Times New Roman" w:eastAsia="Times New Roman" w:hAnsi="Times New Roman" w:cs="Times New Roman"/>
+          <w:sz w:val="20"/>
+          <w:szCs w:val="20"/>
+          <w:lang w:val="pt-PT" w:eastAsia="en-GB"/>
+        </w:rPr>
+      </w:pPr>
+    </w:p>
+    <w:p>
+      <w:pPr>
+        <w:pStyle w:val="PargrafodaLista"/>
+        <w:spacing w:before="100" w:beforeAutospacing="1" w:after="100" w:afterAutospacing="1"/>
+        <w:ind w:left="360"/>
+        <w:jc w:val="both"/>
+        <w:rPr>
+          <w:rFonts w:ascii="Times New Roman" w:eastAsia="Times New Roman" w:hAnsi="Times New Roman" w:cs="Times New Roman"/>
+          <w:sz w:val="20"/>
+          <w:szCs w:val="20"/>
+          <w:lang w:val="pt-PT" w:eastAsia="en-GB"/>
+        </w:rPr>
+      </w:pPr>
+    </w:p>
+    <w:p>
+      <w:pPr>
+        <w:pStyle w:val="PargrafodaLista"/>
+        <w:spacing w:before="100" w:beforeAutospacing="1" w:after="100" w:afterAutospacing="1"/>
+        <w:ind w:left="360"/>
+        <w:jc w:val="both"/>
+        <w:rPr>
+          <w:lang w:val="pt-PT"/>
+        </w:rPr>
+      </w:pPr>
       <w:r>
         <w:rPr>
           <w:lang w:val="pt-PT"/>
@@ -1854,13 +2209,13 @@
         </w:rPr>
         <w:t>)</w:t>
       </w:r>
-      <w:proofErr w:type="gramEnd"/>
-    </w:p>
-    <w:p>
-      <w:pPr>
-        <w:pStyle w:val="PargrafodaLista"/>
-        <w:spacing w:before="100" w:beforeAutospacing="1" w:after="100" w:afterAutospacing="1"/>
-        <w:ind w:left="360"/>
+    </w:p>
+    <w:p>
+      <w:pPr>
+        <w:pStyle w:val="PargrafodaLista"/>
+        <w:spacing w:before="100" w:beforeAutospacing="1" w:after="100" w:afterAutospacing="1"/>
+        <w:ind w:left="360"/>
+        <w:jc w:val="both"/>
         <w:rPr>
           <w:lang w:val="pt-PT"/>
         </w:rPr>
@@ -1880,26 +2235,29 @@
         <w:pStyle w:val="PargrafodaLista"/>
         <w:spacing w:before="100" w:beforeAutospacing="1" w:after="100" w:afterAutospacing="1"/>
         <w:ind w:left="360"/>
-        <w:rPr>
-          <w:lang w:val="pt-PT"/>
-        </w:rPr>
-      </w:pPr>
-    </w:p>
-    <w:p>
-      <w:pPr>
-        <w:pStyle w:val="PargrafodaLista"/>
-        <w:spacing w:before="100" w:beforeAutospacing="1" w:after="100" w:afterAutospacing="1"/>
-        <w:ind w:left="360"/>
-        <w:rPr>
-          <w:lang w:val="pt-PT"/>
-        </w:rPr>
-      </w:pPr>
-    </w:p>
-    <w:p>
-      <w:pPr>
-        <w:pStyle w:val="PargrafodaLista"/>
-        <w:spacing w:before="100" w:beforeAutospacing="1" w:after="100" w:afterAutospacing="1"/>
-        <w:ind w:left="360"/>
+        <w:jc w:val="both"/>
+        <w:rPr>
+          <w:lang w:val="pt-PT"/>
+        </w:rPr>
+      </w:pPr>
+    </w:p>
+    <w:p>
+      <w:pPr>
+        <w:pStyle w:val="PargrafodaLista"/>
+        <w:spacing w:before="100" w:beforeAutospacing="1" w:after="100" w:afterAutospacing="1"/>
+        <w:ind w:left="360"/>
+        <w:jc w:val="both"/>
+        <w:rPr>
+          <w:lang w:val="pt-PT"/>
+        </w:rPr>
+      </w:pPr>
+    </w:p>
+    <w:p>
+      <w:pPr>
+        <w:pStyle w:val="PargrafodaLista"/>
+        <w:spacing w:before="100" w:beforeAutospacing="1" w:after="100" w:afterAutospacing="1"/>
+        <w:ind w:left="360"/>
+        <w:jc w:val="both"/>
       </w:pPr>
       <w:r>
         <w:t>6.2)</w:t>
@@ -1910,13 +2268,15 @@
         <w:pStyle w:val="PargrafodaLista"/>
         <w:spacing w:before="100" w:beforeAutospacing="1" w:after="100" w:afterAutospacing="1"/>
         <w:ind w:left="360"/>
-      </w:pPr>
-    </w:p>
-    <w:p>
-      <w:pPr>
-        <w:pStyle w:val="PargrafodaLista"/>
-        <w:spacing w:before="100" w:beforeAutospacing="1" w:after="100" w:afterAutospacing="1"/>
-        <w:ind w:left="360"/>
+        <w:jc w:val="both"/>
+      </w:pPr>
+    </w:p>
+    <w:p>
+      <w:pPr>
+        <w:pStyle w:val="PargrafodaLista"/>
+        <w:spacing w:before="100" w:beforeAutospacing="1" w:after="100" w:afterAutospacing="1"/>
+        <w:ind w:left="360"/>
+        <w:jc w:val="both"/>
         <w:rPr>
           <w:lang w:val="en-GB"/>
         </w:rPr>
@@ -1933,6 +2293,7 @@
         <w:pStyle w:val="PargrafodaLista"/>
         <w:spacing w:before="100" w:beforeAutospacing="1" w:after="100" w:afterAutospacing="1"/>
         <w:ind w:left="360"/>
+        <w:jc w:val="both"/>
       </w:pPr>
       <w:hyperlink r:id="rId6" w:history="1">
         <w:r>
@@ -1948,13 +2309,15 @@
         <w:pStyle w:val="PargrafodaLista"/>
         <w:spacing w:before="100" w:beforeAutospacing="1" w:after="100" w:afterAutospacing="1"/>
         <w:ind w:left="360"/>
-      </w:pPr>
-    </w:p>
-    <w:p>
-      <w:pPr>
-        <w:pStyle w:val="PargrafodaLista"/>
-        <w:spacing w:before="100" w:beforeAutospacing="1" w:after="100" w:afterAutospacing="1"/>
-        <w:ind w:left="360"/>
+        <w:jc w:val="both"/>
+      </w:pPr>
+    </w:p>
+    <w:p>
+      <w:pPr>
+        <w:pStyle w:val="PargrafodaLista"/>
+        <w:spacing w:before="100" w:beforeAutospacing="1" w:after="100" w:afterAutospacing="1"/>
+        <w:ind w:left="360"/>
+        <w:jc w:val="both"/>
         <w:rPr>
           <w:lang w:val="pt-PT"/>
         </w:rPr>
@@ -1988,16 +2351,18 @@
         <w:pStyle w:val="PargrafodaLista"/>
         <w:spacing w:before="100" w:beforeAutospacing="1" w:after="100" w:afterAutospacing="1"/>
         <w:ind w:left="360"/>
-        <w:rPr>
-          <w:lang w:val="pt-PT"/>
-        </w:rPr>
-      </w:pPr>
-    </w:p>
-    <w:p>
-      <w:pPr>
-        <w:pStyle w:val="PargrafodaLista"/>
-        <w:spacing w:before="100" w:beforeAutospacing="1" w:after="100" w:afterAutospacing="1"/>
-        <w:ind w:left="360"/>
+        <w:jc w:val="both"/>
+        <w:rPr>
+          <w:lang w:val="pt-PT"/>
+        </w:rPr>
+      </w:pPr>
+    </w:p>
+    <w:p>
+      <w:pPr>
+        <w:pStyle w:val="PargrafodaLista"/>
+        <w:spacing w:before="100" w:beforeAutospacing="1" w:after="100" w:afterAutospacing="1"/>
+        <w:ind w:left="360"/>
+        <w:jc w:val="both"/>
       </w:pPr>
       <w:r>
         <w:t>Store XSS-</w:t>
@@ -2016,13 +2381,15 @@
         <w:pStyle w:val="PargrafodaLista"/>
         <w:spacing w:before="100" w:beforeAutospacing="1" w:after="100" w:afterAutospacing="1"/>
         <w:ind w:left="360"/>
-      </w:pPr>
-    </w:p>
-    <w:p>
-      <w:pPr>
-        <w:pStyle w:val="PargrafodaLista"/>
-        <w:spacing w:before="100" w:beforeAutospacing="1" w:after="100" w:afterAutospacing="1"/>
-        <w:ind w:left="360"/>
+        <w:jc w:val="both"/>
+      </w:pPr>
+    </w:p>
+    <w:p>
+      <w:pPr>
+        <w:pStyle w:val="PargrafodaLista"/>
+        <w:spacing w:before="100" w:beforeAutospacing="1" w:after="100" w:afterAutospacing="1"/>
+        <w:ind w:left="360"/>
+        <w:jc w:val="both"/>
       </w:pPr>
       <w:r>
         <w:t>(To work pass the mouse through the read this text)</w:t>
@@ -2033,22 +2400,31 @@
         <w:pStyle w:val="PargrafodaLista"/>
         <w:spacing w:before="100" w:beforeAutospacing="1" w:after="100" w:afterAutospacing="1"/>
         <w:ind w:left="360"/>
-      </w:pPr>
-    </w:p>
-    <w:p>
-      <w:pPr>
-        <w:pStyle w:val="PargrafodaLista"/>
-        <w:spacing w:before="100" w:beforeAutospacing="1" w:after="100" w:afterAutospacing="1"/>
-        <w:ind w:left="360"/>
-      </w:pPr>
-    </w:p>
-    <w:p>
-      <w:pPr>
-        <w:pStyle w:val="PargrafodaLista"/>
-        <w:spacing w:before="100" w:beforeAutospacing="1" w:after="100" w:afterAutospacing="1"/>
-        <w:ind w:left="360"/>
-      </w:pPr>
-      <w:r>
+        <w:jc w:val="both"/>
+      </w:pPr>
+    </w:p>
+    <w:p>
+      <w:pPr>
+        <w:pStyle w:val="PargrafodaLista"/>
+        <w:spacing w:before="100" w:beforeAutospacing="1" w:after="100" w:afterAutospacing="1"/>
+        <w:ind w:left="360"/>
+        <w:jc w:val="both"/>
+      </w:pPr>
+    </w:p>
+    <w:p>
+      <w:pPr>
+        <w:pStyle w:val="PargrafodaLista"/>
+        <w:spacing w:before="100" w:beforeAutospacing="1" w:after="100" w:afterAutospacing="1"/>
+        <w:ind w:left="360"/>
+        <w:jc w:val="both"/>
+        <w:rPr>
+          <w:lang w:val="pt-PT"/>
+        </w:rPr>
+      </w:pPr>
+      <w:r>
+        <w:rPr>
+          <w:lang w:val="pt-PT"/>
+        </w:rPr>
         <w:t>6.3)</w:t>
       </w:r>
     </w:p>
@@ -2057,13 +2433,18 @@
         <w:pStyle w:val="PargrafodaLista"/>
         <w:spacing w:before="100" w:beforeAutospacing="1" w:after="100" w:afterAutospacing="1"/>
         <w:ind w:left="360"/>
-      </w:pPr>
-    </w:p>
-    <w:p>
-      <w:pPr>
-        <w:pStyle w:val="PargrafodaLista"/>
-        <w:spacing w:before="100" w:beforeAutospacing="1" w:after="100" w:afterAutospacing="1"/>
-        <w:ind w:left="360"/>
+        <w:jc w:val="both"/>
+        <w:rPr>
+          <w:lang w:val="pt-PT"/>
+        </w:rPr>
+      </w:pPr>
+    </w:p>
+    <w:p>
+      <w:pPr>
+        <w:pStyle w:val="PargrafodaLista"/>
+        <w:spacing w:before="100" w:beforeAutospacing="1" w:after="100" w:afterAutospacing="1"/>
+        <w:ind w:left="360"/>
+        <w:jc w:val="both"/>
         <w:rPr>
           <w:lang w:val="pt-PT"/>
         </w:rPr>
@@ -2078,46 +2459,96 @@
         <w:rPr>
           <w:lang w:val="pt-PT"/>
         </w:rPr>
-        <w:t xml:space="preserve">m script </w:t>
+        <w:t>m script atr</w:t>
+      </w:r>
+      <w:r>
+        <w:rPr>
+          <w:lang w:val="pt-PT"/>
+        </w:rPr>
+        <w:t>a</w:t>
+      </w:r>
+      <w:r>
+        <w:rPr>
+          <w:lang w:val="pt-PT"/>
+        </w:rPr>
+        <w:t>v</w:t>
+      </w:r>
+      <w:r>
+        <w:rPr>
+          <w:lang w:val="pt-PT"/>
+        </w:rPr>
+        <w:t>é</w:t>
+      </w:r>
+      <w:r>
+        <w:rPr>
+          <w:lang w:val="pt-PT"/>
+        </w:rPr>
+        <w:t xml:space="preserve">s de qualquer um dos métodos de Cross Site </w:t>
       </w:r>
       <w:proofErr w:type="spellStart"/>
       <w:r>
         <w:rPr>
           <w:lang w:val="pt-PT"/>
         </w:rPr>
-        <w:t>atráves</w:t>
+        <w:t>Scripting</w:t>
       </w:r>
       <w:proofErr w:type="spellEnd"/>
       <w:r>
         <w:rPr>
           <w:lang w:val="pt-PT"/>
         </w:rPr>
-        <w:t xml:space="preserve"> de qualquer um dos métodos de Cross Site </w:t>
+        <w:t xml:space="preserve"> (Upload file </w:t>
       </w:r>
       <w:proofErr w:type="spellStart"/>
       <w:r>
         <w:rPr>
           <w:lang w:val="pt-PT"/>
         </w:rPr>
-        <w:t>Scripting</w:t>
+        <w:t>XSS,Reflect</w:t>
       </w:r>
       <w:proofErr w:type="spellEnd"/>
       <w:r>
         <w:rPr>
           <w:lang w:val="pt-PT"/>
         </w:rPr>
-        <w:t xml:space="preserve"> (Upload file </w:t>
+        <w:t xml:space="preserve"> </w:t>
       </w:r>
       <w:proofErr w:type="spellStart"/>
-      <w:proofErr w:type="gramStart"/>
-      <w:r>
-        <w:rPr>
-          <w:lang w:val="pt-PT"/>
-        </w:rPr>
-        <w:t>XSS,Reflect</w:t>
+      <w:r>
+        <w:rPr>
+          <w:lang w:val="pt-PT"/>
+        </w:rPr>
+        <w:t>Xss</w:t>
       </w:r>
       <w:proofErr w:type="spellEnd"/>
-      <w:proofErr w:type="gramEnd"/>
+      <w:r>
+        <w:rPr>
+          <w:lang w:val="pt-PT"/>
+        </w:rPr>
+        <w:t xml:space="preserve"> ou </w:t>
+      </w:r>
+      <w:proofErr w:type="spellStart"/>
+      <w:r>
+        <w:rPr>
+          <w:lang w:val="pt-PT"/>
+        </w:rPr>
+        <w:t>Store</w:t>
+      </w:r>
+      <w:proofErr w:type="spellEnd"/>
+      <w:r>
+        <w:rPr>
+          <w:lang w:val="pt-PT"/>
+        </w:rPr>
+        <w:t xml:space="preserve"> XSS)  em que esse script iria realizar um pedido HTTP ao site do atacante e passaria como parâmetro da </w:t>
+      </w:r>
+      <w:proofErr w:type="spellStart"/>
+      <w:r>
+        <w:rPr>
+          <w:lang w:val="pt-PT"/>
+        </w:rPr>
+        <w:t>query</w:t>
+      </w:r>
+      <w:proofErr w:type="spellEnd"/>
       <w:r>
         <w:rPr>
           <w:lang w:val="pt-PT"/>
@@ -2129,69 +2560,27 @@
         <w:rPr>
           <w:lang w:val="pt-PT"/>
         </w:rPr>
-        <w:t>Xss</w:t>
+        <w:t>string</w:t>
       </w:r>
       <w:proofErr w:type="spellEnd"/>
       <w:r>
         <w:rPr>
           <w:lang w:val="pt-PT"/>
         </w:rPr>
-        <w:t xml:space="preserve"> ou </w:t>
+        <w:t xml:space="preserve"> os cookies do utilizador através do campo </w:t>
       </w:r>
       <w:proofErr w:type="spellStart"/>
       <w:r>
         <w:rPr>
           <w:lang w:val="pt-PT"/>
         </w:rPr>
-        <w:t>Store</w:t>
+        <w:t>document.cookie</w:t>
       </w:r>
       <w:proofErr w:type="spellEnd"/>
       <w:r>
         <w:rPr>
           <w:lang w:val="pt-PT"/>
         </w:rPr>
-        <w:t xml:space="preserve"> XSS)  em que esse script iria realizar um pedido HTTP ao site do atacante e passaria como parâmetro da </w:t>
-      </w:r>
-      <w:proofErr w:type="spellStart"/>
-      <w:r>
-        <w:rPr>
-          <w:lang w:val="pt-PT"/>
-        </w:rPr>
-        <w:t>query</w:t>
-      </w:r>
-      <w:proofErr w:type="spellEnd"/>
-      <w:r>
-        <w:rPr>
-          <w:lang w:val="pt-PT"/>
-        </w:rPr>
-        <w:t xml:space="preserve"> </w:t>
-      </w:r>
-      <w:proofErr w:type="spellStart"/>
-      <w:r>
-        <w:rPr>
-          <w:lang w:val="pt-PT"/>
-        </w:rPr>
-        <w:t>string</w:t>
-      </w:r>
-      <w:proofErr w:type="spellEnd"/>
-      <w:r>
-        <w:rPr>
-          <w:lang w:val="pt-PT"/>
-        </w:rPr>
-        <w:t xml:space="preserve"> os cookies do utilizador através do campo </w:t>
-      </w:r>
-      <w:proofErr w:type="spellStart"/>
-      <w:r>
-        <w:rPr>
-          <w:lang w:val="pt-PT"/>
-        </w:rPr>
-        <w:t>document.cookie</w:t>
-      </w:r>
-      <w:proofErr w:type="spellEnd"/>
-      <w:r>
-        <w:rPr>
-          <w:lang w:val="pt-PT"/>
-        </w:rPr>
         <w:t>.</w:t>
       </w:r>
     </w:p>
@@ -2200,36 +2589,40 @@
         <w:pStyle w:val="PargrafodaLista"/>
         <w:spacing w:before="100" w:beforeAutospacing="1" w:after="100" w:afterAutospacing="1"/>
         <w:ind w:left="360"/>
-        <w:rPr>
-          <w:lang w:val="pt-PT"/>
-        </w:rPr>
-      </w:pPr>
-    </w:p>
-    <w:p>
-      <w:pPr>
-        <w:pStyle w:val="PargrafodaLista"/>
-        <w:spacing w:before="100" w:beforeAutospacing="1" w:after="100" w:afterAutospacing="1"/>
-        <w:ind w:left="360"/>
-        <w:rPr>
-          <w:lang w:val="pt-PT"/>
-        </w:rPr>
-      </w:pPr>
-    </w:p>
-    <w:p>
-      <w:pPr>
-        <w:pStyle w:val="PargrafodaLista"/>
-        <w:spacing w:before="100" w:beforeAutospacing="1" w:after="100" w:afterAutospacing="1"/>
-        <w:ind w:left="360"/>
-        <w:rPr>
-          <w:lang w:val="pt-PT"/>
-        </w:rPr>
-      </w:pPr>
-    </w:p>
-    <w:p>
-      <w:pPr>
-        <w:pStyle w:val="PargrafodaLista"/>
-        <w:spacing w:before="100" w:beforeAutospacing="1" w:after="100" w:afterAutospacing="1"/>
-        <w:ind w:left="360"/>
+        <w:jc w:val="both"/>
+        <w:rPr>
+          <w:lang w:val="pt-PT"/>
+        </w:rPr>
+      </w:pPr>
+    </w:p>
+    <w:p>
+      <w:pPr>
+        <w:pStyle w:val="PargrafodaLista"/>
+        <w:spacing w:before="100" w:beforeAutospacing="1" w:after="100" w:afterAutospacing="1"/>
+        <w:ind w:left="360"/>
+        <w:jc w:val="both"/>
+        <w:rPr>
+          <w:lang w:val="pt-PT"/>
+        </w:rPr>
+      </w:pPr>
+    </w:p>
+    <w:p>
+      <w:pPr>
+        <w:pStyle w:val="PargrafodaLista"/>
+        <w:spacing w:before="100" w:beforeAutospacing="1" w:after="100" w:afterAutospacing="1"/>
+        <w:ind w:left="360"/>
+        <w:jc w:val="both"/>
+        <w:rPr>
+          <w:lang w:val="pt-PT"/>
+        </w:rPr>
+      </w:pPr>
+    </w:p>
+    <w:p>
+      <w:pPr>
+        <w:pStyle w:val="PargrafodaLista"/>
+        <w:spacing w:before="100" w:beforeAutospacing="1" w:after="100" w:afterAutospacing="1"/>
+        <w:ind w:left="360"/>
+        <w:jc w:val="both"/>
         <w:rPr>
           <w:u w:val="single"/>
           <w:lang w:val="pt-PT"/>
@@ -2241,16 +2634,18 @@
         <w:pStyle w:val="PargrafodaLista"/>
         <w:spacing w:before="100" w:beforeAutospacing="1" w:after="100" w:afterAutospacing="1"/>
         <w:ind w:left="360"/>
-        <w:rPr>
-          <w:lang w:val="pt-PT"/>
-        </w:rPr>
-      </w:pPr>
-    </w:p>
-    <w:p>
-      <w:pPr>
-        <w:pStyle w:val="PargrafodaLista"/>
-        <w:spacing w:before="100" w:beforeAutospacing="1" w:after="100" w:afterAutospacing="1"/>
-        <w:ind w:left="360"/>
+        <w:jc w:val="both"/>
+        <w:rPr>
+          <w:lang w:val="pt-PT"/>
+        </w:rPr>
+      </w:pPr>
+    </w:p>
+    <w:p>
+      <w:pPr>
+        <w:pStyle w:val="PargrafodaLista"/>
+        <w:spacing w:before="100" w:beforeAutospacing="1" w:after="100" w:afterAutospacing="1"/>
+        <w:ind w:left="360"/>
+        <w:jc w:val="both"/>
         <w:rPr>
           <w:u w:val="single"/>
           <w:lang w:val="pt-PT"/>
@@ -2262,39 +2657,43 @@
         <w:pStyle w:val="PargrafodaLista"/>
         <w:spacing w:before="100" w:beforeAutospacing="1" w:after="100" w:afterAutospacing="1"/>
         <w:ind w:left="360"/>
-        <w:rPr>
-          <w:lang w:val="pt-PT"/>
-        </w:rPr>
-      </w:pPr>
-    </w:p>
-    <w:p>
-      <w:pPr>
-        <w:pStyle w:val="PargrafodaLista"/>
-        <w:spacing w:before="100" w:beforeAutospacing="1" w:after="100" w:afterAutospacing="1"/>
-        <w:ind w:left="360"/>
-        <w:rPr>
-          <w:lang w:val="pt-PT"/>
-        </w:rPr>
-      </w:pPr>
-    </w:p>
-    <w:p>
-      <w:pPr>
-        <w:pStyle w:val="PargrafodaLista"/>
-        <w:spacing w:before="100" w:beforeAutospacing="1" w:after="100" w:afterAutospacing="1"/>
-        <w:ind w:left="360"/>
-        <w:rPr>
-          <w:rFonts w:ascii="Times New Roman" w:eastAsia="Times New Roman" w:hAnsi="Times New Roman" w:cs="Times New Roman"/>
-          <w:sz w:val="20"/>
-          <w:szCs w:val="20"/>
-          <w:lang w:val="pt-PT" w:eastAsia="en-GB"/>
-        </w:rPr>
-      </w:pPr>
-    </w:p>
-    <w:p>
-      <w:pPr>
-        <w:pStyle w:val="PargrafodaLista"/>
-        <w:spacing w:before="100" w:beforeAutospacing="1" w:after="100" w:afterAutospacing="1"/>
-        <w:ind w:left="360"/>
+        <w:jc w:val="both"/>
+        <w:rPr>
+          <w:lang w:val="pt-PT"/>
+        </w:rPr>
+      </w:pPr>
+    </w:p>
+    <w:p>
+      <w:pPr>
+        <w:pStyle w:val="PargrafodaLista"/>
+        <w:spacing w:before="100" w:beforeAutospacing="1" w:after="100" w:afterAutospacing="1"/>
+        <w:ind w:left="360"/>
+        <w:jc w:val="both"/>
+        <w:rPr>
+          <w:lang w:val="pt-PT"/>
+        </w:rPr>
+      </w:pPr>
+    </w:p>
+    <w:p>
+      <w:pPr>
+        <w:pStyle w:val="PargrafodaLista"/>
+        <w:spacing w:before="100" w:beforeAutospacing="1" w:after="100" w:afterAutospacing="1"/>
+        <w:ind w:left="360"/>
+        <w:jc w:val="both"/>
+        <w:rPr>
+          <w:rFonts w:ascii="Times New Roman" w:eastAsia="Times New Roman" w:hAnsi="Times New Roman" w:cs="Times New Roman"/>
+          <w:sz w:val="20"/>
+          <w:szCs w:val="20"/>
+          <w:lang w:val="pt-PT" w:eastAsia="en-GB"/>
+        </w:rPr>
+      </w:pPr>
+    </w:p>
+    <w:p>
+      <w:pPr>
+        <w:pStyle w:val="PargrafodaLista"/>
+        <w:spacing w:before="100" w:beforeAutospacing="1" w:after="100" w:afterAutospacing="1"/>
+        <w:ind w:left="360"/>
+        <w:jc w:val="both"/>
         <w:rPr>
           <w:rFonts w:ascii="Arial" w:hAnsi="Arial" w:cs="Arial"/>
           <w:color w:val="3C4043"/>
@@ -2431,9 +2830,8 @@
           <w:shd w:val="clear" w:color="auto" w:fill="FFFFFF"/>
           <w:lang w:val="pt-PT"/>
         </w:rPr>
-        <w:t xml:space="preserve"> ), em português falsificação de solicitação entre </w:t>
-      </w:r>
-      <w:proofErr w:type="spellStart"/>
+        <w:t>), em português falsificação de solicitação entre sites,</w:t>
+      </w:r>
       <w:r>
         <w:rPr>
           <w:rFonts w:ascii="Arial" w:hAnsi="Arial" w:cs="Arial"/>
@@ -2443,7 +2841,7 @@
           <w:shd w:val="clear" w:color="auto" w:fill="FFFFFF"/>
           <w:lang w:val="pt-PT"/>
         </w:rPr>
-        <w:t>sites,</w:t>
+        <w:t xml:space="preserve"> </w:t>
       </w:r>
       <w:r>
         <w:rPr>
@@ -2454,9 +2852,8 @@
           <w:shd w:val="clear" w:color="auto" w:fill="FFFFFF"/>
           <w:lang w:val="pt-PT"/>
         </w:rPr>
-        <w:t>que</w:t>
-      </w:r>
-      <w:proofErr w:type="spellEnd"/>
+        <w:t>que consi</w:t>
+      </w:r>
       <w:r>
         <w:rPr>
           <w:rFonts w:ascii="Arial" w:hAnsi="Arial" w:cs="Arial"/>
@@ -2466,9 +2863,8 @@
           <w:shd w:val="clear" w:color="auto" w:fill="FFFFFF"/>
           <w:lang w:val="pt-PT"/>
         </w:rPr>
-        <w:t xml:space="preserve"> </w:t>
-      </w:r>
-      <w:proofErr w:type="spellStart"/>
+        <w:t>s</w:t>
+      </w:r>
       <w:r>
         <w:rPr>
           <w:rFonts w:ascii="Arial" w:hAnsi="Arial" w:cs="Arial"/>
@@ -2478,9 +2874,8 @@
           <w:shd w:val="clear" w:color="auto" w:fill="FFFFFF"/>
           <w:lang w:val="pt-PT"/>
         </w:rPr>
-        <w:t>consite</w:t>
-      </w:r>
-      <w:proofErr w:type="spellEnd"/>
+        <w:t>te em persuadir a pessoa que est</w:t>
+      </w:r>
       <w:r>
         <w:rPr>
           <w:rFonts w:ascii="Arial" w:hAnsi="Arial" w:cs="Arial"/>
@@ -2490,9 +2885,8 @@
           <w:shd w:val="clear" w:color="auto" w:fill="FFFFFF"/>
           <w:lang w:val="pt-PT"/>
         </w:rPr>
-        <w:t xml:space="preserve"> em persuadir a pessoa que esta a ser atacada a clicar num link ou abrir uma pagina maliciosa construída pelo </w:t>
-      </w:r>
-      <w:proofErr w:type="spellStart"/>
+        <w:t>á</w:t>
+      </w:r>
       <w:r>
         <w:rPr>
           <w:rFonts w:ascii="Arial" w:hAnsi="Arial" w:cs="Arial"/>
@@ -2502,9 +2896,8 @@
           <w:shd w:val="clear" w:color="auto" w:fill="FFFFFF"/>
           <w:lang w:val="pt-PT"/>
         </w:rPr>
-        <w:t>atacante,que</w:t>
-      </w:r>
-      <w:proofErr w:type="spellEnd"/>
+        <w:t xml:space="preserve"> a ser atacada a clicar num link ou abrir uma pagina maliciosa construída pelo atacante,</w:t>
+      </w:r>
       <w:r>
         <w:rPr>
           <w:rFonts w:ascii="Arial" w:hAnsi="Arial" w:cs="Arial"/>
@@ -2514,9 +2907,8 @@
           <w:shd w:val="clear" w:color="auto" w:fill="FFFFFF"/>
           <w:lang w:val="pt-PT"/>
         </w:rPr>
-        <w:t xml:space="preserve"> faz um pedido HTTP ao site que o utilizador atacado foi </w:t>
-      </w:r>
-      <w:proofErr w:type="spellStart"/>
+        <w:t xml:space="preserve"> página esta </w:t>
+      </w:r>
       <w:r>
         <w:rPr>
           <w:rFonts w:ascii="Arial" w:hAnsi="Arial" w:cs="Arial"/>
@@ -2526,9 +2918,8 @@
           <w:shd w:val="clear" w:color="auto" w:fill="FFFFFF"/>
           <w:lang w:val="pt-PT"/>
         </w:rPr>
-        <w:t>autenticado,neste</w:t>
-      </w:r>
-      <w:proofErr w:type="spellEnd"/>
+        <w:t xml:space="preserve">que faz um pedido HTTP ao site </w:t>
+      </w:r>
       <w:r>
         <w:rPr>
           <w:rFonts w:ascii="Arial" w:hAnsi="Arial" w:cs="Arial"/>
@@ -2538,9 +2929,8 @@
           <w:shd w:val="clear" w:color="auto" w:fill="FFFFFF"/>
           <w:lang w:val="pt-PT"/>
         </w:rPr>
-        <w:t xml:space="preserve"> caso esse site foi o </w:t>
-      </w:r>
-      <w:proofErr w:type="spellStart"/>
+        <w:t>onde</w:t>
+      </w:r>
       <w:r>
         <w:rPr>
           <w:rFonts w:ascii="Arial" w:hAnsi="Arial" w:cs="Arial"/>
@@ -2550,9 +2940,8 @@
           <w:shd w:val="clear" w:color="auto" w:fill="FFFFFF"/>
           <w:lang w:val="pt-PT"/>
         </w:rPr>
-        <w:t>Elgg</w:t>
-      </w:r>
-      <w:proofErr w:type="spellEnd"/>
+        <w:t xml:space="preserve"> o utilizador atacado foi autenticado,</w:t>
+      </w:r>
       <w:r>
         <w:rPr>
           <w:rFonts w:ascii="Arial" w:hAnsi="Arial" w:cs="Arial"/>
@@ -2562,6 +2951,41 @@
           <w:shd w:val="clear" w:color="auto" w:fill="FFFFFF"/>
           <w:lang w:val="pt-PT"/>
         </w:rPr>
+        <w:t xml:space="preserve"> </w:t>
+      </w:r>
+      <w:r>
+        <w:rPr>
+          <w:rFonts w:ascii="Arial" w:hAnsi="Arial" w:cs="Arial"/>
+          <w:color w:val="3C4043"/>
+          <w:sz w:val="21"/>
+          <w:szCs w:val="21"/>
+          <w:shd w:val="clear" w:color="auto" w:fill="FFFFFF"/>
+          <w:lang w:val="pt-PT"/>
+        </w:rPr>
+        <w:t xml:space="preserve">neste caso esse site foi o </w:t>
+      </w:r>
+      <w:proofErr w:type="spellStart"/>
+      <w:r>
+        <w:rPr>
+          <w:rFonts w:ascii="Arial" w:hAnsi="Arial" w:cs="Arial"/>
+          <w:color w:val="3C4043"/>
+          <w:sz w:val="21"/>
+          <w:szCs w:val="21"/>
+          <w:shd w:val="clear" w:color="auto" w:fill="FFFFFF"/>
+          <w:lang w:val="pt-PT"/>
+        </w:rPr>
+        <w:t>Elgg</w:t>
+      </w:r>
+      <w:proofErr w:type="spellEnd"/>
+      <w:r>
+        <w:rPr>
+          <w:rFonts w:ascii="Arial" w:hAnsi="Arial" w:cs="Arial"/>
+          <w:color w:val="3C4043"/>
+          <w:sz w:val="21"/>
+          <w:szCs w:val="21"/>
+          <w:shd w:val="clear" w:color="auto" w:fill="FFFFFF"/>
+          <w:lang w:val="pt-PT"/>
+        </w:rPr>
         <w:t>, uma rede social.</w:t>
       </w:r>
     </w:p>
@@ -2570,59 +2994,160 @@
         <w:pStyle w:val="PargrafodaLista"/>
         <w:spacing w:before="100" w:beforeAutospacing="1" w:after="100" w:afterAutospacing="1"/>
         <w:ind w:left="360"/>
-        <w:rPr>
-          <w:lang w:val="pt-PT"/>
-        </w:rPr>
-      </w:pPr>
+        <w:jc w:val="both"/>
+        <w:rPr>
+          <w:lang w:val="pt-PT"/>
+        </w:rPr>
+      </w:pPr>
+      <w:r>
+        <w:rPr>
+          <w:lang w:val="pt-PT"/>
+        </w:rPr>
+        <w:t>Inicialmente</w:t>
+      </w:r>
+      <w:r>
+        <w:rPr>
+          <w:lang w:val="pt-PT"/>
+        </w:rPr>
+        <w:t xml:space="preserve">, </w:t>
+      </w:r>
+      <w:r>
+        <w:rPr>
+          <w:lang w:val="pt-PT"/>
+        </w:rPr>
+        <w:t xml:space="preserve">para forjar pedidos </w:t>
+      </w:r>
       <w:proofErr w:type="spellStart"/>
-      <w:proofErr w:type="gramStart"/>
-      <w:r>
-        <w:rPr>
-          <w:lang w:val="pt-PT"/>
-        </w:rPr>
-        <w:t>Inicialmente,para</w:t>
+      <w:r>
+        <w:rPr>
+          <w:lang w:val="pt-PT"/>
+        </w:rPr>
+        <w:t>http</w:t>
       </w:r>
       <w:proofErr w:type="spellEnd"/>
-      <w:proofErr w:type="gramEnd"/>
-      <w:r>
-        <w:rPr>
-          <w:lang w:val="pt-PT"/>
-        </w:rPr>
-        <w:t xml:space="preserve"> forjar pedidos </w:t>
+      <w:r>
+        <w:rPr>
+          <w:lang w:val="pt-PT"/>
+        </w:rPr>
+        <w:t xml:space="preserve"> ao </w:t>
       </w:r>
       <w:proofErr w:type="spellStart"/>
       <w:r>
         <w:rPr>
           <w:lang w:val="pt-PT"/>
         </w:rPr>
-        <w:t>http</w:t>
+        <w:t>Elgg</w:t>
       </w:r>
       <w:proofErr w:type="spellEnd"/>
       <w:r>
         <w:rPr>
           <w:lang w:val="pt-PT"/>
         </w:rPr>
-        <w:t xml:space="preserve"> ao </w:t>
+        <w:t xml:space="preserve"> </w:t>
+      </w:r>
+      <w:r>
+        <w:rPr>
+          <w:lang w:val="pt-PT"/>
+        </w:rPr>
+        <w:t xml:space="preserve">era necessário saber os </w:t>
       </w:r>
       <w:proofErr w:type="spellStart"/>
       <w:r>
         <w:rPr>
           <w:lang w:val="pt-PT"/>
         </w:rPr>
-        <w:t>Elgg,era</w:t>
+        <w:t>headers</w:t>
       </w:r>
       <w:proofErr w:type="spellEnd"/>
       <w:r>
         <w:rPr>
           <w:lang w:val="pt-PT"/>
         </w:rPr>
-        <w:t xml:space="preserve"> necessário saber os </w:t>
+        <w:t xml:space="preserve"> para fazer tanto um pedido </w:t>
       </w:r>
       <w:proofErr w:type="spellStart"/>
       <w:r>
         <w:rPr>
           <w:lang w:val="pt-PT"/>
         </w:rPr>
+        <w:t>Get</w:t>
+      </w:r>
+      <w:proofErr w:type="spellEnd"/>
+      <w:r>
+        <w:rPr>
+          <w:lang w:val="pt-PT"/>
+        </w:rPr>
+        <w:t xml:space="preserve"> como um pedido </w:t>
+      </w:r>
+      <w:proofErr w:type="spellStart"/>
+      <w:r>
+        <w:rPr>
+          <w:lang w:val="pt-PT"/>
+        </w:rPr>
+        <w:t>Post</w:t>
+      </w:r>
+      <w:proofErr w:type="spellEnd"/>
+      <w:r>
+        <w:rPr>
+          <w:lang w:val="pt-PT"/>
+        </w:rPr>
+        <w:t>,</w:t>
+      </w:r>
+      <w:r>
+        <w:rPr>
+          <w:lang w:val="pt-PT"/>
+        </w:rPr>
+        <w:t xml:space="preserve"> </w:t>
+      </w:r>
+      <w:r>
+        <w:rPr>
+          <w:lang w:val="pt-PT"/>
+        </w:rPr>
+        <w:t>para saber isso,</w:t>
+      </w:r>
+      <w:r>
+        <w:rPr>
+          <w:lang w:val="pt-PT"/>
+        </w:rPr>
+        <w:t xml:space="preserve"> </w:t>
+      </w:r>
+      <w:r>
+        <w:rPr>
+          <w:lang w:val="pt-PT"/>
+        </w:rPr>
+        <w:t xml:space="preserve">foi utilizada uma extensão do Firefox denominada “HTTP </w:t>
+      </w:r>
+      <w:proofErr w:type="spellStart"/>
+      <w:r>
+        <w:rPr>
+          <w:lang w:val="pt-PT"/>
+        </w:rPr>
+        <w:t>Header</w:t>
+      </w:r>
+      <w:proofErr w:type="spellEnd"/>
+      <w:r>
+        <w:rPr>
+          <w:lang w:val="pt-PT"/>
+        </w:rPr>
+        <w:t xml:space="preserve"> Live”</w:t>
+      </w:r>
+      <w:r>
+        <w:rPr>
+          <w:lang w:val="pt-PT"/>
+        </w:rPr>
+        <w:t xml:space="preserve"> </w:t>
+      </w:r>
+      <w:r>
+        <w:rPr>
+          <w:lang w:val="pt-PT"/>
+        </w:rPr>
+        <w:t xml:space="preserve">que mostra exatamente esses </w:t>
+      </w:r>
+      <w:proofErr w:type="spellStart"/>
+      <w:r>
+        <w:rPr>
+          <w:lang w:val="pt-PT"/>
+        </w:rPr>
         <w:t>headers</w:t>
       </w:r>
       <w:proofErr w:type="spellEnd"/>
@@ -2630,118 +3155,39 @@
         <w:rPr>
           <w:lang w:val="pt-PT"/>
         </w:rPr>
-        <w:t xml:space="preserve"> necessários para fazer tanto um pedido </w:t>
-      </w:r>
-      <w:proofErr w:type="spellStart"/>
-      <w:r>
-        <w:rPr>
-          <w:lang w:val="pt-PT"/>
-        </w:rPr>
-        <w:t>Get</w:t>
-      </w:r>
-      <w:proofErr w:type="spellEnd"/>
-      <w:r>
-        <w:rPr>
-          <w:lang w:val="pt-PT"/>
-        </w:rPr>
-        <w:t xml:space="preserve"> como um pedido </w:t>
-      </w:r>
-      <w:proofErr w:type="spellStart"/>
-      <w:r>
-        <w:rPr>
-          <w:lang w:val="pt-PT"/>
-        </w:rPr>
-        <w:t>Post,para</w:t>
-      </w:r>
-      <w:proofErr w:type="spellEnd"/>
-      <w:r>
-        <w:rPr>
-          <w:lang w:val="pt-PT"/>
-        </w:rPr>
-        <w:t xml:space="preserve"> saber </w:t>
-      </w:r>
-      <w:proofErr w:type="spellStart"/>
-      <w:r>
-        <w:rPr>
-          <w:lang w:val="pt-PT"/>
-        </w:rPr>
-        <w:t>isso,foi</w:t>
-      </w:r>
-      <w:proofErr w:type="spellEnd"/>
-      <w:r>
-        <w:rPr>
-          <w:lang w:val="pt-PT"/>
-        </w:rPr>
-        <w:t xml:space="preserve"> utilizada uma extensão do Firefox denominada “HTTP </w:t>
-      </w:r>
-      <w:proofErr w:type="spellStart"/>
-      <w:r>
-        <w:rPr>
-          <w:lang w:val="pt-PT"/>
-        </w:rPr>
-        <w:t>Header</w:t>
-      </w:r>
-      <w:proofErr w:type="spellEnd"/>
-      <w:r>
-        <w:rPr>
-          <w:lang w:val="pt-PT"/>
-        </w:rPr>
-        <w:t xml:space="preserve"> </w:t>
-      </w:r>
-      <w:proofErr w:type="spellStart"/>
-      <w:r>
-        <w:rPr>
-          <w:lang w:val="pt-PT"/>
-        </w:rPr>
-        <w:t>Live”que</w:t>
-      </w:r>
-      <w:proofErr w:type="spellEnd"/>
-      <w:r>
-        <w:rPr>
-          <w:lang w:val="pt-PT"/>
-        </w:rPr>
-        <w:t xml:space="preserve"> mostra exatamente esses </w:t>
-      </w:r>
-      <w:proofErr w:type="spellStart"/>
-      <w:r>
-        <w:rPr>
-          <w:lang w:val="pt-PT"/>
-        </w:rPr>
-        <w:t>headers</w:t>
-      </w:r>
-      <w:proofErr w:type="spellEnd"/>
-      <w:r>
-        <w:rPr>
-          <w:lang w:val="pt-PT"/>
-        </w:rPr>
         <w:t>.</w:t>
       </w:r>
-    </w:p>
-    <w:p>
-      <w:pPr>
-        <w:pStyle w:val="PargrafodaLista"/>
-        <w:spacing w:before="100" w:beforeAutospacing="1" w:after="100" w:afterAutospacing="1"/>
-        <w:ind w:left="360"/>
-        <w:rPr>
-          <w:lang w:val="pt-PT"/>
-        </w:rPr>
-      </w:pPr>
-    </w:p>
-    <w:p>
-      <w:pPr>
-        <w:pStyle w:val="PargrafodaLista"/>
-        <w:spacing w:before="100" w:beforeAutospacing="1" w:after="100" w:afterAutospacing="1"/>
-        <w:ind w:left="360"/>
-        <w:rPr>
-          <w:lang w:val="pt-PT"/>
-        </w:rPr>
-      </w:pPr>
-    </w:p>
-    <w:p>
-      <w:pPr>
-        <w:pStyle w:val="PargrafodaLista"/>
-        <w:spacing w:before="100" w:beforeAutospacing="1" w:after="100" w:afterAutospacing="1"/>
-        <w:ind w:left="360"/>
+      <w:bookmarkStart w:id="0" w:name="_GoBack"/>
+      <w:bookmarkEnd w:id="0"/>
+    </w:p>
+    <w:p>
+      <w:pPr>
+        <w:pStyle w:val="PargrafodaLista"/>
+        <w:spacing w:before="100" w:beforeAutospacing="1" w:after="100" w:afterAutospacing="1"/>
+        <w:ind w:left="360"/>
+        <w:jc w:val="both"/>
+        <w:rPr>
+          <w:lang w:val="pt-PT"/>
+        </w:rPr>
+      </w:pPr>
+    </w:p>
+    <w:p>
+      <w:pPr>
+        <w:pStyle w:val="PargrafodaLista"/>
+        <w:spacing w:before="100" w:beforeAutospacing="1" w:after="100" w:afterAutospacing="1"/>
+        <w:ind w:left="360"/>
+        <w:jc w:val="both"/>
+        <w:rPr>
+          <w:lang w:val="pt-PT"/>
+        </w:rPr>
+      </w:pPr>
+    </w:p>
+    <w:p>
+      <w:pPr>
+        <w:pStyle w:val="PargrafodaLista"/>
+        <w:spacing w:before="100" w:beforeAutospacing="1" w:after="100" w:afterAutospacing="1"/>
+        <w:ind w:left="360"/>
+        <w:jc w:val="both"/>
         <w:rPr>
           <w:lang w:val="pt-PT"/>
         </w:rPr>
@@ -2806,6 +3252,7 @@
         <w:pStyle w:val="PargrafodaLista"/>
         <w:spacing w:before="100" w:beforeAutospacing="1" w:after="100" w:afterAutospacing="1"/>
         <w:ind w:left="360"/>
+        <w:jc w:val="both"/>
         <w:rPr>
           <w:lang w:val="pt-PT"/>
         </w:rPr>
@@ -2822,16 +3269,18 @@
         <w:pStyle w:val="PargrafodaLista"/>
         <w:spacing w:before="100" w:beforeAutospacing="1" w:after="100" w:afterAutospacing="1"/>
         <w:ind w:left="360"/>
-        <w:rPr>
-          <w:lang w:val="pt-PT"/>
-        </w:rPr>
-      </w:pPr>
-    </w:p>
-    <w:p>
-      <w:pPr>
-        <w:pStyle w:val="PargrafodaLista"/>
-        <w:spacing w:before="100" w:beforeAutospacing="1" w:after="100" w:afterAutospacing="1"/>
-        <w:ind w:left="360"/>
+        <w:jc w:val="both"/>
+        <w:rPr>
+          <w:lang w:val="pt-PT"/>
+        </w:rPr>
+      </w:pPr>
+    </w:p>
+    <w:p>
+      <w:pPr>
+        <w:pStyle w:val="PargrafodaLista"/>
+        <w:spacing w:before="100" w:beforeAutospacing="1" w:after="100" w:afterAutospacing="1"/>
+        <w:ind w:left="360"/>
+        <w:jc w:val="both"/>
         <w:rPr>
           <w:lang w:val="pt-PT"/>
         </w:rPr>
@@ -2896,16 +3345,18 @@
         <w:pStyle w:val="PargrafodaLista"/>
         <w:spacing w:before="100" w:beforeAutospacing="1" w:after="100" w:afterAutospacing="1"/>
         <w:ind w:left="360"/>
-        <w:rPr>
-          <w:lang w:val="pt-PT"/>
-        </w:rPr>
-      </w:pPr>
-    </w:p>
-    <w:p>
-      <w:pPr>
-        <w:pStyle w:val="PargrafodaLista"/>
-        <w:spacing w:before="100" w:beforeAutospacing="1" w:after="100" w:afterAutospacing="1"/>
-        <w:ind w:left="360"/>
+        <w:jc w:val="both"/>
+        <w:rPr>
+          <w:lang w:val="pt-PT"/>
+        </w:rPr>
+      </w:pPr>
+    </w:p>
+    <w:p>
+      <w:pPr>
+        <w:pStyle w:val="PargrafodaLista"/>
+        <w:spacing w:before="100" w:beforeAutospacing="1" w:after="100" w:afterAutospacing="1"/>
+        <w:ind w:left="360"/>
+        <w:jc w:val="both"/>
         <w:rPr>
           <w:lang w:val="pt-PT"/>
         </w:rPr>
@@ -2922,6 +3373,7 @@
         <w:pStyle w:val="PargrafodaLista"/>
         <w:spacing w:before="100" w:beforeAutospacing="1" w:after="100" w:afterAutospacing="1"/>
         <w:ind w:left="360"/>
+        <w:jc w:val="both"/>
         <w:rPr>
           <w:lang w:val="pt-PT"/>
         </w:rPr>
@@ -2987,6 +3439,7 @@
         <w:pStyle w:val="PargrafodaLista"/>
         <w:spacing w:before="100" w:beforeAutospacing="1" w:after="100" w:afterAutospacing="1"/>
         <w:ind w:left="360"/>
+        <w:jc w:val="both"/>
         <w:rPr>
           <w:lang w:val="pt-PT"/>
         </w:rPr>
@@ -3003,66 +3456,156 @@
         <w:pStyle w:val="PargrafodaLista"/>
         <w:spacing w:before="100" w:beforeAutospacing="1" w:after="100" w:afterAutospacing="1"/>
         <w:ind w:left="360"/>
-        <w:rPr>
-          <w:lang w:val="pt-PT"/>
-        </w:rPr>
-      </w:pPr>
-    </w:p>
-    <w:p>
-      <w:pPr>
-        <w:pStyle w:val="PargrafodaLista"/>
-        <w:spacing w:before="100" w:beforeAutospacing="1" w:after="100" w:afterAutospacing="1"/>
-        <w:ind w:left="360"/>
-        <w:rPr>
-          <w:lang w:val="pt-PT"/>
-        </w:rPr>
-      </w:pPr>
-    </w:p>
-    <w:p>
-      <w:pPr>
-        <w:pStyle w:val="PargrafodaLista"/>
-        <w:spacing w:before="100" w:beforeAutospacing="1" w:after="100" w:afterAutospacing="1"/>
-        <w:ind w:left="360"/>
-        <w:rPr>
-          <w:lang w:val="pt-PT"/>
-        </w:rPr>
-      </w:pPr>
+        <w:jc w:val="both"/>
+        <w:rPr>
+          <w:lang w:val="pt-PT"/>
+        </w:rPr>
+      </w:pPr>
+    </w:p>
+    <w:p>
+      <w:pPr>
+        <w:pStyle w:val="PargrafodaLista"/>
+        <w:spacing w:before="100" w:beforeAutospacing="1" w:after="100" w:afterAutospacing="1"/>
+        <w:ind w:left="360"/>
+        <w:jc w:val="both"/>
+        <w:rPr>
+          <w:lang w:val="pt-PT"/>
+        </w:rPr>
+      </w:pPr>
+    </w:p>
+    <w:p>
+      <w:pPr>
+        <w:pStyle w:val="PargrafodaLista"/>
+        <w:spacing w:before="100" w:beforeAutospacing="1" w:after="100" w:afterAutospacing="1"/>
+        <w:ind w:left="360"/>
+        <w:jc w:val="both"/>
+        <w:rPr>
+          <w:lang w:val="pt-PT"/>
+        </w:rPr>
+      </w:pPr>
+      <w:r>
+        <w:rPr>
+          <w:lang w:val="pt-PT"/>
+        </w:rPr>
+        <w:t>Posteriormente,</w:t>
+      </w:r>
+      <w:r>
+        <w:rPr>
+          <w:lang w:val="pt-PT"/>
+        </w:rPr>
+        <w:t xml:space="preserve"> </w:t>
+      </w:r>
+      <w:r>
+        <w:rPr>
+          <w:lang w:val="pt-PT"/>
+        </w:rPr>
+        <w:t xml:space="preserve">depois de entender os </w:t>
+      </w:r>
       <w:proofErr w:type="spellStart"/>
-      <w:proofErr w:type="gramStart"/>
-      <w:r>
-        <w:rPr>
-          <w:lang w:val="pt-PT"/>
-        </w:rPr>
-        <w:t>Posteriormente,depois</w:t>
+      <w:r>
+        <w:rPr>
+          <w:lang w:val="pt-PT"/>
+        </w:rPr>
+        <w:t>headers</w:t>
       </w:r>
       <w:proofErr w:type="spellEnd"/>
-      <w:proofErr w:type="gramEnd"/>
-      <w:r>
-        <w:rPr>
-          <w:lang w:val="pt-PT"/>
-        </w:rPr>
-        <w:t xml:space="preserve"> de entender os </w:t>
+      <w:r>
+        <w:rPr>
+          <w:lang w:val="pt-PT"/>
+        </w:rPr>
+        <w:t xml:space="preserve"> necessários para fazer os respetivos pedidos,</w:t>
+      </w:r>
+      <w:r>
+        <w:rPr>
+          <w:lang w:val="pt-PT"/>
+        </w:rPr>
+        <w:t xml:space="preserve"> </w:t>
+      </w:r>
+      <w:r>
+        <w:rPr>
+          <w:lang w:val="pt-PT"/>
+        </w:rPr>
+        <w:t>o objetivo seria fazer com que o ut</w:t>
+      </w:r>
+      <w:r>
+        <w:rPr>
+          <w:lang w:val="pt-PT"/>
+        </w:rPr>
+        <w:t>i</w:t>
+      </w:r>
+      <w:r>
+        <w:rPr>
+          <w:lang w:val="pt-PT"/>
+        </w:rPr>
+        <w:t xml:space="preserve">lizador atacado adicionasse o atacante aos amigos na rede social </w:t>
       </w:r>
       <w:proofErr w:type="spellStart"/>
       <w:r>
         <w:rPr>
           <w:lang w:val="pt-PT"/>
         </w:rPr>
-        <w:t>headers</w:t>
+        <w:t>Elgg</w:t>
       </w:r>
       <w:proofErr w:type="spellEnd"/>
       <w:r>
         <w:rPr>
           <w:lang w:val="pt-PT"/>
         </w:rPr>
-        <w:t xml:space="preserve"> necessários para fazer os </w:t>
+        <w:t>.</w:t>
+      </w:r>
+    </w:p>
+    <w:p>
+      <w:pPr>
+        <w:pStyle w:val="PargrafodaLista"/>
+        <w:spacing w:before="100" w:beforeAutospacing="1" w:after="100" w:afterAutospacing="1"/>
+        <w:ind w:left="360"/>
+        <w:jc w:val="both"/>
+        <w:rPr>
+          <w:lang w:val="pt-PT"/>
+        </w:rPr>
+      </w:pPr>
+      <w:r>
+        <w:rPr>
+          <w:lang w:val="pt-PT"/>
+        </w:rPr>
+        <w:t xml:space="preserve">Para tal acontecer tínhamos que programar o site do atacante para que quando fosse aberto </w:t>
+      </w:r>
+      <w:r>
+        <w:rPr>
+          <w:lang w:val="pt-PT"/>
+        </w:rPr>
+        <w:t>realizasse um pedido de amizade ao atacante sem ter de realizar qualquer clique,</w:t>
+      </w:r>
+      <w:r>
+        <w:rPr>
+          <w:lang w:val="pt-PT"/>
+        </w:rPr>
+        <w:t xml:space="preserve"> </w:t>
+      </w:r>
+      <w:r>
+        <w:rPr>
+          <w:lang w:val="pt-PT"/>
+        </w:rPr>
+        <w:t>para isso,</w:t>
+      </w:r>
+      <w:r>
+        <w:rPr>
+          <w:lang w:val="pt-PT"/>
+        </w:rPr>
+        <w:t xml:space="preserve"> </w:t>
+      </w:r>
+      <w:r>
+        <w:rPr>
+          <w:lang w:val="pt-PT"/>
+        </w:rPr>
+        <w:t xml:space="preserve">foi utilizado a </w:t>
       </w:r>
       <w:proofErr w:type="spellStart"/>
       <w:r>
         <w:rPr>
           <w:lang w:val="pt-PT"/>
         </w:rPr>
-        <w:t>respectivos</w:t>
+        <w:t>tag</w:t>
       </w:r>
       <w:proofErr w:type="spellEnd"/>
       <w:r>
@@ -3076,205 +3619,89 @@
         <w:rPr>
           <w:lang w:val="pt-PT"/>
         </w:rPr>
-        <w:t>pedidos,o</w:t>
+        <w:t>img</w:t>
       </w:r>
       <w:proofErr w:type="spellEnd"/>
       <w:r>
         <w:rPr>
           <w:lang w:val="pt-PT"/>
         </w:rPr>
-        <w:t xml:space="preserve"> </w:t>
+        <w:t xml:space="preserve"> que faz um pedido HTTP </w:t>
       </w:r>
       <w:proofErr w:type="spellStart"/>
       <w:r>
         <w:rPr>
           <w:lang w:val="pt-PT"/>
         </w:rPr>
-        <w:t>objectivo</w:t>
+        <w:t>Get</w:t>
       </w:r>
       <w:proofErr w:type="spellEnd"/>
       <w:r>
         <w:rPr>
           <w:lang w:val="pt-PT"/>
         </w:rPr>
-        <w:t xml:space="preserve"> seria fazer com que o </w:t>
+        <w:t xml:space="preserve"> ao </w:t>
       </w:r>
       <w:proofErr w:type="spellStart"/>
       <w:r>
         <w:rPr>
           <w:lang w:val="pt-PT"/>
         </w:rPr>
-        <w:t>utlizador</w:t>
+        <w:t>url</w:t>
       </w:r>
       <w:proofErr w:type="spellEnd"/>
       <w:r>
         <w:rPr>
           <w:lang w:val="pt-PT"/>
         </w:rPr>
-        <w:t xml:space="preserve"> atacado adicionasse o atacante aos amigos na rede social </w:t>
+        <w:t xml:space="preserve"> colocado no campo </w:t>
       </w:r>
       <w:proofErr w:type="spellStart"/>
       <w:r>
         <w:rPr>
           <w:lang w:val="pt-PT"/>
         </w:rPr>
-        <w:t>Elgg</w:t>
+        <w:t>src</w:t>
       </w:r>
       <w:proofErr w:type="spellEnd"/>
       <w:r>
         <w:rPr>
           <w:lang w:val="pt-PT"/>
         </w:rPr>
-        <w:t>.</w:t>
-      </w:r>
-    </w:p>
-    <w:p>
-      <w:pPr>
-        <w:pStyle w:val="PargrafodaLista"/>
-        <w:spacing w:before="100" w:beforeAutospacing="1" w:after="100" w:afterAutospacing="1"/>
-        <w:ind w:left="360"/>
-        <w:rPr>
-          <w:lang w:val="pt-PT"/>
-        </w:rPr>
-      </w:pPr>
-      <w:r>
-        <w:rPr>
-          <w:lang w:val="pt-PT"/>
-        </w:rPr>
-        <w:t xml:space="preserve">Para tal acontecer tínhamos que programar o site do atacante para que quando fosse aberto </w:t>
-      </w:r>
-      <w:r>
-        <w:rPr>
-          <w:lang w:val="pt-PT"/>
-        </w:rPr>
-        <w:t xml:space="preserve">realizasse um pedido de amizade ao atacante sem ter de realizar qualquer </w:t>
+        <w:t xml:space="preserve">, </w:t>
+      </w:r>
+      <w:r>
+        <w:rPr>
+          <w:lang w:val="pt-PT"/>
+        </w:rPr>
+        <w:t xml:space="preserve">no campo </w:t>
       </w:r>
       <w:proofErr w:type="spellStart"/>
-      <w:proofErr w:type="gramStart"/>
-      <w:r>
-        <w:rPr>
-          <w:lang w:val="pt-PT"/>
-        </w:rPr>
-        <w:t>clique,para</w:t>
+      <w:r>
+        <w:rPr>
+          <w:lang w:val="pt-PT"/>
+        </w:rPr>
+        <w:t>src</w:t>
       </w:r>
       <w:proofErr w:type="spellEnd"/>
-      <w:proofErr w:type="gramEnd"/>
-      <w:r>
-        <w:rPr>
-          <w:lang w:val="pt-PT"/>
-        </w:rPr>
-        <w:t xml:space="preserve"> </w:t>
+      <w:r>
+        <w:rPr>
+          <w:lang w:val="pt-PT"/>
+        </w:rPr>
+        <w:t xml:space="preserve"> colocamos o </w:t>
       </w:r>
       <w:proofErr w:type="spellStart"/>
       <w:r>
         <w:rPr>
           <w:lang w:val="pt-PT"/>
         </w:rPr>
-        <w:t>isso,foi</w:t>
+        <w:t>url</w:t>
       </w:r>
       <w:proofErr w:type="spellEnd"/>
       <w:r>
         <w:rPr>
           <w:lang w:val="pt-PT"/>
         </w:rPr>
-        <w:t xml:space="preserve"> utilizado a </w:t>
-      </w:r>
-      <w:proofErr w:type="spellStart"/>
-      <w:r>
-        <w:rPr>
-          <w:lang w:val="pt-PT"/>
-        </w:rPr>
-        <w:t>tag</w:t>
-      </w:r>
-      <w:proofErr w:type="spellEnd"/>
-      <w:r>
-        <w:rPr>
-          <w:lang w:val="pt-PT"/>
-        </w:rPr>
-        <w:t xml:space="preserve"> </w:t>
-      </w:r>
-      <w:proofErr w:type="spellStart"/>
-      <w:r>
-        <w:rPr>
-          <w:lang w:val="pt-PT"/>
-        </w:rPr>
-        <w:t>img</w:t>
-      </w:r>
-      <w:proofErr w:type="spellEnd"/>
-      <w:r>
-        <w:rPr>
-          <w:lang w:val="pt-PT"/>
-        </w:rPr>
-        <w:t xml:space="preserve"> que faz um pedido HTTP </w:t>
-      </w:r>
-      <w:proofErr w:type="spellStart"/>
-      <w:r>
-        <w:rPr>
-          <w:lang w:val="pt-PT"/>
-        </w:rPr>
-        <w:t>Get</w:t>
-      </w:r>
-      <w:proofErr w:type="spellEnd"/>
-      <w:r>
-        <w:rPr>
-          <w:lang w:val="pt-PT"/>
-        </w:rPr>
-        <w:t xml:space="preserve"> ao </w:t>
-      </w:r>
-      <w:proofErr w:type="spellStart"/>
-      <w:r>
-        <w:rPr>
-          <w:lang w:val="pt-PT"/>
-        </w:rPr>
-        <w:t>url</w:t>
-      </w:r>
-      <w:proofErr w:type="spellEnd"/>
-      <w:r>
-        <w:rPr>
-          <w:lang w:val="pt-PT"/>
-        </w:rPr>
-        <w:t xml:space="preserve"> colocado no campo </w:t>
-      </w:r>
-      <w:proofErr w:type="spellStart"/>
-      <w:r>
-        <w:rPr>
-          <w:lang w:val="pt-PT"/>
-        </w:rPr>
-        <w:t>src.Logo</w:t>
-      </w:r>
-      <w:proofErr w:type="spellEnd"/>
-      <w:r>
-        <w:rPr>
-          <w:lang w:val="pt-PT"/>
-        </w:rPr>
-        <w:t xml:space="preserve"> no campo </w:t>
-      </w:r>
-      <w:proofErr w:type="spellStart"/>
-      <w:r>
-        <w:rPr>
-          <w:lang w:val="pt-PT"/>
-        </w:rPr>
-        <w:t>src</w:t>
-      </w:r>
-      <w:proofErr w:type="spellEnd"/>
-      <w:r>
-        <w:rPr>
-          <w:lang w:val="pt-PT"/>
-        </w:rPr>
-        <w:t xml:space="preserve"> colocamos o </w:t>
-      </w:r>
-      <w:proofErr w:type="spellStart"/>
-      <w:r>
-        <w:rPr>
-          <w:lang w:val="pt-PT"/>
-        </w:rPr>
-        <w:t>url</w:t>
-      </w:r>
-      <w:proofErr w:type="spellEnd"/>
-      <w:r>
-        <w:rPr>
-          <w:lang w:val="pt-PT"/>
-        </w:rPr>
         <w:t xml:space="preserve"> que realiza o pedido de amizade.</w:t>
       </w:r>
     </w:p>
@@ -3283,26 +3710,29 @@
         <w:pStyle w:val="PargrafodaLista"/>
         <w:spacing w:before="100" w:beforeAutospacing="1" w:after="100" w:afterAutospacing="1"/>
         <w:ind w:left="360"/>
-        <w:rPr>
-          <w:lang w:val="pt-PT"/>
-        </w:rPr>
-      </w:pPr>
-    </w:p>
-    <w:p>
-      <w:pPr>
-        <w:pStyle w:val="PargrafodaLista"/>
-        <w:spacing w:before="100" w:beforeAutospacing="1" w:after="100" w:afterAutospacing="1"/>
-        <w:ind w:left="360"/>
-        <w:rPr>
-          <w:lang w:val="pt-PT"/>
-        </w:rPr>
-      </w:pPr>
-    </w:p>
-    <w:p>
-      <w:pPr>
-        <w:pStyle w:val="PargrafodaLista"/>
-        <w:spacing w:before="100" w:beforeAutospacing="1" w:after="100" w:afterAutospacing="1"/>
-        <w:ind w:left="360"/>
+        <w:jc w:val="both"/>
+        <w:rPr>
+          <w:lang w:val="pt-PT"/>
+        </w:rPr>
+      </w:pPr>
+    </w:p>
+    <w:p>
+      <w:pPr>
+        <w:pStyle w:val="PargrafodaLista"/>
+        <w:spacing w:before="100" w:beforeAutospacing="1" w:after="100" w:afterAutospacing="1"/>
+        <w:ind w:left="360"/>
+        <w:jc w:val="both"/>
+        <w:rPr>
+          <w:lang w:val="pt-PT"/>
+        </w:rPr>
+      </w:pPr>
+    </w:p>
+    <w:p>
+      <w:pPr>
+        <w:pStyle w:val="PargrafodaLista"/>
+        <w:spacing w:before="100" w:beforeAutospacing="1" w:after="100" w:afterAutospacing="1"/>
+        <w:ind w:left="360"/>
+        <w:jc w:val="both"/>
         <w:rPr>
           <w:lang w:val="pt-PT"/>
         </w:rPr>
@@ -3367,50 +3797,58 @@
         <w:pStyle w:val="PargrafodaLista"/>
         <w:spacing w:before="100" w:beforeAutospacing="1" w:after="100" w:afterAutospacing="1"/>
         <w:ind w:left="360"/>
-        <w:rPr>
-          <w:lang w:val="pt-PT"/>
-        </w:rPr>
-      </w:pPr>
-    </w:p>
-    <w:p>
-      <w:pPr>
-        <w:pStyle w:val="PargrafodaLista"/>
-        <w:spacing w:before="100" w:beforeAutospacing="1" w:after="100" w:afterAutospacing="1"/>
-        <w:ind w:left="360"/>
-        <w:rPr>
-          <w:lang w:val="pt-PT"/>
-        </w:rPr>
-      </w:pPr>
-      <w:proofErr w:type="spellStart"/>
-      <w:r>
-        <w:rPr>
-          <w:lang w:val="pt-PT"/>
-        </w:rPr>
-        <w:t>Codigo</w:t>
-      </w:r>
-      <w:proofErr w:type="spellEnd"/>
-      <w:r>
-        <w:rPr>
-          <w:lang w:val="pt-PT"/>
-        </w:rPr>
-        <w:t xml:space="preserve"> site atacante</w:t>
-      </w:r>
-    </w:p>
-    <w:p>
-      <w:pPr>
-        <w:pStyle w:val="PargrafodaLista"/>
-        <w:spacing w:before="100" w:beforeAutospacing="1" w:after="100" w:afterAutospacing="1"/>
-        <w:ind w:left="360"/>
-        <w:rPr>
-          <w:lang w:val="pt-PT"/>
-        </w:rPr>
-      </w:pPr>
-    </w:p>
-    <w:p>
-      <w:pPr>
-        <w:pStyle w:val="PargrafodaLista"/>
-        <w:spacing w:before="100" w:beforeAutospacing="1" w:after="100" w:afterAutospacing="1"/>
-        <w:ind w:left="360"/>
+        <w:jc w:val="both"/>
+        <w:rPr>
+          <w:lang w:val="pt-PT"/>
+        </w:rPr>
+      </w:pPr>
+    </w:p>
+    <w:p>
+      <w:pPr>
+        <w:pStyle w:val="PargrafodaLista"/>
+        <w:spacing w:before="100" w:beforeAutospacing="1" w:after="100" w:afterAutospacing="1"/>
+        <w:ind w:left="360"/>
+        <w:jc w:val="both"/>
+        <w:rPr>
+          <w:lang w:val="pt-PT"/>
+        </w:rPr>
+      </w:pPr>
+      <w:r>
+        <w:rPr>
+          <w:lang w:val="pt-PT"/>
+        </w:rPr>
+        <w:t>C</w:t>
+      </w:r>
+      <w:r>
+        <w:rPr>
+          <w:lang w:val="pt-PT"/>
+        </w:rPr>
+        <w:t>ó</w:t>
+      </w:r>
+      <w:r>
+        <w:rPr>
+          <w:lang w:val="pt-PT"/>
+        </w:rPr>
+        <w:t>digo site atacante</w:t>
+      </w:r>
+    </w:p>
+    <w:p>
+      <w:pPr>
+        <w:pStyle w:val="PargrafodaLista"/>
+        <w:spacing w:before="100" w:beforeAutospacing="1" w:after="100" w:afterAutospacing="1"/>
+        <w:ind w:left="360"/>
+        <w:jc w:val="both"/>
+        <w:rPr>
+          <w:lang w:val="pt-PT"/>
+        </w:rPr>
+      </w:pPr>
+    </w:p>
+    <w:p>
+      <w:pPr>
+        <w:pStyle w:val="PargrafodaLista"/>
+        <w:spacing w:before="100" w:beforeAutospacing="1" w:after="100" w:afterAutospacing="1"/>
+        <w:ind w:left="360"/>
+        <w:jc w:val="both"/>
         <w:rPr>
           <w:lang w:val="pt-PT"/>
         </w:rPr>
@@ -3427,6 +3865,7 @@
         <w:pStyle w:val="PargrafodaLista"/>
         <w:spacing w:before="100" w:beforeAutospacing="1" w:after="100" w:afterAutospacing="1"/>
         <w:ind w:left="360"/>
+        <w:jc w:val="both"/>
         <w:rPr>
           <w:lang w:val="pt-PT"/>
         </w:rPr>
@@ -3492,50 +3931,58 @@
         <w:pStyle w:val="PargrafodaLista"/>
         <w:spacing w:before="100" w:beforeAutospacing="1" w:after="100" w:afterAutospacing="1"/>
         <w:ind w:left="360"/>
-        <w:rPr>
-          <w:lang w:val="pt-PT"/>
-        </w:rPr>
-      </w:pPr>
-    </w:p>
-    <w:p>
-      <w:pPr>
-        <w:pStyle w:val="PargrafodaLista"/>
-        <w:spacing w:before="100" w:beforeAutospacing="1" w:after="100" w:afterAutospacing="1"/>
-        <w:ind w:left="360"/>
-        <w:rPr>
-          <w:lang w:val="pt-PT"/>
-        </w:rPr>
-      </w:pPr>
-      <w:proofErr w:type="gramStart"/>
-      <w:r>
-        <w:rPr>
-          <w:lang w:val="pt-PT"/>
-        </w:rPr>
-        <w:t>Pagina</w:t>
-      </w:r>
-      <w:proofErr w:type="gramEnd"/>
-      <w:r>
-        <w:rPr>
-          <w:lang w:val="pt-PT"/>
-        </w:rPr>
-        <w:t xml:space="preserve"> da Alice antes do ataque</w:t>
-      </w:r>
-    </w:p>
-    <w:p>
-      <w:pPr>
-        <w:pStyle w:val="PargrafodaLista"/>
-        <w:spacing w:before="100" w:beforeAutospacing="1" w:after="100" w:afterAutospacing="1"/>
-        <w:ind w:left="360"/>
-        <w:rPr>
-          <w:lang w:val="pt-PT"/>
-        </w:rPr>
-      </w:pPr>
-    </w:p>
-    <w:p>
-      <w:pPr>
-        <w:pStyle w:val="PargrafodaLista"/>
-        <w:spacing w:before="100" w:beforeAutospacing="1" w:after="100" w:afterAutospacing="1"/>
-        <w:ind w:left="360"/>
+        <w:jc w:val="both"/>
+        <w:rPr>
+          <w:lang w:val="pt-PT"/>
+        </w:rPr>
+      </w:pPr>
+    </w:p>
+    <w:p>
+      <w:pPr>
+        <w:pStyle w:val="PargrafodaLista"/>
+        <w:spacing w:before="100" w:beforeAutospacing="1" w:after="100" w:afterAutospacing="1"/>
+        <w:ind w:left="360"/>
+        <w:jc w:val="both"/>
+        <w:rPr>
+          <w:lang w:val="pt-PT"/>
+        </w:rPr>
+      </w:pPr>
+      <w:r>
+        <w:rPr>
+          <w:lang w:val="pt-PT"/>
+        </w:rPr>
+        <w:t>P</w:t>
+      </w:r>
+      <w:r>
+        <w:rPr>
+          <w:lang w:val="pt-PT"/>
+        </w:rPr>
+        <w:t>á</w:t>
+      </w:r>
+      <w:r>
+        <w:rPr>
+          <w:lang w:val="pt-PT"/>
+        </w:rPr>
+        <w:t>gina da Alice antes do ataque</w:t>
+      </w:r>
+    </w:p>
+    <w:p>
+      <w:pPr>
+        <w:pStyle w:val="PargrafodaLista"/>
+        <w:spacing w:before="100" w:beforeAutospacing="1" w:after="100" w:afterAutospacing="1"/>
+        <w:ind w:left="360"/>
+        <w:jc w:val="both"/>
+        <w:rPr>
+          <w:lang w:val="pt-PT"/>
+        </w:rPr>
+      </w:pPr>
+    </w:p>
+    <w:p>
+      <w:pPr>
+        <w:pStyle w:val="PargrafodaLista"/>
+        <w:spacing w:before="100" w:beforeAutospacing="1" w:after="100" w:afterAutospacing="1"/>
+        <w:ind w:left="360"/>
+        <w:jc w:val="both"/>
         <w:rPr>
           <w:lang w:val="pt-PT"/>
         </w:rPr>
@@ -3600,40 +4047,47 @@
         <w:pStyle w:val="PargrafodaLista"/>
         <w:spacing w:before="100" w:beforeAutospacing="1" w:after="100" w:afterAutospacing="1"/>
         <w:ind w:left="360"/>
-        <w:rPr>
-          <w:lang w:val="pt-PT"/>
-        </w:rPr>
-      </w:pPr>
-      <w:proofErr w:type="gramStart"/>
-      <w:r>
-        <w:rPr>
-          <w:lang w:val="pt-PT"/>
-        </w:rPr>
-        <w:t>Pagina</w:t>
-      </w:r>
-      <w:proofErr w:type="gramEnd"/>
-      <w:r>
-        <w:rPr>
-          <w:lang w:val="pt-PT"/>
-        </w:rPr>
-        <w:t xml:space="preserve"> do atacante aberta pela Alice</w:t>
-      </w:r>
-    </w:p>
-    <w:p>
-      <w:pPr>
-        <w:pStyle w:val="PargrafodaLista"/>
-        <w:spacing w:before="100" w:beforeAutospacing="1" w:after="100" w:afterAutospacing="1"/>
-        <w:ind w:left="360"/>
-        <w:rPr>
-          <w:lang w:val="pt-PT"/>
-        </w:rPr>
-      </w:pPr>
-    </w:p>
-    <w:p>
-      <w:pPr>
-        <w:pStyle w:val="PargrafodaLista"/>
-        <w:spacing w:before="100" w:beforeAutospacing="1" w:after="100" w:afterAutospacing="1"/>
-        <w:ind w:left="360"/>
+        <w:jc w:val="both"/>
+        <w:rPr>
+          <w:lang w:val="pt-PT"/>
+        </w:rPr>
+      </w:pPr>
+      <w:r>
+        <w:rPr>
+          <w:lang w:val="pt-PT"/>
+        </w:rPr>
+        <w:t>P</w:t>
+      </w:r>
+      <w:r>
+        <w:rPr>
+          <w:lang w:val="pt-PT"/>
+        </w:rPr>
+        <w:t>á</w:t>
+      </w:r>
+      <w:r>
+        <w:rPr>
+          <w:lang w:val="pt-PT"/>
+        </w:rPr>
+        <w:t>gina do atacante aberta pela Alice</w:t>
+      </w:r>
+    </w:p>
+    <w:p>
+      <w:pPr>
+        <w:pStyle w:val="PargrafodaLista"/>
+        <w:spacing w:before="100" w:beforeAutospacing="1" w:after="100" w:afterAutospacing="1"/>
+        <w:ind w:left="360"/>
+        <w:jc w:val="both"/>
+        <w:rPr>
+          <w:lang w:val="pt-PT"/>
+        </w:rPr>
+      </w:pPr>
+    </w:p>
+    <w:p>
+      <w:pPr>
+        <w:pStyle w:val="PargrafodaLista"/>
+        <w:spacing w:before="100" w:beforeAutospacing="1" w:after="100" w:afterAutospacing="1"/>
+        <w:ind w:left="360"/>
+        <w:jc w:val="both"/>
         <w:rPr>
           <w:lang w:val="pt-PT"/>
         </w:rPr>
@@ -3698,164 +4152,195 @@
         <w:pStyle w:val="PargrafodaLista"/>
         <w:spacing w:before="100" w:beforeAutospacing="1" w:after="100" w:afterAutospacing="1"/>
         <w:ind w:left="360"/>
-        <w:rPr>
-          <w:lang w:val="pt-PT"/>
-        </w:rPr>
-      </w:pPr>
-    </w:p>
-    <w:p>
-      <w:pPr>
-        <w:pStyle w:val="PargrafodaLista"/>
-        <w:spacing w:before="100" w:beforeAutospacing="1" w:after="100" w:afterAutospacing="1"/>
-        <w:ind w:left="360"/>
+        <w:jc w:val="both"/>
+        <w:rPr>
+          <w:lang w:val="pt-PT"/>
+        </w:rPr>
+      </w:pPr>
+    </w:p>
+    <w:p>
+      <w:pPr>
+        <w:pStyle w:val="PargrafodaLista"/>
+        <w:spacing w:before="100" w:beforeAutospacing="1" w:after="100" w:afterAutospacing="1"/>
+        <w:ind w:left="360"/>
+        <w:jc w:val="both"/>
         <w:rPr>
           <w:u w:val="single"/>
           <w:lang w:val="pt-PT"/>
         </w:rPr>
       </w:pPr>
-      <w:proofErr w:type="gramStart"/>
-      <w:r>
-        <w:rPr>
-          <w:lang w:val="pt-PT"/>
-        </w:rPr>
-        <w:t>Pagina</w:t>
-      </w:r>
-      <w:proofErr w:type="gramEnd"/>
-      <w:r>
-        <w:rPr>
-          <w:lang w:val="pt-PT"/>
-        </w:rPr>
-        <w:t xml:space="preserve"> da Alice depois do ataque</w:t>
-      </w:r>
-    </w:p>
-    <w:p>
-      <w:pPr>
-        <w:pStyle w:val="PargrafodaLista"/>
-        <w:spacing w:before="100" w:beforeAutospacing="1" w:after="100" w:afterAutospacing="1"/>
-        <w:ind w:left="360"/>
-        <w:rPr>
-          <w:lang w:val="pt-PT"/>
-        </w:rPr>
-      </w:pPr>
-    </w:p>
-    <w:p>
-      <w:pPr>
-        <w:pStyle w:val="PargrafodaLista"/>
-        <w:spacing w:before="100" w:beforeAutospacing="1" w:after="100" w:afterAutospacing="1"/>
-        <w:ind w:left="360"/>
-        <w:rPr>
-          <w:lang w:val="pt-PT"/>
-        </w:rPr>
-      </w:pPr>
-    </w:p>
-    <w:p>
-      <w:pPr>
-        <w:pStyle w:val="PargrafodaLista"/>
-        <w:spacing w:before="100" w:beforeAutospacing="1" w:after="100" w:afterAutospacing="1"/>
-        <w:ind w:left="360"/>
-        <w:rPr>
-          <w:lang w:val="pt-PT"/>
-        </w:rPr>
-      </w:pPr>
-      <w:proofErr w:type="gramStart"/>
-      <w:r>
-        <w:rPr>
-          <w:lang w:val="pt-PT"/>
-        </w:rPr>
-        <w:t>7.2)O</w:t>
-      </w:r>
-      <w:proofErr w:type="gramEnd"/>
+      <w:r>
+        <w:rPr>
+          <w:lang w:val="pt-PT"/>
+        </w:rPr>
+        <w:t>P</w:t>
+      </w:r>
+      <w:r>
+        <w:rPr>
+          <w:lang w:val="pt-PT"/>
+        </w:rPr>
+        <w:t>á</w:t>
+      </w:r>
+      <w:r>
+        <w:rPr>
+          <w:lang w:val="pt-PT"/>
+        </w:rPr>
+        <w:t>gina da Alice depois do ataque</w:t>
+      </w:r>
+    </w:p>
+    <w:p>
+      <w:pPr>
+        <w:pStyle w:val="PargrafodaLista"/>
+        <w:spacing w:before="100" w:beforeAutospacing="1" w:after="100" w:afterAutospacing="1"/>
+        <w:ind w:left="360"/>
+        <w:jc w:val="both"/>
+        <w:rPr>
+          <w:lang w:val="pt-PT"/>
+        </w:rPr>
+      </w:pPr>
+    </w:p>
+    <w:p>
+      <w:pPr>
+        <w:pStyle w:val="PargrafodaLista"/>
+        <w:spacing w:before="100" w:beforeAutospacing="1" w:after="100" w:afterAutospacing="1"/>
+        <w:ind w:left="360"/>
+        <w:jc w:val="both"/>
+        <w:rPr>
+          <w:lang w:val="pt-PT"/>
+        </w:rPr>
+      </w:pPr>
+    </w:p>
+    <w:p>
+      <w:pPr>
+        <w:pStyle w:val="PargrafodaLista"/>
+        <w:spacing w:before="100" w:beforeAutospacing="1" w:after="100" w:afterAutospacing="1"/>
+        <w:ind w:left="360"/>
+        <w:jc w:val="both"/>
+        <w:rPr>
+          <w:lang w:val="pt-PT"/>
+        </w:rPr>
+      </w:pPr>
+      <w:r>
+        <w:rPr>
+          <w:lang w:val="pt-PT"/>
+        </w:rPr>
+        <w:t xml:space="preserve">7.2)O </w:t>
+      </w:r>
+      <w:proofErr w:type="spellStart"/>
+      <w:r>
+        <w:rPr>
+          <w:lang w:val="pt-PT"/>
+        </w:rPr>
+        <w:t>objectivo</w:t>
+      </w:r>
+      <w:proofErr w:type="spellEnd"/>
+      <w:r>
+        <w:rPr>
+          <w:lang w:val="pt-PT"/>
+        </w:rPr>
+        <w:t xml:space="preserve"> da alínea 7.2 era o mesmo da alínea 7.1</w:t>
+      </w:r>
       <w:r>
         <w:rPr>
           <w:lang w:val="pt-PT"/>
         </w:rPr>
         <w:t xml:space="preserve"> </w:t>
       </w:r>
+      <w:r>
+        <w:rPr>
+          <w:lang w:val="pt-PT"/>
+        </w:rPr>
+        <w:t>,ou seja,</w:t>
+      </w:r>
+      <w:r>
+        <w:rPr>
+          <w:lang w:val="pt-PT"/>
+        </w:rPr>
+        <w:t xml:space="preserve"> </w:t>
+      </w:r>
+      <w:r>
+        <w:rPr>
+          <w:lang w:val="pt-PT"/>
+        </w:rPr>
+        <w:t xml:space="preserve">realizar um pedido de </w:t>
+      </w:r>
+      <w:r>
+        <w:rPr>
+          <w:lang w:val="pt-PT"/>
+        </w:rPr>
+        <w:t xml:space="preserve">cross-site </w:t>
+      </w:r>
       <w:proofErr w:type="spellStart"/>
       <w:r>
         <w:rPr>
           <w:lang w:val="pt-PT"/>
         </w:rPr>
-        <w:t>objectivo</w:t>
+        <w:t>request</w:t>
       </w:r>
       <w:proofErr w:type="spellEnd"/>
       <w:r>
         <w:rPr>
           <w:lang w:val="pt-PT"/>
         </w:rPr>
-        <w:t xml:space="preserve"> da alínea 7.2 era o mesmo da alínea 7.1,ou </w:t>
+        <w:t xml:space="preserve"> </w:t>
       </w:r>
       <w:proofErr w:type="spellStart"/>
       <w:r>
         <w:rPr>
           <w:lang w:val="pt-PT"/>
         </w:rPr>
-        <w:t>seja,realizar</w:t>
+        <w:t>forgery</w:t>
       </w:r>
       <w:proofErr w:type="spellEnd"/>
       <w:r>
         <w:rPr>
           <w:lang w:val="pt-PT"/>
         </w:rPr>
-        <w:t xml:space="preserve"> um pedido de </w:t>
-      </w:r>
-      <w:r>
-        <w:t xml:space="preserve">cross-site </w:t>
-      </w:r>
-      <w:proofErr w:type="spellStart"/>
-      <w:r>
-        <w:t>request</w:t>
-      </w:r>
-      <w:proofErr w:type="spellEnd"/>
-      <w:r>
+        <w:t> (</w:t>
+      </w:r>
+      <w:r>
+        <w:rPr>
+          <w:lang w:val="pt-PT"/>
+        </w:rPr>
+        <w:t>CSRF</w:t>
+      </w:r>
+      <w:r>
+        <w:rPr>
+          <w:lang w:val="pt-PT"/>
+        </w:rPr>
+        <w:t>),</w:t>
+      </w:r>
+      <w:r>
+        <w:rPr>
+          <w:lang w:val="pt-PT"/>
+        </w:rPr>
         <w:t xml:space="preserve"> </w:t>
       </w:r>
-      <w:proofErr w:type="spellStart"/>
-      <w:r>
-        <w:t>forgery</w:t>
-      </w:r>
-      <w:proofErr w:type="spellEnd"/>
-      <w:r>
-        <w:rPr>
-          <w:lang w:val="pt-PT"/>
-        </w:rPr>
-        <w:t> (</w:t>
-      </w:r>
-      <w:r>
-        <w:t>CSRF</w:t>
-      </w:r>
-      <w:r>
-        <w:rPr>
-          <w:lang w:val="pt-PT"/>
-        </w:rPr>
-        <w:t> ),</w:t>
-      </w:r>
-      <w:r>
-        <w:rPr>
-          <w:lang w:val="pt-PT"/>
-        </w:rPr>
-        <w:t xml:space="preserve">no </w:t>
-      </w:r>
-      <w:proofErr w:type="spellStart"/>
-      <w:r>
-        <w:rPr>
-          <w:lang w:val="pt-PT"/>
-        </w:rPr>
-        <w:t>entanto,em</w:t>
-      </w:r>
-      <w:proofErr w:type="spellEnd"/>
-      <w:r>
-        <w:rPr>
-          <w:lang w:val="pt-PT"/>
-        </w:rPr>
-        <w:t xml:space="preserve"> maquinas virtuais diferentes.</w:t>
-      </w:r>
-    </w:p>
-    <w:p>
-      <w:pPr>
-        <w:pStyle w:val="PargrafodaLista"/>
-        <w:spacing w:before="100" w:beforeAutospacing="1" w:after="100" w:afterAutospacing="1"/>
-        <w:ind w:left="360"/>
+      <w:r>
+        <w:rPr>
+          <w:lang w:val="pt-PT"/>
+        </w:rPr>
+        <w:t>no entanto,</w:t>
+      </w:r>
+      <w:r>
+        <w:rPr>
+          <w:lang w:val="pt-PT"/>
+        </w:rPr>
+        <w:t xml:space="preserve"> </w:t>
+      </w:r>
+      <w:r>
+        <w:rPr>
+          <w:lang w:val="pt-PT"/>
+        </w:rPr>
+        <w:t>em maquinas virtuais diferentes.</w:t>
+      </w:r>
+    </w:p>
+    <w:p>
+      <w:pPr>
+        <w:pStyle w:val="PargrafodaLista"/>
+        <w:spacing w:before="100" w:beforeAutospacing="1" w:after="100" w:afterAutospacing="1"/>
+        <w:ind w:left="360"/>
+        <w:jc w:val="both"/>
         <w:rPr>
           <w:lang w:val="pt-PT"/>
         </w:rPr>
@@ -3865,28 +4350,42 @@
           <w:lang w:val="pt-PT"/>
         </w:rPr>
         <w:tab/>
-        <w:t xml:space="preserve">Para isso começamos por clonar a </w:t>
-      </w:r>
-      <w:proofErr w:type="gramStart"/>
-      <w:r>
-        <w:rPr>
-          <w:lang w:val="pt-PT"/>
-        </w:rPr>
-        <w:t>maquina</w:t>
-      </w:r>
-      <w:proofErr w:type="gramEnd"/>
-      <w:r>
-        <w:rPr>
-          <w:lang w:val="pt-PT"/>
-        </w:rPr>
-        <w:t xml:space="preserve"> virtual previamente criada para a alínea 7.1</w:t>
-      </w:r>
-    </w:p>
-    <w:p>
-      <w:pPr>
-        <w:pStyle w:val="PargrafodaLista"/>
-        <w:spacing w:before="100" w:beforeAutospacing="1" w:after="100" w:afterAutospacing="1"/>
-        <w:ind w:left="360"/>
+        <w:t>Para isso começamos por clonar a m</w:t>
+      </w:r>
+      <w:r>
+        <w:rPr>
+          <w:lang w:val="pt-PT"/>
+        </w:rPr>
+        <w:t>á</w:t>
+      </w:r>
+      <w:r>
+        <w:rPr>
+          <w:lang w:val="pt-PT"/>
+        </w:rPr>
+        <w:t xml:space="preserve">quina virtual previamente criada para a alínea </w:t>
+      </w:r>
+    </w:p>
+    <w:p>
+      <w:pPr>
+        <w:spacing w:before="100" w:beforeAutospacing="1" w:after="100" w:afterAutospacing="1"/>
+        <w:jc w:val="both"/>
+        <w:rPr>
+          <w:lang w:val="pt-PT"/>
+        </w:rPr>
+      </w:pPr>
+      <w:r>
+        <w:rPr>
+          <w:lang w:val="pt-PT"/>
+        </w:rPr>
+        <w:t>7.1</w:t>
+      </w:r>
+    </w:p>
+    <w:p>
+      <w:pPr>
+        <w:pStyle w:val="PargrafodaLista"/>
+        <w:spacing w:before="100" w:beforeAutospacing="1" w:after="100" w:afterAutospacing="1"/>
+        <w:ind w:left="360"/>
+        <w:jc w:val="both"/>
         <w:rPr>
           <w:lang w:val="pt-PT"/>
         </w:rPr>
@@ -3952,38 +4451,48 @@
         <w:pStyle w:val="PargrafodaLista"/>
         <w:spacing w:before="100" w:beforeAutospacing="1" w:after="100" w:afterAutospacing="1"/>
         <w:ind w:left="360"/>
-        <w:rPr>
-          <w:lang w:val="pt-PT"/>
-        </w:rPr>
-      </w:pPr>
-      <w:r>
-        <w:rPr>
-          <w:lang w:val="pt-PT"/>
-        </w:rPr>
-        <w:t xml:space="preserve">Posteriormente era necessário que essas duas maquinas conseguissem enviar informação entre </w:t>
-      </w:r>
-      <w:proofErr w:type="spellStart"/>
-      <w:proofErr w:type="gramStart"/>
-      <w:r>
-        <w:rPr>
-          <w:lang w:val="pt-PT"/>
-        </w:rPr>
-        <w:t>elas.Para</w:t>
-      </w:r>
-      <w:proofErr w:type="spellEnd"/>
-      <w:proofErr w:type="gramEnd"/>
-      <w:r>
-        <w:rPr>
-          <w:lang w:val="pt-PT"/>
-        </w:rPr>
-        <w:t xml:space="preserve"> isso era necessário que estivessem ambas ligadas á mesma rede NAT.</w:t>
-      </w:r>
-    </w:p>
-    <w:p>
-      <w:pPr>
-        <w:pStyle w:val="PargrafodaLista"/>
-        <w:spacing w:before="100" w:beforeAutospacing="1" w:after="100" w:afterAutospacing="1"/>
-        <w:ind w:left="360"/>
+        <w:jc w:val="both"/>
+        <w:rPr>
+          <w:lang w:val="pt-PT"/>
+        </w:rPr>
+      </w:pPr>
+      <w:r>
+        <w:rPr>
+          <w:lang w:val="pt-PT"/>
+        </w:rPr>
+        <w:t>Posteriormente era necessário que essas duas m</w:t>
+      </w:r>
+      <w:r>
+        <w:rPr>
+          <w:lang w:val="pt-PT"/>
+        </w:rPr>
+        <w:t>á</w:t>
+      </w:r>
+      <w:r>
+        <w:rPr>
+          <w:lang w:val="pt-PT"/>
+        </w:rPr>
+        <w:t>quinas conseguissem enviar informação entre elas</w:t>
+      </w:r>
+      <w:r>
+        <w:rPr>
+          <w:lang w:val="pt-PT"/>
+        </w:rPr>
+        <w:t>, p</w:t>
+      </w:r>
+      <w:r>
+        <w:rPr>
+          <w:lang w:val="pt-PT"/>
+        </w:rPr>
+        <w:t>ara isso era necessário que estivessem ambas ligadas á mesma rede NAT.</w:t>
+      </w:r>
+    </w:p>
+    <w:p>
+      <w:pPr>
+        <w:pStyle w:val="PargrafodaLista"/>
+        <w:spacing w:before="100" w:beforeAutospacing="1" w:after="100" w:afterAutospacing="1"/>
+        <w:ind w:left="360"/>
+        <w:jc w:val="both"/>
         <w:rPr>
           <w:lang w:val="pt-PT"/>
         </w:rPr>
@@ -4103,16 +4612,40 @@
         <w:pStyle w:val="PargrafodaLista"/>
         <w:spacing w:before="100" w:beforeAutospacing="1" w:after="100" w:afterAutospacing="1"/>
         <w:ind w:left="360"/>
-        <w:rPr>
-          <w:lang w:val="pt-PT"/>
-        </w:rPr>
-      </w:pPr>
-    </w:p>
-    <w:p>
-      <w:pPr>
-        <w:pStyle w:val="PargrafodaLista"/>
-        <w:spacing w:before="100" w:beforeAutospacing="1" w:after="100" w:afterAutospacing="1"/>
-        <w:ind w:left="360"/>
+        <w:jc w:val="both"/>
+        <w:rPr>
+          <w:lang w:val="pt-PT"/>
+        </w:rPr>
+      </w:pPr>
+    </w:p>
+    <w:p>
+      <w:pPr>
+        <w:pStyle w:val="PargrafodaLista"/>
+        <w:spacing w:before="100" w:beforeAutospacing="1" w:after="100" w:afterAutospacing="1"/>
+        <w:ind w:left="360"/>
+        <w:jc w:val="both"/>
+        <w:rPr>
+          <w:lang w:val="pt-PT"/>
+        </w:rPr>
+      </w:pPr>
+    </w:p>
+    <w:p>
+      <w:pPr>
+        <w:pStyle w:val="PargrafodaLista"/>
+        <w:spacing w:before="100" w:beforeAutospacing="1" w:after="100" w:afterAutospacing="1"/>
+        <w:ind w:left="360"/>
+        <w:jc w:val="both"/>
+        <w:rPr>
+          <w:lang w:val="pt-PT"/>
+        </w:rPr>
+      </w:pPr>
+    </w:p>
+    <w:p>
+      <w:pPr>
+        <w:pStyle w:val="PargrafodaLista"/>
+        <w:spacing w:before="100" w:beforeAutospacing="1" w:after="100" w:afterAutospacing="1"/>
+        <w:ind w:left="360"/>
+        <w:jc w:val="both"/>
         <w:rPr>
           <w:noProof/>
           <w:lang w:val="pt-PT"/>
@@ -4122,58 +4655,65 @@
         <w:rPr>
           <w:lang w:val="pt-PT"/>
         </w:rPr>
-        <w:t xml:space="preserve">Depois de criarmos a rede NAT constituída pelas 2 maquinas </w:t>
+        <w:lastRenderedPageBreak/>
+        <w:t>Depois de criarmos a rede NAT constituída pelas 2 m</w:t>
+      </w:r>
+      <w:r>
+        <w:rPr>
+          <w:lang w:val="pt-PT"/>
+        </w:rPr>
+        <w:t>á</w:t>
+      </w:r>
+      <w:r>
+        <w:rPr>
+          <w:lang w:val="pt-PT"/>
+        </w:rPr>
+        <w:t>quinas virtuais</w:t>
+      </w:r>
+      <w:r>
+        <w:rPr>
+          <w:lang w:val="pt-PT"/>
+        </w:rPr>
+        <w:t>,</w:t>
+      </w:r>
+      <w:r>
+        <w:rPr>
+          <w:lang w:val="pt-PT"/>
+        </w:rPr>
+        <w:t xml:space="preserve"> </w:t>
+      </w:r>
+      <w:r>
+        <w:rPr>
+          <w:lang w:val="pt-PT"/>
+        </w:rPr>
+        <w:t xml:space="preserve">verificámos os respetivos IP’S de cada maquina virtual e </w:t>
+      </w:r>
+      <w:r>
+        <w:rPr>
+          <w:lang w:val="pt-PT"/>
+        </w:rPr>
+        <w:t xml:space="preserve">fizemos uns testes </w:t>
+      </w:r>
+      <w:r>
+        <w:rPr>
+          <w:lang w:val="pt-PT"/>
+        </w:rPr>
+        <w:t>de modo a verificar</w:t>
+      </w:r>
+      <w:r>
+        <w:rPr>
+          <w:lang w:val="pt-PT"/>
+        </w:rPr>
+        <w:t xml:space="preserve"> se era possível passar informação da maquina A para a maquina B e vice-versa através do comando </w:t>
       </w:r>
       <w:proofErr w:type="spellStart"/>
-      <w:proofErr w:type="gramStart"/>
-      <w:r>
-        <w:rPr>
-          <w:lang w:val="pt-PT"/>
-        </w:rPr>
-        <w:t>virtuais</w:t>
-      </w:r>
-      <w:r>
-        <w:rPr>
-          <w:lang w:val="pt-PT"/>
-        </w:rPr>
-        <w:t>,verificámos</w:t>
+      <w:r>
+        <w:rPr>
+          <w:lang w:val="pt-PT"/>
+        </w:rPr>
+        <w:t>ping</w:t>
       </w:r>
       <w:proofErr w:type="spellEnd"/>
-      <w:proofErr w:type="gramEnd"/>
-      <w:r>
-        <w:rPr>
-          <w:lang w:val="pt-PT"/>
-        </w:rPr>
-        <w:t xml:space="preserve"> os </w:t>
-      </w:r>
-      <w:proofErr w:type="spellStart"/>
-      <w:r>
-        <w:rPr>
-          <w:lang w:val="pt-PT"/>
-        </w:rPr>
-        <w:t>respectivos</w:t>
-      </w:r>
-      <w:proofErr w:type="spellEnd"/>
-      <w:r>
-        <w:rPr>
-          <w:lang w:val="pt-PT"/>
-        </w:rPr>
-        <w:t xml:space="preserve"> IP’S de cada maquina virtual e </w:t>
-      </w:r>
-      <w:r>
-        <w:rPr>
-          <w:lang w:val="pt-PT"/>
-        </w:rPr>
-        <w:t xml:space="preserve">fizemos uns testes a ver se era possível passar informação da maquina A para a maquina B e vice-versa através do comando </w:t>
-      </w:r>
-      <w:proofErr w:type="spellStart"/>
-      <w:r>
-        <w:rPr>
-          <w:lang w:val="pt-PT"/>
-        </w:rPr>
-        <w:t>ping</w:t>
-      </w:r>
-      <w:proofErr w:type="spellEnd"/>
       <w:r>
         <w:rPr>
           <w:lang w:val="pt-PT"/>
@@ -4192,7 +4732,6 @@
           <w:noProof/>
           <w:lang w:val="pt-PT"/>
         </w:rPr>
-        <w:lastRenderedPageBreak/>
         <w:drawing>
           <wp:inline distT="0" distB="0" distL="0" distR="0" wp14:anchorId="5084FBBC" wp14:editId="18BA42A0">
             <wp:extent cx="5724525" cy="1057275"/>
@@ -4302,6 +4841,7 @@
         <w:pStyle w:val="PargrafodaLista"/>
         <w:spacing w:before="100" w:beforeAutospacing="1" w:after="100" w:afterAutospacing="1"/>
         <w:ind w:left="360"/>
+        <w:jc w:val="both"/>
         <w:rPr>
           <w:noProof/>
           <w:lang w:val="pt-PT"/>
@@ -4313,6 +4853,7 @@
         <w:pStyle w:val="PargrafodaLista"/>
         <w:spacing w:before="100" w:beforeAutospacing="1" w:after="100" w:afterAutospacing="1"/>
         <w:ind w:left="360"/>
+        <w:jc w:val="both"/>
         <w:rPr>
           <w:noProof/>
           <w:lang w:val="pt-PT"/>
@@ -4324,6 +4865,7 @@
         <w:pStyle w:val="PargrafodaLista"/>
         <w:spacing w:before="100" w:beforeAutospacing="1" w:after="100" w:afterAutospacing="1"/>
         <w:ind w:left="360"/>
+        <w:jc w:val="both"/>
         <w:rPr>
           <w:noProof/>
           <w:lang w:val="pt-PT"/>
@@ -4335,6 +4877,7 @@
         <w:pStyle w:val="PargrafodaLista"/>
         <w:spacing w:before="100" w:beforeAutospacing="1" w:after="100" w:afterAutospacing="1"/>
         <w:ind w:left="360"/>
+        <w:jc w:val="both"/>
         <w:rPr>
           <w:noProof/>
           <w:lang w:val="pt-PT"/>
@@ -4346,6 +4889,7 @@
         <w:pStyle w:val="PargrafodaLista"/>
         <w:spacing w:before="100" w:beforeAutospacing="1" w:after="100" w:afterAutospacing="1"/>
         <w:ind w:left="360"/>
+        <w:jc w:val="both"/>
         <w:rPr>
           <w:lang w:val="pt-PT"/>
         </w:rPr>
@@ -4464,46 +5008,51 @@
         <w:pStyle w:val="PargrafodaLista"/>
         <w:spacing w:before="100" w:beforeAutospacing="1" w:after="100" w:afterAutospacing="1"/>
         <w:ind w:left="360"/>
-        <w:rPr>
-          <w:lang w:val="pt-PT"/>
-        </w:rPr>
-      </w:pPr>
-    </w:p>
-    <w:p>
-      <w:pPr>
-        <w:pStyle w:val="PargrafodaLista"/>
-        <w:spacing w:before="100" w:beforeAutospacing="1" w:after="100" w:afterAutospacing="1"/>
-        <w:ind w:left="360"/>
-        <w:rPr>
-          <w:lang w:val="pt-PT"/>
-        </w:rPr>
-      </w:pPr>
-    </w:p>
-    <w:p>
-      <w:pPr>
-        <w:pStyle w:val="PargrafodaLista"/>
-        <w:spacing w:before="100" w:beforeAutospacing="1" w:after="100" w:afterAutospacing="1"/>
-        <w:ind w:left="360"/>
-        <w:rPr>
-          <w:lang w:val="pt-PT"/>
-        </w:rPr>
-      </w:pPr>
-    </w:p>
-    <w:p>
-      <w:pPr>
-        <w:pStyle w:val="PargrafodaLista"/>
-        <w:spacing w:before="100" w:beforeAutospacing="1" w:after="100" w:afterAutospacing="1"/>
-        <w:ind w:left="360"/>
-        <w:rPr>
-          <w:lang w:val="pt-PT"/>
-        </w:rPr>
-      </w:pPr>
-    </w:p>
-    <w:p>
-      <w:pPr>
-        <w:pStyle w:val="PargrafodaLista"/>
-        <w:spacing w:before="100" w:beforeAutospacing="1" w:after="100" w:afterAutospacing="1"/>
-        <w:ind w:left="360"/>
+        <w:jc w:val="both"/>
+        <w:rPr>
+          <w:lang w:val="pt-PT"/>
+        </w:rPr>
+      </w:pPr>
+    </w:p>
+    <w:p>
+      <w:pPr>
+        <w:pStyle w:val="PargrafodaLista"/>
+        <w:spacing w:before="100" w:beforeAutospacing="1" w:after="100" w:afterAutospacing="1"/>
+        <w:ind w:left="360"/>
+        <w:jc w:val="both"/>
+        <w:rPr>
+          <w:lang w:val="pt-PT"/>
+        </w:rPr>
+      </w:pPr>
+    </w:p>
+    <w:p>
+      <w:pPr>
+        <w:pStyle w:val="PargrafodaLista"/>
+        <w:spacing w:before="100" w:beforeAutospacing="1" w:after="100" w:afterAutospacing="1"/>
+        <w:ind w:left="360"/>
+        <w:jc w:val="both"/>
+        <w:rPr>
+          <w:lang w:val="pt-PT"/>
+        </w:rPr>
+      </w:pPr>
+    </w:p>
+    <w:p>
+      <w:pPr>
+        <w:pStyle w:val="PargrafodaLista"/>
+        <w:spacing w:before="100" w:beforeAutospacing="1" w:after="100" w:afterAutospacing="1"/>
+        <w:ind w:left="360"/>
+        <w:jc w:val="both"/>
+        <w:rPr>
+          <w:lang w:val="pt-PT"/>
+        </w:rPr>
+      </w:pPr>
+    </w:p>
+    <w:p>
+      <w:pPr>
+        <w:pStyle w:val="PargrafodaLista"/>
+        <w:spacing w:before="100" w:beforeAutospacing="1" w:after="100" w:afterAutospacing="1"/>
+        <w:ind w:left="360"/>
+        <w:jc w:val="both"/>
         <w:rPr>
           <w:noProof/>
           <w:lang w:val="pt-PT"/>
@@ -4561,21 +5110,19 @@
         <w:rPr>
           <w:lang w:val="pt-PT"/>
         </w:rPr>
-        <w:t xml:space="preserve"> através da sua </w:t>
-      </w:r>
-      <w:proofErr w:type="gramStart"/>
-      <w:r>
-        <w:rPr>
-          <w:lang w:val="pt-PT"/>
-        </w:rPr>
-        <w:t>maquina</w:t>
-      </w:r>
-      <w:proofErr w:type="gramEnd"/>
-      <w:r>
-        <w:rPr>
-          <w:lang w:val="pt-PT"/>
-        </w:rPr>
-        <w:t xml:space="preserve"> o mesmo apontasse para o IP do atacante</w:t>
+        <w:t xml:space="preserve"> através da sua m</w:t>
+      </w:r>
+      <w:r>
+        <w:rPr>
+          <w:lang w:val="pt-PT"/>
+        </w:rPr>
+        <w:t>á</w:t>
+      </w:r>
+      <w:r>
+        <w:rPr>
+          <w:lang w:val="pt-PT"/>
+        </w:rPr>
+        <w:t>quina o mesmo apontasse para o IP do atacante</w:t>
       </w:r>
       <w:r>
         <w:rPr>
@@ -4596,6 +5143,7 @@
         <w:pStyle w:val="PargrafodaLista"/>
         <w:spacing w:before="100" w:beforeAutospacing="1" w:after="100" w:afterAutospacing="1"/>
         <w:ind w:left="360"/>
+        <w:jc w:val="both"/>
         <w:rPr>
           <w:lang w:val="pt-PT"/>
         </w:rPr>
@@ -4605,6 +5153,7 @@
           <w:noProof/>
           <w:lang w:val="pt-PT"/>
         </w:rPr>
+        <w:lastRenderedPageBreak/>
         <w:drawing>
           <wp:inline distT="0" distB="0" distL="0" distR="0" wp14:anchorId="531B87EF" wp14:editId="18013B63">
             <wp:extent cx="4048125" cy="2742992"/>
@@ -4654,8 +5203,6 @@
           </wp:inline>
         </w:drawing>
       </w:r>
-      <w:bookmarkStart w:id="0" w:name="_GoBack"/>
-      <w:bookmarkEnd w:id="0"/>
     </w:p>
     <w:sectPr>
       <w:pgSz w:w="11900" w:h="16840"/>
@@ -5510,7 +6057,6 @@
   <w:style w:type="character" w:default="1" w:styleId="Tipodeletrapredefinidodopargrafo">
     <w:name w:val="Default Paragraph Font"/>
     <w:uiPriority w:val="1"/>
-    <w:semiHidden/>
     <w:unhideWhenUsed/>
   </w:style>
   <w:style w:type="table" w:default="1" w:styleId="Tabelanormal">

</xml_diff>